<commit_message>
Memoria and removed some pictures
</commit_message>
<xml_diff>
--- a/Memoria.docx
+++ b/Memoria.docx
@@ -655,6 +655,10 @@
     <w:sdt>
       <w:sdtPr>
         <w:rPr>
+          <w:rFonts w:ascii="Helvetica Light" w:eastAsiaTheme="minorHAnsi" w:hAnsi="Helvetica Light" w:cstheme="minorBidi"/>
+          <w:color w:val="404040" w:themeColor="text1" w:themeTint="BF"/>
+          <w:sz w:val="20"/>
+          <w:szCs w:val="24"/>
           <w:lang w:val="es-ES"/>
         </w:rPr>
         <w:id w:val="1860853479"/>
@@ -665,12 +669,8 @@
       </w:sdtPr>
       <w:sdtEndPr>
         <w:rPr>
-          <w:rFonts w:ascii="Helvetica Light" w:eastAsiaTheme="minorHAnsi" w:hAnsi="Helvetica Light" w:cstheme="minorBidi"/>
           <w:b/>
           <w:bCs/>
-          <w:color w:val="404040" w:themeColor="text1" w:themeTint="BF"/>
-          <w:sz w:val="20"/>
-          <w:szCs w:val="24"/>
           <w:lang w:val="es-ES_tradnl"/>
         </w:rPr>
       </w:sdtEndPr>
@@ -1234,12 +1234,13 @@
       <w:pPr>
         <w:pStyle w:val="Ttulo1"/>
       </w:pPr>
-      <w:bookmarkStart w:id="0" w:name="_Toc500936368"/>
-      <w:bookmarkStart w:id="1" w:name="_Toc500936430"/>
-      <w:bookmarkStart w:id="2" w:name="_Toc500938355"/>
-      <w:bookmarkStart w:id="3" w:name="_Toc500941093"/>
-      <w:bookmarkStart w:id="4" w:name="_Toc67348568"/>
-      <w:r>
+      <w:bookmarkStart w:id="0" w:name="_Toc67348568"/>
+      <w:bookmarkStart w:id="1" w:name="_Toc500936368"/>
+      <w:bookmarkStart w:id="2" w:name="_Toc500936430"/>
+      <w:bookmarkStart w:id="3" w:name="_Toc500938355"/>
+      <w:bookmarkStart w:id="4" w:name="_Toc500941093"/>
+      <w:r>
+        <w:lastRenderedPageBreak/>
         <w:t>Dificultades encontradas</w:t>
       </w:r>
       <w:r>
@@ -1254,7 +1255,7 @@
       <w:r>
         <w:t>ón</w:t>
       </w:r>
-      <w:bookmarkEnd w:id="4"/>
+      <w:bookmarkEnd w:id="0"/>
     </w:p>
     <w:p>
       <w:pPr>
@@ -1266,45 +1267,7 @@
       </w:r>
       <w:bookmarkEnd w:id="5"/>
     </w:p>
-    <w:p>
-      <w:proofErr w:type="spellStart"/>
-      <w:r>
-        <w:t>LoremIpsum</w:t>
-      </w:r>
-      <w:proofErr w:type="spellEnd"/>
-      <w:r>
-        <w:t xml:space="preserve"> </w:t>
-      </w:r>
-      <w:proofErr w:type="spellStart"/>
-      <w:r>
-        <w:t>LoremIpsum</w:t>
-      </w:r>
-      <w:proofErr w:type="spellEnd"/>
-      <w:r>
-        <w:t xml:space="preserve"> </w:t>
-      </w:r>
-      <w:proofErr w:type="spellStart"/>
-      <w:r>
-        <w:t>LoremIpsum</w:t>
-      </w:r>
-      <w:proofErr w:type="spellEnd"/>
-      <w:r>
-        <w:t xml:space="preserve"> </w:t>
-      </w:r>
-      <w:proofErr w:type="spellStart"/>
-      <w:r>
-        <w:t>LoremIpsum</w:t>
-      </w:r>
-      <w:proofErr w:type="spellEnd"/>
-      <w:r>
-        <w:t xml:space="preserve"> </w:t>
-      </w:r>
-      <w:proofErr w:type="spellStart"/>
-      <w:r>
-        <w:t>LoremIpsum</w:t>
-      </w:r>
-      <w:proofErr w:type="spellEnd"/>
-    </w:p>
+    <w:p/>
     <w:p>
       <w:pPr>
         <w:pStyle w:val="Ttulo2"/>
@@ -1413,6 +1376,53 @@
       <w:pPr>
         <w:pStyle w:val="Ttulo2"/>
       </w:pPr>
+      <w:r>
+        <w:t>Solucionar errores previos</w:t>
+      </w:r>
+    </w:p>
+    <w:p>
+      <w:proofErr w:type="spellStart"/>
+      <w:r>
+        <w:t>LoremIpsum</w:t>
+      </w:r>
+      <w:proofErr w:type="spellEnd"/>
+      <w:r>
+        <w:t xml:space="preserve"> </w:t>
+      </w:r>
+      <w:proofErr w:type="spellStart"/>
+      <w:r>
+        <w:t>LoremIpsum</w:t>
+      </w:r>
+      <w:proofErr w:type="spellEnd"/>
+      <w:r>
+        <w:t xml:space="preserve"> </w:t>
+      </w:r>
+      <w:proofErr w:type="spellStart"/>
+      <w:r>
+        <w:t>LoremIpsum</w:t>
+      </w:r>
+      <w:proofErr w:type="spellEnd"/>
+      <w:r>
+        <w:t xml:space="preserve"> </w:t>
+      </w:r>
+      <w:proofErr w:type="spellStart"/>
+      <w:r>
+        <w:t>LoremIpsum</w:t>
+      </w:r>
+      <w:proofErr w:type="spellEnd"/>
+      <w:r>
+        <w:t xml:space="preserve"> </w:t>
+      </w:r>
+      <w:proofErr w:type="spellStart"/>
+      <w:r>
+        <w:t>LoremIpsum</w:t>
+      </w:r>
+      <w:proofErr w:type="spellEnd"/>
+    </w:p>
+    <w:p>
+      <w:pPr>
+        <w:pStyle w:val="Ttulo2"/>
+      </w:pPr>
       <w:bookmarkStart w:id="8" w:name="_Toc67348572"/>
       <w:r>
         <w:t>Nueva f</w:t>
@@ -1492,10 +1502,10 @@
       </w:r>
       <w:bookmarkEnd w:id="10"/>
     </w:p>
-    <w:bookmarkEnd w:id="0"/>
     <w:bookmarkEnd w:id="1"/>
     <w:bookmarkEnd w:id="2"/>
     <w:bookmarkEnd w:id="3"/>
+    <w:bookmarkEnd w:id="4"/>
     <w:p>
       <w:proofErr w:type="spellStart"/>
       <w:r>
@@ -1534,6 +1544,16 @@
         <w:t>LoremIpsum</w:t>
       </w:r>
       <w:proofErr w:type="spellEnd"/>
+    </w:p>
+    <w:p>
+      <w:r>
+        <w:t>Imagen hierro: recorte de la imagen de la siguiente página https://www.bauhaus.es/perfiles-metalicos-y-de-pvc/chapa-lisa/p/20200677?cid=PSEGoo11589401018_113904761278&amp;pla_campid=11589401018&amp;pla_adgrid=113904761278&amp;pla_prpaid=675690884050&amp;pla_prid=20200677&amp;pla_adt=pla&amp;pla_prch=online&amp;pla_stco=</w:t>
+      </w:r>
+    </w:p>
+    <w:p>
+      <w:r>
+        <w:t>Imagen del átomo: https://www.pikpng.com/transpng/hRxhTb/</w:t>
+      </w:r>
     </w:p>
     <w:sectPr>
       <w:headerReference w:type="even" r:id="rId8"/>
@@ -1713,10 +1733,7 @@
       <w:t>Alejandro Fernández</w:t>
     </w:r>
     <w:r>
-      <w:t xml:space="preserve"> y </w:t>
-    </w:r>
-    <w:r>
-      <w:t>Alicia Merino</w:t>
+      <w:t xml:space="preserve"> y Alicia Merino</w:t>
     </w:r>
     <w:r>
       <w:t>, GIS</w:t>

</xml_diff>

<commit_message>
Fixed music and removed a image
</commit_message>
<xml_diff>
--- a/Memoria.docx
+++ b/Memoria.docx
@@ -22,16 +22,16 @@
             <mc:AlternateContent>
               <mc:Choice Requires="wps">
                 <w:drawing>
-                  <wp:anchor distT="0" distB="0" distL="114300" distR="114300" simplePos="0" relativeHeight="251661312" behindDoc="0" locked="0" layoutInCell="1" allowOverlap="1" wp14:anchorId="674EE44E" wp14:editId="6A74F2F3">
+                  <wp:anchor distT="0" distB="0" distL="114300" distR="114300" simplePos="0" relativeHeight="251661312" behindDoc="0" locked="0" layoutInCell="1" allowOverlap="1" wp14:anchorId="674EE44E" wp14:editId="2A1283B0">
                     <wp:simplePos x="0" y="0"/>
                     <wp:positionH relativeFrom="margin">
-                      <wp:posOffset>-152400</wp:posOffset>
+                      <wp:posOffset>-193399</wp:posOffset>
                     </wp:positionH>
                     <wp:positionV relativeFrom="paragraph">
-                      <wp:posOffset>5967095</wp:posOffset>
+                      <wp:posOffset>6870424</wp:posOffset>
                     </wp:positionV>
-                    <wp:extent cx="4181475" cy="2362200"/>
-                    <wp:effectExtent l="0" t="0" r="0" b="0"/>
+                    <wp:extent cx="5995284" cy="1256306"/>
+                    <wp:effectExtent l="0" t="0" r="0" b="1270"/>
                     <wp:wrapNone/>
                     <wp:docPr id="2" name="Cuadro de texto 2"/>
                     <wp:cNvGraphicFramePr/>
@@ -42,7 +42,7 @@
                           <wps:spPr>
                             <a:xfrm>
                               <a:off x="0" y="0"/>
-                              <a:ext cx="4181475" cy="2362200"/>
+                              <a:ext cx="5995284" cy="1256306"/>
                             </a:xfrm>
                             <a:prstGeom prst="rect">
                               <a:avLst/>
@@ -54,6 +54,23 @@
                           </wps:spPr>
                           <wps:txbx>
                             <w:txbxContent>
+                              <w:p>
+                                <w:pPr>
+                                  <w:rPr>
+                                    <w:b/>
+                                    <w:bCs/>
+                                    <w:color w:val="auto"/>
+                                  </w:rPr>
+                                </w:pPr>
+                                <w:r>
+                                  <w:rPr>
+                                    <w:b/>
+                                    <w:bCs/>
+                                    <w:color w:val="auto"/>
+                                  </w:rPr>
+                                  <w:t>Autores</w:t>
+                                </w:r>
+                              </w:p>
                               <w:p>
                                 <w:pPr>
                                   <w:rPr>
@@ -70,27 +87,19 @@
                                   <w:rPr>
                                     <w:color w:val="auto"/>
                                   </w:rPr>
-                                  <w:t xml:space="preserve">. </w:t>
-                                </w:r>
-                                <w:proofErr w:type="spellStart"/>
-                                <w:r>
-                                  <w:rPr>
-                                    <w:color w:val="auto"/>
-                                  </w:rPr>
-                                  <w:t>N</w:t>
+                                  <w:t>. N</w:t>
                                 </w:r>
                                 <w:r>
                                   <w:rPr>
                                     <w:color w:val="auto"/>
                                   </w:rPr>
-                                  <w:t>º</w:t>
+                                  <w:t>º expediente: 1340</w:t>
                                 </w:r>
-                                <w:proofErr w:type="spellEnd"/>
                                 <w:r>
                                   <w:rPr>
                                     <w:color w:val="auto"/>
                                   </w:rPr>
-                                  <w:t xml:space="preserve"> expediente: 1340</w:t>
+                                  <w:t xml:space="preserve"> (Grado en Ingeniería del Software)</w:t>
                                 </w:r>
                               </w:p>
                               <w:p>
@@ -109,71 +118,25 @@
                                   <w:rPr>
                                     <w:color w:val="auto"/>
                                   </w:rPr>
-                                  <w:t xml:space="preserve">. </w:t>
-                                </w:r>
-                                <w:proofErr w:type="spellStart"/>
-                                <w:r>
-                                  <w:rPr>
-                                    <w:color w:val="auto"/>
-                                  </w:rPr>
-                                  <w:t>N</w:t>
+                                  <w:t>. N</w:t>
                                 </w:r>
                                 <w:r>
                                   <w:rPr>
                                     <w:color w:val="auto"/>
                                   </w:rPr>
-                                  <w:t>º</w:t>
+                                  <w:t>º expediente: 1122</w:t>
                                 </w:r>
-                                <w:proofErr w:type="spellEnd"/>
                                 <w:r>
                                   <w:rPr>
                                     <w:color w:val="auto"/>
                                   </w:rPr>
-                                  <w:t xml:space="preserve"> expediente: 1122</w:t>
+                                  <w:t xml:space="preserve"> </w:t>
                                 </w:r>
-                              </w:p>
-                              <w:p>
-                                <w:pPr>
-                                  <w:rPr>
-                                    <w:color w:val="auto"/>
-                                  </w:rPr>
-                                </w:pPr>
-                              </w:p>
-                              <w:p>
-                                <w:pPr>
-                                  <w:rPr>
-                                    <w:color w:val="auto"/>
-                                  </w:rPr>
-                                </w:pPr>
-                              </w:p>
-                              <w:p>
-                                <w:pPr>
-                                  <w:rPr>
-                                    <w:b/>
-                                    <w:bCs/>
-                                    <w:color w:val="auto"/>
-                                  </w:rPr>
-                                </w:pPr>
-                                <w:r>
-                                  <w:rPr>
-                                    <w:b/>
-                                    <w:bCs/>
-                                    <w:color w:val="auto"/>
-                                  </w:rPr>
-                                  <w:t>Titulación</w:t>
-                                </w:r>
-                              </w:p>
-                              <w:p>
-                                <w:pPr>
-                                  <w:rPr>
-                                    <w:color w:val="auto"/>
-                                  </w:rPr>
-                                </w:pPr>
                                 <w:r>
                                   <w:rPr>
                                     <w:color w:val="auto"/>
                                   </w:rPr>
-                                  <w:t>Grado en Ingeniería del Software</w:t>
+                                  <w:t>(Grado en Ingeniería del Software)</w:t>
                                 </w:r>
                               </w:p>
                               <w:p>
@@ -208,6 +171,9 @@
                         </wps:wsp>
                       </a:graphicData>
                     </a:graphic>
+                    <wp14:sizeRelH relativeFrom="margin">
+                      <wp14:pctWidth>0</wp14:pctWidth>
+                    </wp14:sizeRelH>
                     <wp14:sizeRelV relativeFrom="margin">
                       <wp14:pctHeight>0</wp14:pctHeight>
                     </wp14:sizeRelV>
@@ -220,9 +186,26 @@
                     <v:stroke joinstyle="miter"/>
                     <v:path gradientshapeok="t" o:connecttype="rect"/>
                   </v:shapetype>
-                  <v:shape id="Cuadro de texto 2" o:spid="_x0000_s1026" type="#_x0000_t202" style="position:absolute;left:0;text-align:left;margin-left:-12pt;margin-top:469.85pt;width:329.25pt;height:186pt;z-index:251661312;visibility:visible;mso-wrap-style:square;mso-height-percent:0;mso-wrap-distance-left:9pt;mso-wrap-distance-top:0;mso-wrap-distance-right:9pt;mso-wrap-distance-bottom:0;mso-position-horizontal:absolute;mso-position-horizontal-relative:margin;mso-position-vertical:absolute;mso-position-vertical-relative:text;mso-height-percent:0;mso-height-relative:margin;v-text-anchor:top" o:gfxdata="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" filled="f" stroked="f" strokeweight=".5pt">
+                  <v:shape id="Cuadro de texto 2" o:spid="_x0000_s1026" type="#_x0000_t202" style="position:absolute;left:0;text-align:left;margin-left:-15.25pt;margin-top:541pt;width:472.05pt;height:98.9pt;z-index:251661312;visibility:visible;mso-wrap-style:square;mso-width-percent:0;mso-height-percent:0;mso-wrap-distance-left:9pt;mso-wrap-distance-top:0;mso-wrap-distance-right:9pt;mso-wrap-distance-bottom:0;mso-position-horizontal:absolute;mso-position-horizontal-relative:margin;mso-position-vertical:absolute;mso-position-vertical-relative:text;mso-width-percent:0;mso-height-percent:0;mso-width-relative:margin;mso-height-relative:margin;v-text-anchor:top" o:gfxdata="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" filled="f" stroked="f" strokeweight=".5pt">
                     <v:textbox>
                       <w:txbxContent>
+                        <w:p>
+                          <w:pPr>
+                            <w:rPr>
+                              <w:b/>
+                              <w:bCs/>
+                              <w:color w:val="auto"/>
+                            </w:rPr>
+                          </w:pPr>
+                          <w:r>
+                            <w:rPr>
+                              <w:b/>
+                              <w:bCs/>
+                              <w:color w:val="auto"/>
+                            </w:rPr>
+                            <w:t>Autores</w:t>
+                          </w:r>
+                        </w:p>
                         <w:p>
                           <w:pPr>
                             <w:rPr>
@@ -239,27 +222,19 @@
                             <w:rPr>
                               <w:color w:val="auto"/>
                             </w:rPr>
-                            <w:t xml:space="preserve">. </w:t>
-                          </w:r>
-                          <w:proofErr w:type="spellStart"/>
-                          <w:r>
-                            <w:rPr>
-                              <w:color w:val="auto"/>
-                            </w:rPr>
-                            <w:t>N</w:t>
+                            <w:t>. N</w:t>
                           </w:r>
                           <w:r>
                             <w:rPr>
                               <w:color w:val="auto"/>
                             </w:rPr>
-                            <w:t>º</w:t>
+                            <w:t>º expediente: 1340</w:t>
                           </w:r>
-                          <w:proofErr w:type="spellEnd"/>
                           <w:r>
                             <w:rPr>
                               <w:color w:val="auto"/>
                             </w:rPr>
-                            <w:t xml:space="preserve"> expediente: 1340</w:t>
+                            <w:t xml:space="preserve"> (Grado en Ingeniería del Software)</w:t>
                           </w:r>
                         </w:p>
                         <w:p>
@@ -278,71 +253,25 @@
                             <w:rPr>
                               <w:color w:val="auto"/>
                             </w:rPr>
-                            <w:t xml:space="preserve">. </w:t>
-                          </w:r>
-                          <w:proofErr w:type="spellStart"/>
-                          <w:r>
-                            <w:rPr>
-                              <w:color w:val="auto"/>
-                            </w:rPr>
-                            <w:t>N</w:t>
+                            <w:t>. N</w:t>
                           </w:r>
                           <w:r>
                             <w:rPr>
                               <w:color w:val="auto"/>
                             </w:rPr>
-                            <w:t>º</w:t>
+                            <w:t>º expediente: 1122</w:t>
                           </w:r>
-                          <w:proofErr w:type="spellEnd"/>
                           <w:r>
                             <w:rPr>
                               <w:color w:val="auto"/>
                             </w:rPr>
-                            <w:t xml:space="preserve"> expediente: 1122</w:t>
+                            <w:t xml:space="preserve"> </w:t>
                           </w:r>
-                        </w:p>
-                        <w:p>
-                          <w:pPr>
-                            <w:rPr>
-                              <w:color w:val="auto"/>
-                            </w:rPr>
-                          </w:pPr>
-                        </w:p>
-                        <w:p>
-                          <w:pPr>
-                            <w:rPr>
-                              <w:color w:val="auto"/>
-                            </w:rPr>
-                          </w:pPr>
-                        </w:p>
-                        <w:p>
-                          <w:pPr>
-                            <w:rPr>
-                              <w:b/>
-                              <w:bCs/>
-                              <w:color w:val="auto"/>
-                            </w:rPr>
-                          </w:pPr>
-                          <w:r>
-                            <w:rPr>
-                              <w:b/>
-                              <w:bCs/>
-                              <w:color w:val="auto"/>
-                            </w:rPr>
-                            <w:t>Titulación</w:t>
-                          </w:r>
-                        </w:p>
-                        <w:p>
-                          <w:pPr>
-                            <w:rPr>
-                              <w:color w:val="auto"/>
-                            </w:rPr>
-                          </w:pPr>
                           <w:r>
                             <w:rPr>
                               <w:color w:val="auto"/>
                             </w:rPr>
-                            <w:t>Grado en Ingeniería del Software</w:t>
+                            <w:t>(Grado en Ingeniería del Software)</w:t>
                           </w:r>
                         </w:p>
                         <w:p>
@@ -446,13 +375,8 @@
                                   </w:sdtPr>
                                   <w:sdtEndPr/>
                                   <w:sdtContent>
-                                    <w:proofErr w:type="spellStart"/>
                                     <w:r>
-                                      <w:t>Práctica</w:t>
-                                    </w:r>
-                                    <w:proofErr w:type="spellEnd"/>
-                                    <w:r>
-                                      <w:t xml:space="preserve"> 1 – Angry citizens</w:t>
+                                      <w:t>Práctica 1 – Angry citizens</w:t>
                                     </w:r>
                                   </w:sdtContent>
                                 </w:sdt>
@@ -563,13 +487,8 @@
                             </w:sdtPr>
                             <w:sdtEndPr/>
                             <w:sdtContent>
-                              <w:proofErr w:type="spellStart"/>
                               <w:r>
-                                <w:t>Práctica</w:t>
-                              </w:r>
-                              <w:proofErr w:type="spellEnd"/>
-                              <w:r>
-                                <w:t xml:space="preserve"> 1 – Angry citizens</w:t>
+                                <w:t>Práctica 1 – Angry citizens</w:t>
                               </w:r>
                             </w:sdtContent>
                           </w:sdt>
@@ -1263,287 +1182,674 @@
       </w:pPr>
       <w:bookmarkStart w:id="5" w:name="_Toc67348569"/>
       <w:r>
-        <w:t>Recopilar y redimensionar los nuevos recursos</w:t>
+        <w:t>Recopilar</w:t>
+      </w:r>
+      <w:r>
+        <w:t xml:space="preserve">, </w:t>
+      </w:r>
+      <w:r>
+        <w:t>redimensionar</w:t>
+      </w:r>
+      <w:r>
+        <w:t xml:space="preserve"> y recortar</w:t>
+      </w:r>
+      <w:r>
+        <w:t xml:space="preserve"> los nuevos recursos</w:t>
       </w:r>
       <w:bookmarkEnd w:id="5"/>
+    </w:p>
+    <w:p>
+      <w:r>
+        <w:t xml:space="preserve">El primer inconveniente que hemos encontrado es el de tratar de buscar sprites </w:t>
+      </w:r>
+      <w:r>
+        <w:t xml:space="preserve">sin fondo que nos gustasen, para después separarlos, pero la mayoría que vimos tenían fondo, por lo que </w:t>
+      </w:r>
+      <w:r>
+        <w:t>no se podían integrar en el proyecto</w:t>
+      </w:r>
+      <w:r>
+        <w:t>. Por</w:t>
+      </w:r>
+      <w:r>
+        <w:t xml:space="preserve"> lo que </w:t>
+      </w:r>
+      <w:r>
+        <w:t>decidimos buscar los recursos por separado.</w:t>
+      </w:r>
+    </w:p>
+    <w:p>
+      <w:r>
+        <w:t xml:space="preserve">Al tener que buscar los elementos individualmente tuvimos que </w:t>
+      </w:r>
+      <w:r>
+        <w:t>redimensionar y recortar</w:t>
+      </w:r>
+      <w:r>
+        <w:t xml:space="preserve"> cada uno de ellos</w:t>
+      </w:r>
+      <w:r>
+        <w:t xml:space="preserve">. Parecía una tarea sencilla, pero requiere bastante tiempo cambiar y ajustar todos los </w:t>
+      </w:r>
+      <w:r>
+        <w:t>recursos</w:t>
+      </w:r>
+      <w:r>
+        <w:t>.</w:t>
+      </w:r>
+      <w:r>
+        <w:t xml:space="preserve"> </w:t>
+      </w:r>
+      <w:r>
+        <w:rPr>
+          <w:b/>
+          <w:bCs/>
+        </w:rPr>
+        <w:t>La página web que utilizamos para ambas cosas</w:t>
+      </w:r>
+      <w:r>
+        <w:t xml:space="preserve"> </w:t>
+      </w:r>
     </w:p>
     <w:p/>
     <w:p>
       <w:pPr>
         <w:pStyle w:val="Ttulo2"/>
       </w:pPr>
-      <w:bookmarkStart w:id="6" w:name="_Toc67348570"/>
-      <w:r>
-        <w:t xml:space="preserve">Sustituir los </w:t>
-      </w:r>
-      <w:r>
-        <w:t>recursos existentes por los nuevos</w:t>
+      <w:bookmarkStart w:id="6" w:name="_Toc67348571"/>
+      <w:r>
+        <w:t>Creación de nuevos n</w:t>
+      </w:r>
+      <w:r>
+        <w:t>iveles</w:t>
       </w:r>
       <w:bookmarkEnd w:id="6"/>
     </w:p>
     <w:p>
-      <w:proofErr w:type="spellStart"/>
-      <w:r>
-        <w:t>LoremIpsum</w:t>
-      </w:r>
-      <w:proofErr w:type="spellEnd"/>
-      <w:r>
-        <w:t xml:space="preserve"> </w:t>
-      </w:r>
-      <w:proofErr w:type="spellStart"/>
-      <w:r>
-        <w:t>LoremIpsum</w:t>
-      </w:r>
-      <w:proofErr w:type="spellEnd"/>
-      <w:r>
-        <w:t xml:space="preserve"> </w:t>
-      </w:r>
-      <w:proofErr w:type="spellStart"/>
-      <w:r>
-        <w:t>LoremIpsum</w:t>
-      </w:r>
-      <w:proofErr w:type="spellEnd"/>
-      <w:r>
-        <w:t xml:space="preserve"> </w:t>
-      </w:r>
-      <w:proofErr w:type="spellStart"/>
-      <w:r>
-        <w:t>LoremIpsum</w:t>
-      </w:r>
-      <w:proofErr w:type="spellEnd"/>
-      <w:r>
-        <w:t xml:space="preserve"> </w:t>
-      </w:r>
-      <w:proofErr w:type="spellStart"/>
-      <w:r>
-        <w:t>LoremIpsum</w:t>
-      </w:r>
-      <w:proofErr w:type="spellEnd"/>
+      <w:r>
+        <w:t>Ya modificados todos los assets, nos disponemos a realizar los niveles del juego. En cuanto a los niveles que nos habían proporcionado (1 y 2) no hubo ningún problema, en cambio</w:t>
+      </w:r>
+      <w:r>
+        <w:t>,</w:t>
+      </w:r>
+      <w:r>
+        <w:t xml:space="preserve"> con los niveles 3, 4 y 5 el mayor inconveniente era </w:t>
+      </w:r>
+      <w:r>
+        <w:t>posicionar</w:t>
+      </w:r>
+      <w:r>
+        <w:t xml:space="preserve"> cada bloque y cada villano</w:t>
+      </w:r>
+      <w:r>
+        <w:t xml:space="preserve"> para que cuadrase</w:t>
+      </w:r>
+      <w:r>
+        <w:t xml:space="preserve"> todo</w:t>
+      </w:r>
+      <w:r>
+        <w:t xml:space="preserve"> perfectamente</w:t>
+      </w:r>
+      <w:r>
+        <w:t>, a base de probar y calcular bien las posiciones, se conseguía finalizar el nivel correspondiente</w:t>
+      </w:r>
+      <w:r>
+        <w:t>. Asimismo, en los niveles 3 y 5 se nos sumaron otras dificultades:</w:t>
+      </w:r>
     </w:p>
     <w:p>
       <w:pPr>
+        <w:pStyle w:val="Prrafodelista"/>
+        <w:numPr>
+          <w:ilvl w:val="0"/>
+          <w:numId w:val="15"/>
+        </w:numPr>
+      </w:pPr>
+      <w:r>
+        <w:rPr>
+          <w:b/>
+          <w:bCs/>
+        </w:rPr>
+        <w:t>Tercer</w:t>
+      </w:r>
+      <w:r>
+        <w:rPr>
+          <w:b/>
+          <w:bCs/>
+        </w:rPr>
+        <w:t xml:space="preserve"> nivel</w:t>
+      </w:r>
+      <w:r>
+        <w:rPr>
+          <w:b/>
+          <w:bCs/>
+        </w:rPr>
+        <w:t>:</w:t>
+      </w:r>
+      <w:r>
+        <w:t xml:space="preserve"> la mayor dificultad que encontramos fue la id</w:t>
+      </w:r>
+      <w:r>
+        <w:t xml:space="preserve">ea de realizar </w:t>
+      </w:r>
+      <w:r>
+        <w:t xml:space="preserve">un dominó. Hacerlo con madera </w:t>
+      </w:r>
+      <w:r>
+        <w:t>provocaba</w:t>
+      </w:r>
+      <w:r>
+        <w:t xml:space="preserve"> que </w:t>
+      </w:r>
+      <w:r>
+        <w:t>los bloques se</w:t>
+      </w:r>
+      <w:r>
+        <w:t xml:space="preserve"> rompie</w:t>
+      </w:r>
+      <w:r>
+        <w:t>ran</w:t>
+      </w:r>
+      <w:r>
+        <w:t>,</w:t>
+      </w:r>
+      <w:r>
+        <w:t xml:space="preserve"> </w:t>
+      </w:r>
+      <w:r>
+        <w:t>por lo que</w:t>
+      </w:r>
+      <w:r>
+        <w:t xml:space="preserve"> creamos el </w:t>
+      </w:r>
+      <w:r>
+        <w:t>bloque de hierro</w:t>
+      </w:r>
+      <w:r>
+        <w:t>,</w:t>
+      </w:r>
+      <w:r>
+        <w:t xml:space="preserve"> </w:t>
+      </w:r>
+      <w:r>
+        <w:t>más resistente. A parte, tampoco queríamos que un golpe directo suave ganase el nivel</w:t>
+      </w:r>
+      <w:r>
+        <w:t>,</w:t>
+      </w:r>
+      <w:r>
+        <w:t xml:space="preserve"> </w:t>
+      </w:r>
+      <w:r>
+        <w:t>por lo que</w:t>
+      </w:r>
+      <w:r>
+        <w:t xml:space="preserve"> </w:t>
+      </w:r>
+      <w:r>
+        <w:t>colocamos</w:t>
+      </w:r>
+      <w:r>
+        <w:t xml:space="preserve"> bloques auxiliares en diagonal que no fueron nada fáciles de poner, pues a la mínima desviación tiraban todo el esqueleto abajo.</w:t>
+      </w:r>
+    </w:p>
+    <w:p>
+      <w:pPr>
+        <w:pStyle w:val="Prrafodelista"/>
+        <w:numPr>
+          <w:ilvl w:val="0"/>
+          <w:numId w:val="15"/>
+        </w:numPr>
+      </w:pPr>
+      <w:r>
+        <w:rPr>
+          <w:b/>
+          <w:bCs/>
+        </w:rPr>
+        <w:t xml:space="preserve">Quinto </w:t>
+      </w:r>
+      <w:r>
+        <w:rPr>
+          <w:b/>
+          <w:bCs/>
+        </w:rPr>
+        <w:t>nivel</w:t>
+      </w:r>
+      <w:r>
+        <w:rPr>
+          <w:b/>
+          <w:bCs/>
+        </w:rPr>
+        <w:t>:</w:t>
+      </w:r>
+      <w:r>
+        <w:t xml:space="preserve"> nos dimos cuenta </w:t>
+      </w:r>
+      <w:r>
+        <w:t xml:space="preserve">de </w:t>
+      </w:r>
+      <w:r>
+        <w:t>que el hierro aquí tenía que sujetar un gran esqueleto</w:t>
+      </w:r>
+      <w:r>
+        <w:t xml:space="preserve"> de construcción</w:t>
+      </w:r>
+      <w:r>
+        <w:t>,</w:t>
+      </w:r>
+      <w:r>
+        <w:t xml:space="preserve"> por eso se le aumentó la vida</w:t>
+      </w:r>
+      <w:r>
+        <w:t>. D</w:t>
+      </w:r>
+      <w:r>
+        <w:t>e esta forma</w:t>
+      </w:r>
+      <w:r>
+        <w:t>,</w:t>
+      </w:r>
+      <w:r>
+        <w:t xml:space="preserve"> simplemente parecería un material </w:t>
+      </w:r>
+      <w:r>
+        <w:t>indestructible,</w:t>
+      </w:r>
+      <w:r>
+        <w:t xml:space="preserve"> aunque no lo fuese, que era la idea.</w:t>
+      </w:r>
+    </w:p>
+    <w:p>
+      <w:pPr>
+        <w:pStyle w:val="Prrafodelista"/>
+      </w:pPr>
+    </w:p>
+    <w:p>
+      <w:pPr>
         <w:pStyle w:val="Ttulo2"/>
       </w:pPr>
-      <w:bookmarkStart w:id="7" w:name="_Toc67348571"/>
-      <w:r>
-        <w:t>Creación de nuevos n</w:t>
-      </w:r>
-      <w:r>
-        <w:t>iveles</w:t>
+      <w:r>
+        <w:t>Solucionar error previo</w:t>
+      </w:r>
+    </w:p>
+    <w:p>
+      <w:r>
+        <w:t>A lo largo de la práctica</w:t>
+      </w:r>
+      <w:r>
+        <w:t>,</w:t>
+      </w:r>
+      <w:r>
+        <w:t xml:space="preserve"> nos dimos cuenta de que el juego </w:t>
+      </w:r>
+      <w:r>
+        <w:t xml:space="preserve">a veces </w:t>
+      </w:r>
+      <w:r>
+        <w:t xml:space="preserve">se quedaba estáticamente en la pantalla de carga cuando </w:t>
+      </w:r>
+      <w:r>
+        <w:t xml:space="preserve">jugábamos un nivel y, tras ello, decidíamos realizar el siguiente nivel, reiniciar el actual o bien, ir a la pantalla de selección de niveles y elegir otro nivel distinto. </w:t>
+      </w:r>
+    </w:p>
+    <w:p>
+      <w:r>
+        <w:t>El error se solventó de una manera muy sencilla</w:t>
+      </w:r>
+    </w:p>
+    <w:p>
+      <w:pPr>
+        <w:pStyle w:val="Ttulo2"/>
+      </w:pPr>
+      <w:bookmarkStart w:id="7" w:name="_Toc67348572"/>
+      <w:r>
+        <w:t>Nueva f</w:t>
+      </w:r>
+      <w:r>
+        <w:t>uncionalidad</w:t>
       </w:r>
       <w:bookmarkEnd w:id="7"/>
     </w:p>
     <w:p>
-      <w:proofErr w:type="spellStart"/>
-      <w:r>
-        <w:t>LoremIpsum</w:t>
-      </w:r>
-      <w:proofErr w:type="spellEnd"/>
-      <w:r>
-        <w:t xml:space="preserve"> </w:t>
-      </w:r>
-      <w:proofErr w:type="spellStart"/>
-      <w:r>
-        <w:t>LoremIpsum</w:t>
-      </w:r>
-      <w:proofErr w:type="spellEnd"/>
-      <w:r>
-        <w:t xml:space="preserve"> </w:t>
-      </w:r>
-      <w:proofErr w:type="spellStart"/>
-      <w:r>
-        <w:t>LoremIpsum</w:t>
-      </w:r>
-      <w:proofErr w:type="spellEnd"/>
-      <w:r>
-        <w:t xml:space="preserve"> </w:t>
-      </w:r>
-      <w:proofErr w:type="spellStart"/>
-      <w:r>
-        <w:t>LoremIpsum</w:t>
-      </w:r>
-      <w:proofErr w:type="spellEnd"/>
-      <w:r>
-        <w:t xml:space="preserve"> </w:t>
-      </w:r>
-      <w:proofErr w:type="spellStart"/>
-      <w:r>
-        <w:t>LoremIpsum</w:t>
-      </w:r>
-      <w:proofErr w:type="spellEnd"/>
+      <w:pPr>
+        <w:pStyle w:val="Ttulo2"/>
+      </w:pPr>
+      <w:r>
+        <w:t>Honda</w:t>
+      </w:r>
     </w:p>
     <w:p>
-      <w:pPr>
-        <w:pStyle w:val="Ttulo2"/>
-      </w:pPr>
-      <w:r>
-        <w:t>Solucionar errores previos</w:t>
+      <w:r>
+        <w:t>LoremIpsum</w:t>
+      </w:r>
+      <w:r>
+        <w:t xml:space="preserve"> </w:t>
+      </w:r>
+      <w:r>
+        <w:t>LoremIpsum</w:t>
+      </w:r>
+      <w:r>
+        <w:t xml:space="preserve"> </w:t>
+      </w:r>
+      <w:r>
+        <w:t>LoremIpsum</w:t>
+      </w:r>
+      <w:r>
+        <w:t xml:space="preserve"> </w:t>
+      </w:r>
+      <w:r>
+        <w:t>LoremIpsum</w:t>
+      </w:r>
+      <w:r>
+        <w:t xml:space="preserve"> </w:t>
+      </w:r>
+      <w:r>
+        <w:t>LoremIpsum</w:t>
       </w:r>
     </w:p>
     <w:p>
-      <w:proofErr w:type="spellStart"/>
-      <w:r>
-        <w:t>LoremIpsum</w:t>
-      </w:r>
-      <w:proofErr w:type="spellEnd"/>
-      <w:r>
-        <w:t xml:space="preserve"> </w:t>
-      </w:r>
-      <w:proofErr w:type="spellStart"/>
-      <w:r>
-        <w:t>LoremIpsum</w:t>
-      </w:r>
-      <w:proofErr w:type="spellEnd"/>
-      <w:r>
-        <w:t xml:space="preserve"> </w:t>
-      </w:r>
-      <w:proofErr w:type="spellStart"/>
-      <w:r>
-        <w:t>LoremIpsum</w:t>
-      </w:r>
-      <w:proofErr w:type="spellEnd"/>
-      <w:r>
-        <w:t xml:space="preserve"> </w:t>
-      </w:r>
-      <w:proofErr w:type="spellStart"/>
-      <w:r>
-        <w:t>LoremIpsum</w:t>
-      </w:r>
-      <w:proofErr w:type="spellEnd"/>
-      <w:r>
-        <w:t xml:space="preserve"> </w:t>
-      </w:r>
-      <w:proofErr w:type="spellStart"/>
-      <w:r>
-        <w:t>LoremIpsum</w:t>
-      </w:r>
-      <w:proofErr w:type="spellEnd"/>
-    </w:p>
-    <w:p>
-      <w:pPr>
-        <w:pStyle w:val="Ttulo2"/>
-      </w:pPr>
-      <w:bookmarkStart w:id="8" w:name="_Toc67348572"/>
-      <w:r>
-        <w:t>Nueva f</w:t>
-      </w:r>
-      <w:r>
-        <w:t>uncionalidad</w:t>
+      <w:pPr>
+        <w:pStyle w:val="Ttulo1"/>
+      </w:pPr>
+      <w:bookmarkStart w:id="8" w:name="_Toc67348573"/>
+      <w:r>
+        <w:t>Conclusiones</w:t>
       </w:r>
       <w:bookmarkEnd w:id="8"/>
     </w:p>
     <w:p>
-      <w:proofErr w:type="spellStart"/>
-      <w:r>
-        <w:t>LoremIpsum</w:t>
-      </w:r>
-      <w:proofErr w:type="spellEnd"/>
-      <w:r>
-        <w:t xml:space="preserve"> </w:t>
-      </w:r>
-      <w:proofErr w:type="spellStart"/>
-      <w:r>
-        <w:t>LoremIpsum</w:t>
-      </w:r>
-      <w:proofErr w:type="spellEnd"/>
-      <w:r>
-        <w:t xml:space="preserve"> </w:t>
-      </w:r>
-      <w:proofErr w:type="spellStart"/>
-      <w:r>
-        <w:t>LoremIpsum</w:t>
-      </w:r>
-      <w:proofErr w:type="spellEnd"/>
-      <w:r>
-        <w:t xml:space="preserve"> </w:t>
-      </w:r>
-      <w:proofErr w:type="spellStart"/>
-      <w:r>
-        <w:t>LoremIpsum</w:t>
-      </w:r>
-      <w:proofErr w:type="spellEnd"/>
-      <w:r>
-        <w:t xml:space="preserve"> </w:t>
-      </w:r>
-      <w:proofErr w:type="spellStart"/>
-      <w:r>
-        <w:t>LoremIpsum</w:t>
-      </w:r>
-      <w:proofErr w:type="spellEnd"/>
+      <w:r>
+        <w:t xml:space="preserve">Desde el punto de vista </w:t>
+      </w:r>
+      <w:r>
+        <w:t xml:space="preserve">técnico, </w:t>
+      </w:r>
+      <w:r>
+        <w:t>l</w:t>
+      </w:r>
+      <w:r>
+        <w:t xml:space="preserve">a facilidad que te da javascript con los </w:t>
+      </w:r>
+      <w:r>
+        <w:t>objetos</w:t>
+      </w:r>
+      <w:r>
+        <w:t xml:space="preserve"> para poder, dado un sistema de fondo, modelar nuevos niveles</w:t>
+      </w:r>
+      <w:r>
+        <w:t>,</w:t>
+      </w:r>
+      <w:r>
+        <w:t xml:space="preserve"> es impresionante</w:t>
+      </w:r>
+      <w:r>
+        <w:t>. A</w:t>
+      </w:r>
+      <w:r>
+        <w:t xml:space="preserve"> parte, el cómo funciona canvas </w:t>
+      </w:r>
+      <w:r>
+        <w:t>y poder mostrar</w:t>
+      </w:r>
+      <w:r>
+        <w:t xml:space="preserve"> las </w:t>
+      </w:r>
+      <w:r>
+        <w:t>físicas</w:t>
+      </w:r>
+      <w:r>
+        <w:t>,</w:t>
+      </w:r>
+      <w:r>
+        <w:t xml:space="preserve"> facilitan mucho la creación de este tipo de juegos</w:t>
+      </w:r>
+      <w:r>
+        <w:t xml:space="preserve">. </w:t>
+      </w:r>
     </w:p>
     <w:p>
+      <w:r>
+        <w:lastRenderedPageBreak/>
+        <w:t>Desde el punto de vista personal,</w:t>
+      </w:r>
+      <w:r>
+        <w:t xml:space="preserve"> nos ha gustado mucho</w:t>
+      </w:r>
+      <w:r>
+        <w:t xml:space="preserve">, </w:t>
+      </w:r>
+      <w:r>
+        <w:t xml:space="preserve">ya que no habíamos trabajado antes </w:t>
+      </w:r>
+      <w:r>
+        <w:t>en</w:t>
+      </w:r>
+      <w:r>
+        <w:t xml:space="preserve"> este tipo de proyectos, en el que la física est</w:t>
+      </w:r>
+      <w:r>
+        <w:t>á</w:t>
+      </w:r>
+      <w:r>
+        <w:t xml:space="preserve"> de por medio</w:t>
+      </w:r>
+      <w:r>
+        <w:t>. Además, poder modelar distintos tipos de bloques y distintos tipos de físicas ayuda a entender el código y el funcionamiento a la par que hace divertido el realizar la práctica.</w:t>
+      </w:r>
+    </w:p>
+    <w:p>
       <w:pPr>
         <w:pStyle w:val="Ttulo1"/>
       </w:pPr>
-      <w:bookmarkStart w:id="9" w:name="_Toc67348573"/>
-      <w:r>
-        <w:t>Conclusiones</w:t>
+      <w:bookmarkStart w:id="9" w:name="_Toc67348574"/>
+      <w:r>
+        <w:t>Bibliografía</w:t>
       </w:r>
       <w:bookmarkEnd w:id="9"/>
     </w:p>
     <w:p>
-      <w:r>
-        <w:t>Desde el punto de vista técnico,</w:t>
-      </w:r>
+      <w:pPr>
+        <w:rPr>
+          <w:b/>
+          <w:bCs/>
+        </w:rPr>
+      </w:pPr>
+      <w:r>
+        <w:rPr>
+          <w:b/>
+          <w:bCs/>
+        </w:rPr>
+        <w:t>B</w:t>
+      </w:r>
+      <w:r>
+        <w:rPr>
+          <w:b/>
+          <w:bCs/>
+        </w:rPr>
+        <w:t>ackground y foreground</w:t>
+      </w:r>
+    </w:p>
+    <w:p>
+      <w:pPr>
+        <w:ind w:left="708"/>
+      </w:pPr>
+      <w:r>
+        <w:t xml:space="preserve">dualororua. (2019). </w:t>
+      </w:r>
+      <w:r>
+        <w:rPr>
+          <w:i/>
+          <w:iCs/>
+        </w:rPr>
+        <w:t>Dibujos animados de médicos y pacientes frente al hospital</w:t>
+      </w:r>
+      <w:r>
+        <w:t xml:space="preserve"> [Ilustración]. Freepik. </w:t>
+      </w:r>
+      <w:hyperlink r:id="rId8" w:history="1">
+        <w:r>
+          <w:rPr>
+            <w:rStyle w:val="Hipervnculo"/>
+          </w:rPr>
+          <w:t>https://www.freepik.es/vector-premium/dibujos-animados-medicos-pacientes-frente-al-hospital_5548860.htm</w:t>
+        </w:r>
+      </w:hyperlink>
+    </w:p>
+    <w:p>
+      <w:pPr>
+        <w:ind w:left="708"/>
+      </w:pPr>
+      <w:r>
+        <w:t xml:space="preserve">Licencia: </w:t>
+      </w:r>
+      <w:r>
+        <w:t>U</w:t>
+      </w:r>
+      <w:r>
+        <w:t>so comercial o personal</w:t>
+      </w:r>
+    </w:p>
+    <w:p>
+      <w:pPr>
+        <w:ind w:left="708"/>
+      </w:pPr>
+      <w:r>
+        <w:t xml:space="preserve">Vexels. (2020, 17 enero). </w:t>
+      </w:r>
+      <w:r>
+        <w:rPr>
+          <w:i/>
+          <w:iCs/>
+        </w:rPr>
+        <w:t>EMERGENCY ROOM DOOR DESIGN</w:t>
+      </w:r>
+      <w:r>
+        <w:t xml:space="preserve"> [Ilustración]. Vexels. </w:t>
+      </w:r>
+      <w:hyperlink r:id="rId9" w:history="1">
+        <w:r>
+          <w:rPr>
+            <w:rStyle w:val="Hipervnculo"/>
+          </w:rPr>
+          <w:t>https://www.pinterest.es/pin/630574385349699940/</w:t>
+        </w:r>
+      </w:hyperlink>
+    </w:p>
+    <w:p>
+      <w:pPr>
+        <w:ind w:left="708"/>
+      </w:pPr>
+      <w:r>
+        <w:t>Licencia: Uso personal</w:t>
+      </w:r>
+    </w:p>
+    <w:p>
+      <w:pPr>
+        <w:ind w:left="708"/>
+      </w:pPr>
+      <w:r>
+        <w:t xml:space="preserve">588ku. (2018, 18 junio). </w:t>
+      </w:r>
+      <w:r>
+        <w:rPr>
+          <w:i/>
+          <w:iCs/>
+        </w:rPr>
+        <w:t>Cartoon Gray Floor Free Illustration</w:t>
+      </w:r>
+      <w:r>
+        <w:t xml:space="preserve"> [Ilustración]. pngtree. </w:t>
+      </w:r>
+      <w:hyperlink r:id="rId10" w:history="1">
+        <w:r>
+          <w:rPr>
+            <w:rStyle w:val="Hipervnculo"/>
+          </w:rPr>
+          <w:t>https://pngtree.com/freepng/cartoon-gray-floor-free-illustration_4749526.html</w:t>
+        </w:r>
+      </w:hyperlink>
+    </w:p>
+    <w:p>
+      <w:pPr>
+        <w:ind w:left="708"/>
+      </w:pPr>
+      <w:r>
+        <w:t>Licencia: Gratis bajo atribución</w:t>
+      </w:r>
+    </w:p>
+    <w:p>
+      <w:pPr>
+        <w:rPr>
+          <w:b/>
+          <w:bCs/>
+        </w:rPr>
+      </w:pPr>
+      <w:r>
+        <w:rPr>
+          <w:b/>
+          <w:bCs/>
+        </w:rPr>
+        <w:t>Botones</w:t>
+      </w:r>
+    </w:p>
+    <w:p>
+      <w:pPr>
+        <w:rPr>
+          <w:b/>
+          <w:bCs/>
+        </w:rPr>
+      </w:pPr>
+    </w:p>
+    <w:p>
+      <w:pPr>
+        <w:rPr>
+          <w:rFonts w:ascii="Times New Roman" w:hAnsi="Times New Roman"/>
+          <w:color w:val="auto"/>
+        </w:rPr>
+      </w:pPr>
+    </w:p>
+    <w:p>
+      <w:pPr>
+        <w:ind w:left="708"/>
+        <w:rPr>
+          <w:rFonts w:ascii="Times New Roman" w:hAnsi="Times New Roman"/>
+          <w:color w:val="auto"/>
+        </w:rPr>
+      </w:pPr>
     </w:p>
     <w:p/>
-    <w:p>
-      <w:r>
-        <w:t>Desde el punto de vista personal,</w:t>
-      </w:r>
-    </w:p>
-    <w:p>
-      <w:pPr>
-        <w:pStyle w:val="Ttulo1"/>
-      </w:pPr>
-      <w:bookmarkStart w:id="10" w:name="_Toc67348574"/>
-      <w:r>
-        <w:t>Bibliografía</w:t>
-      </w:r>
-      <w:bookmarkEnd w:id="10"/>
-    </w:p>
     <w:bookmarkEnd w:id="1"/>
     <w:bookmarkEnd w:id="2"/>
     <w:bookmarkEnd w:id="3"/>
     <w:bookmarkEnd w:id="4"/>
     <w:p>
-      <w:proofErr w:type="spellStart"/>
       <w:r>
         <w:t>LoremIpsum</w:t>
       </w:r>
-      <w:proofErr w:type="spellEnd"/>
       <w:r>
         <w:t xml:space="preserve"> </w:t>
       </w:r>
-      <w:proofErr w:type="spellStart"/>
       <w:r>
         <w:t>LoremIpsum</w:t>
       </w:r>
-      <w:proofErr w:type="spellEnd"/>
       <w:r>
         <w:t xml:space="preserve"> </w:t>
       </w:r>
-      <w:proofErr w:type="spellStart"/>
       <w:r>
         <w:t>LoremIpsum</w:t>
       </w:r>
-      <w:proofErr w:type="spellEnd"/>
       <w:r>
         <w:t xml:space="preserve"> </w:t>
       </w:r>
-      <w:proofErr w:type="spellStart"/>
       <w:r>
         <w:t>LoremIpsum</w:t>
       </w:r>
-      <w:proofErr w:type="spellEnd"/>
       <w:r>
         <w:t xml:space="preserve"> </w:t>
       </w:r>
-      <w:proofErr w:type="spellStart"/>
       <w:r>
         <w:t>LoremIpsum</w:t>
       </w:r>
-      <w:proofErr w:type="spellEnd"/>
     </w:p>
     <w:p>
       <w:r>
@@ -1556,12 +1862,12 @@
       </w:r>
     </w:p>
     <w:sectPr>
-      <w:headerReference w:type="even" r:id="rId8"/>
-      <w:headerReference w:type="default" r:id="rId9"/>
-      <w:footerReference w:type="even" r:id="rId10"/>
-      <w:footerReference w:type="default" r:id="rId11"/>
-      <w:headerReference w:type="first" r:id="rId12"/>
-      <w:footerReference w:type="first" r:id="rId13"/>
+      <w:headerReference w:type="even" r:id="rId11"/>
+      <w:headerReference w:type="default" r:id="rId12"/>
+      <w:footerReference w:type="even" r:id="rId13"/>
+      <w:footerReference w:type="default" r:id="rId14"/>
+      <w:headerReference w:type="first" r:id="rId15"/>
+      <w:footerReference w:type="first" r:id="rId16"/>
       <w:pgSz w:w="11900" w:h="16820"/>
       <w:pgMar w:top="1440" w:right="1080" w:bottom="1440" w:left="1080" w:header="708" w:footer="708" w:gutter="0"/>
       <w:pgNumType w:start="0"/>
@@ -2324,6 +2630,119 @@
     </w:lvl>
   </w:abstractNum>
   <w:abstractNum w:abstractNumId="11" w15:restartNumberingAfterBreak="0">
+    <w:nsid w:val="0CA2669D"/>
+    <w:multiLevelType w:val="hybridMultilevel"/>
+    <w:tmpl w:val="70FE63EA"/>
+    <w:lvl w:ilvl="0" w:tplc="0C0A0001">
+      <w:start w:val="1"/>
+      <w:numFmt w:val="bullet"/>
+      <w:lvlText w:val=""/>
+      <w:lvlJc w:val="left"/>
+      <w:pPr>
+        <w:ind w:left="720" w:hanging="360"/>
+      </w:pPr>
+      <w:rPr>
+        <w:rFonts w:ascii="Symbol" w:hAnsi="Symbol" w:hint="default"/>
+      </w:rPr>
+    </w:lvl>
+    <w:lvl w:ilvl="1" w:tplc="0C0A0003" w:tentative="1">
+      <w:start w:val="1"/>
+      <w:numFmt w:val="bullet"/>
+      <w:lvlText w:val="o"/>
+      <w:lvlJc w:val="left"/>
+      <w:pPr>
+        <w:ind w:left="1440" w:hanging="360"/>
+      </w:pPr>
+      <w:rPr>
+        <w:rFonts w:ascii="Courier New" w:hAnsi="Courier New" w:cs="Courier New" w:hint="default"/>
+      </w:rPr>
+    </w:lvl>
+    <w:lvl w:ilvl="2" w:tplc="0C0A0005" w:tentative="1">
+      <w:start w:val="1"/>
+      <w:numFmt w:val="bullet"/>
+      <w:lvlText w:val=""/>
+      <w:lvlJc w:val="left"/>
+      <w:pPr>
+        <w:ind w:left="2160" w:hanging="360"/>
+      </w:pPr>
+      <w:rPr>
+        <w:rFonts w:ascii="Wingdings" w:hAnsi="Wingdings" w:hint="default"/>
+      </w:rPr>
+    </w:lvl>
+    <w:lvl w:ilvl="3" w:tplc="0C0A0001" w:tentative="1">
+      <w:start w:val="1"/>
+      <w:numFmt w:val="bullet"/>
+      <w:lvlText w:val=""/>
+      <w:lvlJc w:val="left"/>
+      <w:pPr>
+        <w:ind w:left="2880" w:hanging="360"/>
+      </w:pPr>
+      <w:rPr>
+        <w:rFonts w:ascii="Symbol" w:hAnsi="Symbol" w:hint="default"/>
+      </w:rPr>
+    </w:lvl>
+    <w:lvl w:ilvl="4" w:tplc="0C0A0003" w:tentative="1">
+      <w:start w:val="1"/>
+      <w:numFmt w:val="bullet"/>
+      <w:lvlText w:val="o"/>
+      <w:lvlJc w:val="left"/>
+      <w:pPr>
+        <w:ind w:left="3600" w:hanging="360"/>
+      </w:pPr>
+      <w:rPr>
+        <w:rFonts w:ascii="Courier New" w:hAnsi="Courier New" w:cs="Courier New" w:hint="default"/>
+      </w:rPr>
+    </w:lvl>
+    <w:lvl w:ilvl="5" w:tplc="0C0A0005" w:tentative="1">
+      <w:start w:val="1"/>
+      <w:numFmt w:val="bullet"/>
+      <w:lvlText w:val=""/>
+      <w:lvlJc w:val="left"/>
+      <w:pPr>
+        <w:ind w:left="4320" w:hanging="360"/>
+      </w:pPr>
+      <w:rPr>
+        <w:rFonts w:ascii="Wingdings" w:hAnsi="Wingdings" w:hint="default"/>
+      </w:rPr>
+    </w:lvl>
+    <w:lvl w:ilvl="6" w:tplc="0C0A0001" w:tentative="1">
+      <w:start w:val="1"/>
+      <w:numFmt w:val="bullet"/>
+      <w:lvlText w:val=""/>
+      <w:lvlJc w:val="left"/>
+      <w:pPr>
+        <w:ind w:left="5040" w:hanging="360"/>
+      </w:pPr>
+      <w:rPr>
+        <w:rFonts w:ascii="Symbol" w:hAnsi="Symbol" w:hint="default"/>
+      </w:rPr>
+    </w:lvl>
+    <w:lvl w:ilvl="7" w:tplc="0C0A0003" w:tentative="1">
+      <w:start w:val="1"/>
+      <w:numFmt w:val="bullet"/>
+      <w:lvlText w:val="o"/>
+      <w:lvlJc w:val="left"/>
+      <w:pPr>
+        <w:ind w:left="5760" w:hanging="360"/>
+      </w:pPr>
+      <w:rPr>
+        <w:rFonts w:ascii="Courier New" w:hAnsi="Courier New" w:cs="Courier New" w:hint="default"/>
+      </w:rPr>
+    </w:lvl>
+    <w:lvl w:ilvl="8" w:tplc="0C0A0005" w:tentative="1">
+      <w:start w:val="1"/>
+      <w:numFmt w:val="bullet"/>
+      <w:lvlText w:val=""/>
+      <w:lvlJc w:val="left"/>
+      <w:pPr>
+        <w:ind w:left="6480" w:hanging="360"/>
+      </w:pPr>
+      <w:rPr>
+        <w:rFonts w:ascii="Wingdings" w:hAnsi="Wingdings" w:hint="default"/>
+      </w:rPr>
+    </w:lvl>
+  </w:abstractNum>
+  <w:abstractNum w:abstractNumId="12" w15:restartNumberingAfterBreak="0">
     <w:nsid w:val="12266D49"/>
     <w:multiLevelType w:val="hybridMultilevel"/>
     <w:tmpl w:val="B0AC2C88"/>
@@ -2409,7 +2828,120 @@
       </w:pPr>
     </w:lvl>
   </w:abstractNum>
-  <w:abstractNum w:abstractNumId="12" w15:restartNumberingAfterBreak="0">
+  <w:abstractNum w:abstractNumId="13" w15:restartNumberingAfterBreak="0">
+    <w:nsid w:val="65862024"/>
+    <w:multiLevelType w:val="hybridMultilevel"/>
+    <w:tmpl w:val="66403F2C"/>
+    <w:lvl w:ilvl="0" w:tplc="0C0A0001">
+      <w:start w:val="1"/>
+      <w:numFmt w:val="bullet"/>
+      <w:lvlText w:val=""/>
+      <w:lvlJc w:val="left"/>
+      <w:pPr>
+        <w:ind w:left="720" w:hanging="360"/>
+      </w:pPr>
+      <w:rPr>
+        <w:rFonts w:ascii="Symbol" w:hAnsi="Symbol" w:hint="default"/>
+      </w:rPr>
+    </w:lvl>
+    <w:lvl w:ilvl="1" w:tplc="0C0A0003" w:tentative="1">
+      <w:start w:val="1"/>
+      <w:numFmt w:val="bullet"/>
+      <w:lvlText w:val="o"/>
+      <w:lvlJc w:val="left"/>
+      <w:pPr>
+        <w:ind w:left="1440" w:hanging="360"/>
+      </w:pPr>
+      <w:rPr>
+        <w:rFonts w:ascii="Courier New" w:hAnsi="Courier New" w:cs="Courier New" w:hint="default"/>
+      </w:rPr>
+    </w:lvl>
+    <w:lvl w:ilvl="2" w:tplc="0C0A0005" w:tentative="1">
+      <w:start w:val="1"/>
+      <w:numFmt w:val="bullet"/>
+      <w:lvlText w:val=""/>
+      <w:lvlJc w:val="left"/>
+      <w:pPr>
+        <w:ind w:left="2160" w:hanging="360"/>
+      </w:pPr>
+      <w:rPr>
+        <w:rFonts w:ascii="Wingdings" w:hAnsi="Wingdings" w:hint="default"/>
+      </w:rPr>
+    </w:lvl>
+    <w:lvl w:ilvl="3" w:tplc="0C0A0001" w:tentative="1">
+      <w:start w:val="1"/>
+      <w:numFmt w:val="bullet"/>
+      <w:lvlText w:val=""/>
+      <w:lvlJc w:val="left"/>
+      <w:pPr>
+        <w:ind w:left="2880" w:hanging="360"/>
+      </w:pPr>
+      <w:rPr>
+        <w:rFonts w:ascii="Symbol" w:hAnsi="Symbol" w:hint="default"/>
+      </w:rPr>
+    </w:lvl>
+    <w:lvl w:ilvl="4" w:tplc="0C0A0003" w:tentative="1">
+      <w:start w:val="1"/>
+      <w:numFmt w:val="bullet"/>
+      <w:lvlText w:val="o"/>
+      <w:lvlJc w:val="left"/>
+      <w:pPr>
+        <w:ind w:left="3600" w:hanging="360"/>
+      </w:pPr>
+      <w:rPr>
+        <w:rFonts w:ascii="Courier New" w:hAnsi="Courier New" w:cs="Courier New" w:hint="default"/>
+      </w:rPr>
+    </w:lvl>
+    <w:lvl w:ilvl="5" w:tplc="0C0A0005" w:tentative="1">
+      <w:start w:val="1"/>
+      <w:numFmt w:val="bullet"/>
+      <w:lvlText w:val=""/>
+      <w:lvlJc w:val="left"/>
+      <w:pPr>
+        <w:ind w:left="4320" w:hanging="360"/>
+      </w:pPr>
+      <w:rPr>
+        <w:rFonts w:ascii="Wingdings" w:hAnsi="Wingdings" w:hint="default"/>
+      </w:rPr>
+    </w:lvl>
+    <w:lvl w:ilvl="6" w:tplc="0C0A0001" w:tentative="1">
+      <w:start w:val="1"/>
+      <w:numFmt w:val="bullet"/>
+      <w:lvlText w:val=""/>
+      <w:lvlJc w:val="left"/>
+      <w:pPr>
+        <w:ind w:left="5040" w:hanging="360"/>
+      </w:pPr>
+      <w:rPr>
+        <w:rFonts w:ascii="Symbol" w:hAnsi="Symbol" w:hint="default"/>
+      </w:rPr>
+    </w:lvl>
+    <w:lvl w:ilvl="7" w:tplc="0C0A0003" w:tentative="1">
+      <w:start w:val="1"/>
+      <w:numFmt w:val="bullet"/>
+      <w:lvlText w:val="o"/>
+      <w:lvlJc w:val="left"/>
+      <w:pPr>
+        <w:ind w:left="5760" w:hanging="360"/>
+      </w:pPr>
+      <w:rPr>
+        <w:rFonts w:ascii="Courier New" w:hAnsi="Courier New" w:cs="Courier New" w:hint="default"/>
+      </w:rPr>
+    </w:lvl>
+    <w:lvl w:ilvl="8" w:tplc="0C0A0005" w:tentative="1">
+      <w:start w:val="1"/>
+      <w:numFmt w:val="bullet"/>
+      <w:lvlText w:val=""/>
+      <w:lvlJc w:val="left"/>
+      <w:pPr>
+        <w:ind w:left="6480" w:hanging="360"/>
+      </w:pPr>
+      <w:rPr>
+        <w:rFonts w:ascii="Wingdings" w:hAnsi="Wingdings" w:hint="default"/>
+      </w:rPr>
+    </w:lvl>
+  </w:abstractNum>
+  <w:abstractNum w:abstractNumId="14" w15:restartNumberingAfterBreak="0">
     <w:nsid w:val="7A823106"/>
     <w:multiLevelType w:val="hybridMultilevel"/>
     <w:tmpl w:val="EE4094DA"/>
@@ -2529,10 +3061,16 @@
     <w:abstractNumId w:val="9"/>
   </w:num>
   <w:num w:numId="12">
-    <w:abstractNumId w:val="11"/>
+    <w:abstractNumId w:val="12"/>
   </w:num>
   <w:num w:numId="13">
-    <w:abstractNumId w:val="12"/>
+    <w:abstractNumId w:val="14"/>
+  </w:num>
+  <w:num w:numId="14">
+    <w:abstractNumId w:val="13"/>
+  </w:num>
+  <w:num w:numId="15">
+    <w:abstractNumId w:val="11"/>
   </w:num>
 </w:numbering>
 </file>
@@ -3152,7 +3690,6 @@
   <w:style w:type="character" w:default="1" w:styleId="Fuentedeprrafopredeter">
     <w:name w:val="Default Paragraph Font"/>
     <w:uiPriority w:val="1"/>
-    <w:semiHidden/>
     <w:unhideWhenUsed/>
   </w:style>
   <w:style w:type="table" w:default="1" w:styleId="Tablanormal">
@@ -3995,6 +4532,34 @@
       <w:ind w:left="720"/>
       <w:contextualSpacing/>
     </w:pPr>
+  </w:style>
+  <w:style w:type="paragraph" w:styleId="NormalWeb">
+    <w:name w:val="Normal (Web)"/>
+    <w:basedOn w:val="Normal"/>
+    <w:uiPriority w:val="99"/>
+    <w:semiHidden/>
+    <w:unhideWhenUsed/>
+    <w:rsid w:val="00ED0869"/>
+    <w:pPr>
+      <w:spacing w:before="100" w:beforeAutospacing="1" w:after="100" w:afterAutospacing="1" w:line="240" w:lineRule="auto"/>
+      <w:jc w:val="left"/>
+    </w:pPr>
+    <w:rPr>
+      <w:rFonts w:ascii="Times New Roman" w:eastAsia="Times New Roman" w:hAnsi="Times New Roman" w:cs="Times New Roman"/>
+      <w:color w:val="auto"/>
+      <w:sz w:val="24"/>
+      <w:lang w:val="es-ES" w:eastAsia="es-ES"/>
+    </w:rPr>
+  </w:style>
+  <w:style w:type="character" w:styleId="Mencinsinresolver">
+    <w:name w:val="Unresolved Mention"/>
+    <w:basedOn w:val="Fuentedeprrafopredeter"/>
+    <w:uiPriority w:val="99"/>
+    <w:rsid w:val="00ED0869"/>
+    <w:rPr>
+      <w:color w:val="605E5C"/>
+      <w:shd w:val="clear" w:color="auto" w:fill="E1DFDD"/>
+    </w:rPr>
   </w:style>
 </w:styles>
 </file>

</xml_diff>

<commit_message>
Memoria y eliminado un comentario
</commit_message>
<xml_diff>
--- a/Memoria.docx
+++ b/Memoria.docx
@@ -87,13 +87,27 @@
                                   <w:rPr>
                                     <w:color w:val="auto"/>
                                   </w:rPr>
-                                  <w:t>. N</w:t>
+                                  <w:t xml:space="preserve">. </w:t>
+                                </w:r>
+                                <w:proofErr w:type="spellStart"/>
+                                <w:r>
+                                  <w:rPr>
+                                    <w:color w:val="auto"/>
+                                  </w:rPr>
+                                  <w:t>N</w:t>
                                 </w:r>
                                 <w:r>
                                   <w:rPr>
                                     <w:color w:val="auto"/>
                                   </w:rPr>
-                                  <w:t>º expediente: 1340</w:t>
+                                  <w:t>º</w:t>
+                                </w:r>
+                                <w:proofErr w:type="spellEnd"/>
+                                <w:r>
+                                  <w:rPr>
+                                    <w:color w:val="auto"/>
+                                  </w:rPr>
+                                  <w:t xml:space="preserve"> expediente: 1340</w:t>
                                 </w:r>
                                 <w:r>
                                   <w:rPr>
@@ -118,25 +132,33 @@
                                   <w:rPr>
                                     <w:color w:val="auto"/>
                                   </w:rPr>
-                                  <w:t>. N</w:t>
+                                  <w:t xml:space="preserve">. </w:t>
+                                </w:r>
+                                <w:proofErr w:type="spellStart"/>
+                                <w:r>
+                                  <w:rPr>
+                                    <w:color w:val="auto"/>
+                                  </w:rPr>
+                                  <w:t>N</w:t>
                                 </w:r>
                                 <w:r>
                                   <w:rPr>
                                     <w:color w:val="auto"/>
                                   </w:rPr>
-                                  <w:t>º expediente: 1122</w:t>
+                                  <w:t>º</w:t>
+                                </w:r>
+                                <w:proofErr w:type="spellEnd"/>
+                                <w:r>
+                                  <w:rPr>
+                                    <w:color w:val="auto"/>
+                                  </w:rPr>
+                                  <w:t xml:space="preserve"> expediente: 1122</w:t>
                                 </w:r>
                                 <w:r>
                                   <w:rPr>
                                     <w:color w:val="auto"/>
                                   </w:rPr>
-                                  <w:t xml:space="preserve"> </w:t>
-                                </w:r>
-                                <w:r>
-                                  <w:rPr>
-                                    <w:color w:val="auto"/>
-                                  </w:rPr>
-                                  <w:t>(Grado en Ingeniería del Software)</w:t>
+                                  <w:t xml:space="preserve"> (Grado en Ingeniería del Software)</w:t>
                                 </w:r>
                               </w:p>
                               <w:p>
@@ -222,13 +244,27 @@
                             <w:rPr>
                               <w:color w:val="auto"/>
                             </w:rPr>
-                            <w:t>. N</w:t>
+                            <w:t xml:space="preserve">. </w:t>
+                          </w:r>
+                          <w:proofErr w:type="spellStart"/>
+                          <w:r>
+                            <w:rPr>
+                              <w:color w:val="auto"/>
+                            </w:rPr>
+                            <w:t>N</w:t>
                           </w:r>
                           <w:r>
                             <w:rPr>
                               <w:color w:val="auto"/>
                             </w:rPr>
-                            <w:t>º expediente: 1340</w:t>
+                            <w:t>º</w:t>
+                          </w:r>
+                          <w:proofErr w:type="spellEnd"/>
+                          <w:r>
+                            <w:rPr>
+                              <w:color w:val="auto"/>
+                            </w:rPr>
+                            <w:t xml:space="preserve"> expediente: 1340</w:t>
                           </w:r>
                           <w:r>
                             <w:rPr>
@@ -253,25 +289,33 @@
                             <w:rPr>
                               <w:color w:val="auto"/>
                             </w:rPr>
-                            <w:t>. N</w:t>
+                            <w:t xml:space="preserve">. </w:t>
+                          </w:r>
+                          <w:proofErr w:type="spellStart"/>
+                          <w:r>
+                            <w:rPr>
+                              <w:color w:val="auto"/>
+                            </w:rPr>
+                            <w:t>N</w:t>
                           </w:r>
                           <w:r>
                             <w:rPr>
                               <w:color w:val="auto"/>
                             </w:rPr>
-                            <w:t>º expediente: 1122</w:t>
+                            <w:t>º</w:t>
+                          </w:r>
+                          <w:proofErr w:type="spellEnd"/>
+                          <w:r>
+                            <w:rPr>
+                              <w:color w:val="auto"/>
+                            </w:rPr>
+                            <w:t xml:space="preserve"> expediente: 1122</w:t>
                           </w:r>
                           <w:r>
                             <w:rPr>
                               <w:color w:val="auto"/>
                             </w:rPr>
-                            <w:t xml:space="preserve"> </w:t>
-                          </w:r>
-                          <w:r>
-                            <w:rPr>
-                              <w:color w:val="auto"/>
-                            </w:rPr>
-                            <w:t>(Grado en Ingeniería del Software)</w:t>
+                            <w:t xml:space="preserve"> (Grado en Ingeniería del Software)</w:t>
                           </w:r>
                         </w:p>
                         <w:p>
@@ -375,8 +419,13 @@
                                   </w:sdtPr>
                                   <w:sdtEndPr/>
                                   <w:sdtContent>
+                                    <w:proofErr w:type="spellStart"/>
                                     <w:r>
-                                      <w:t>Práctica 1 – Angry citizens</w:t>
+                                      <w:t>Práctica</w:t>
+                                    </w:r>
+                                    <w:proofErr w:type="spellEnd"/>
+                                    <w:r>
+                                      <w:t xml:space="preserve"> 1 – Angry citizens</w:t>
                                     </w:r>
                                   </w:sdtContent>
                                 </w:sdt>
@@ -487,8 +536,13 @@
                             </w:sdtPr>
                             <w:sdtEndPr/>
                             <w:sdtContent>
+                              <w:proofErr w:type="spellStart"/>
                               <w:r>
-                                <w:t>Práctica 1 – Angry citizens</w:t>
+                                <w:t>Práctica</w:t>
+                              </w:r>
+                              <w:proofErr w:type="spellEnd"/>
+                              <w:r>
+                                <w:t xml:space="preserve"> 1 – Angry citizens</w:t>
                               </w:r>
                             </w:sdtContent>
                           </w:sdt>
@@ -631,7 +685,7 @@
           <w:r>
             <w:fldChar w:fldCharType="separate"/>
           </w:r>
-          <w:hyperlink w:anchor="_Toc67348568" w:history="1">
+          <w:hyperlink w:anchor="_Toc67427398" w:history="1">
             <w:r>
               <w:rPr>
                 <w:rStyle w:val="Hipervnculo"/>
@@ -658,7 +712,7 @@
                 <w:noProof/>
                 <w:webHidden/>
               </w:rPr>
-              <w:instrText xml:space="preserve"> PAGEREF _Toc67348568 \h </w:instrText>
+              <w:instrText xml:space="preserve"> PAGEREF _Toc67427398 \h </w:instrText>
             </w:r>
             <w:r>
               <w:rPr>
@@ -704,13 +758,13 @@
               <w:lang w:val="es-ES" w:eastAsia="es-ES"/>
             </w:rPr>
           </w:pPr>
-          <w:hyperlink w:anchor="_Toc67348569" w:history="1">
+          <w:hyperlink w:anchor="_Toc67427399" w:history="1">
             <w:r>
               <w:rPr>
                 <w:rStyle w:val="Hipervnculo"/>
                 <w:noProof/>
               </w:rPr>
-              <w:t>Recopilar y redimensionar los nuevos recursos</w:t>
+              <w:t>Recopilar, redimensionar y recortar los nuevos recursos</w:t>
             </w:r>
             <w:r>
               <w:rPr>
@@ -731,7 +785,7 @@
                 <w:noProof/>
                 <w:webHidden/>
               </w:rPr>
-              <w:instrText xml:space="preserve"> PAGEREF _Toc67348569 \h </w:instrText>
+              <w:instrText xml:space="preserve"> PAGEREF _Toc67427399 \h </w:instrText>
             </w:r>
             <w:r>
               <w:rPr>
@@ -777,13 +831,13 @@
               <w:lang w:val="es-ES" w:eastAsia="es-ES"/>
             </w:rPr>
           </w:pPr>
-          <w:hyperlink w:anchor="_Toc67348570" w:history="1">
+          <w:hyperlink w:anchor="_Toc67427400" w:history="1">
             <w:r>
               <w:rPr>
                 <w:rStyle w:val="Hipervnculo"/>
                 <w:noProof/>
               </w:rPr>
-              <w:t>Sustituir los recursos existentes por los nuevos</w:t>
+              <w:t>Creación de nuevos niveles</w:t>
             </w:r>
             <w:r>
               <w:rPr>
@@ -804,7 +858,7 @@
                 <w:noProof/>
                 <w:webHidden/>
               </w:rPr>
-              <w:instrText xml:space="preserve"> PAGEREF _Toc67348570 \h </w:instrText>
+              <w:instrText xml:space="preserve"> PAGEREF _Toc67427400 \h </w:instrText>
             </w:r>
             <w:r>
               <w:rPr>
@@ -850,13 +904,13 @@
               <w:lang w:val="es-ES" w:eastAsia="es-ES"/>
             </w:rPr>
           </w:pPr>
-          <w:hyperlink w:anchor="_Toc67348571" w:history="1">
+          <w:hyperlink w:anchor="_Toc67427401" w:history="1">
             <w:r>
               <w:rPr>
                 <w:rStyle w:val="Hipervnculo"/>
                 <w:noProof/>
               </w:rPr>
-              <w:t>Creación de nuevos niveles</w:t>
+              <w:t>Solucionar error previo</w:t>
             </w:r>
             <w:r>
               <w:rPr>
@@ -877,7 +931,7 @@
                 <w:noProof/>
                 <w:webHidden/>
               </w:rPr>
-              <w:instrText xml:space="preserve"> PAGEREF _Toc67348571 \h </w:instrText>
+              <w:instrText xml:space="preserve"> PAGEREF _Toc67427401 \h </w:instrText>
             </w:r>
             <w:r>
               <w:rPr>
@@ -923,7 +977,7 @@
               <w:lang w:val="es-ES" w:eastAsia="es-ES"/>
             </w:rPr>
           </w:pPr>
-          <w:hyperlink w:anchor="_Toc67348572" w:history="1">
+          <w:hyperlink w:anchor="_Toc67427402" w:history="1">
             <w:r>
               <w:rPr>
                 <w:rStyle w:val="Hipervnculo"/>
@@ -950,7 +1004,80 @@
                 <w:noProof/>
                 <w:webHidden/>
               </w:rPr>
-              <w:instrText xml:space="preserve"> PAGEREF _Toc67348572 \h </w:instrText>
+              <w:instrText xml:space="preserve"> PAGEREF _Toc67427402 \h </w:instrText>
+            </w:r>
+            <w:r>
+              <w:rPr>
+                <w:noProof/>
+                <w:webHidden/>
+              </w:rPr>
+            </w:r>
+            <w:r>
+              <w:rPr>
+                <w:noProof/>
+                <w:webHidden/>
+              </w:rPr>
+              <w:fldChar w:fldCharType="separate"/>
+            </w:r>
+            <w:r>
+              <w:rPr>
+                <w:noProof/>
+                <w:webHidden/>
+              </w:rPr>
+              <w:t>2</w:t>
+            </w:r>
+            <w:r>
+              <w:rPr>
+                <w:noProof/>
+                <w:webHidden/>
+              </w:rPr>
+              <w:fldChar w:fldCharType="end"/>
+            </w:r>
+          </w:hyperlink>
+        </w:p>
+        <w:p>
+          <w:pPr>
+            <w:pStyle w:val="TDC2"/>
+            <w:tabs>
+              <w:tab w:val="right" w:leader="dot" w:pos="9730"/>
+            </w:tabs>
+            <w:rPr>
+              <w:rFonts w:eastAsiaTheme="minorEastAsia"/>
+              <w:b w:val="0"/>
+              <w:bCs w:val="0"/>
+              <w:noProof/>
+              <w:color w:val="auto"/>
+              <w:lang w:val="es-ES" w:eastAsia="es-ES"/>
+            </w:rPr>
+          </w:pPr>
+          <w:hyperlink w:anchor="_Toc67427403" w:history="1">
+            <w:r>
+              <w:rPr>
+                <w:rStyle w:val="Hipervnculo"/>
+                <w:noProof/>
+              </w:rPr>
+              <w:t>Honda</w:t>
+            </w:r>
+            <w:r>
+              <w:rPr>
+                <w:noProof/>
+                <w:webHidden/>
+              </w:rPr>
+              <w:tab/>
+            </w:r>
+            <w:r>
+              <w:rPr>
+                <w:noProof/>
+                <w:webHidden/>
+              </w:rPr>
+              <w:fldChar w:fldCharType="begin"/>
+            </w:r>
+            <w:r>
+              <w:rPr>
+                <w:noProof/>
+                <w:webHidden/>
+              </w:rPr>
+              <w:instrText xml:space="preserve"> PAGEREF _Toc67427403 \h </w:instrText>
             </w:r>
             <w:r>
               <w:rPr>
@@ -998,7 +1125,7 @@
               <w:lang w:val="es-ES" w:eastAsia="es-ES"/>
             </w:rPr>
           </w:pPr>
-          <w:hyperlink w:anchor="_Toc67348573" w:history="1">
+          <w:hyperlink w:anchor="_Toc67427404" w:history="1">
             <w:r>
               <w:rPr>
                 <w:rStyle w:val="Hipervnculo"/>
@@ -1025,7 +1152,7 @@
                 <w:noProof/>
                 <w:webHidden/>
               </w:rPr>
-              <w:instrText xml:space="preserve"> PAGEREF _Toc67348573 \h </w:instrText>
+              <w:instrText xml:space="preserve"> PAGEREF _Toc67427404 \h </w:instrText>
             </w:r>
             <w:r>
               <w:rPr>
@@ -1045,7 +1172,7 @@
                 <w:noProof/>
                 <w:webHidden/>
               </w:rPr>
-              <w:t>2</w:t>
+              <w:t>3</w:t>
             </w:r>
             <w:r>
               <w:rPr>
@@ -1073,7 +1200,7 @@
               <w:lang w:val="es-ES" w:eastAsia="es-ES"/>
             </w:rPr>
           </w:pPr>
-          <w:hyperlink w:anchor="_Toc67348574" w:history="1">
+          <w:hyperlink w:anchor="_Toc67427405" w:history="1">
             <w:r>
               <w:rPr>
                 <w:rStyle w:val="Hipervnculo"/>
@@ -1100,7 +1227,7 @@
                 <w:noProof/>
                 <w:webHidden/>
               </w:rPr>
-              <w:instrText xml:space="preserve"> PAGEREF _Toc67348574 \h </w:instrText>
+              <w:instrText xml:space="preserve"> PAGEREF _Toc67427405 \h </w:instrText>
             </w:r>
             <w:r>
               <w:rPr>
@@ -1120,7 +1247,7 @@
                 <w:noProof/>
                 <w:webHidden/>
               </w:rPr>
-              <w:t>2</w:t>
+              <w:t>3</w:t>
             </w:r>
             <w:r>
               <w:rPr>
@@ -1153,11 +1280,11 @@
       <w:pPr>
         <w:pStyle w:val="Ttulo1"/>
       </w:pPr>
-      <w:bookmarkStart w:id="0" w:name="_Toc67348568"/>
-      <w:bookmarkStart w:id="1" w:name="_Toc500936368"/>
-      <w:bookmarkStart w:id="2" w:name="_Toc500936430"/>
-      <w:bookmarkStart w:id="3" w:name="_Toc500938355"/>
-      <w:bookmarkStart w:id="4" w:name="_Toc500941093"/>
+      <w:bookmarkStart w:id="0" w:name="_Toc500936368"/>
+      <w:bookmarkStart w:id="1" w:name="_Toc500936430"/>
+      <w:bookmarkStart w:id="2" w:name="_Toc500938355"/>
+      <w:bookmarkStart w:id="3" w:name="_Toc500941093"/>
+      <w:bookmarkStart w:id="4" w:name="_Toc67427398"/>
       <w:r>
         <w:lastRenderedPageBreak/>
         <w:t>Dificultades encontradas</w:t>
@@ -1174,13 +1301,13 @@
       <w:r>
         <w:t>ón</w:t>
       </w:r>
-      <w:bookmarkEnd w:id="0"/>
+      <w:bookmarkEnd w:id="4"/>
     </w:p>
     <w:p>
       <w:pPr>
         <w:pStyle w:val="Ttulo2"/>
       </w:pPr>
-      <w:bookmarkStart w:id="5" w:name="_Toc67348569"/>
+      <w:bookmarkStart w:id="5" w:name="_Toc67427399"/>
       <w:r>
         <w:t>Recopilar</w:t>
       </w:r>
@@ -1200,7 +1327,15 @@
     </w:p>
     <w:p>
       <w:r>
-        <w:t xml:space="preserve">El primer inconveniente que hemos encontrado es el de tratar de buscar sprites </w:t>
+        <w:t xml:space="preserve">El primer inconveniente que hemos encontrado es el de tratar de buscar </w:t>
+      </w:r>
+      <w:proofErr w:type="spellStart"/>
+      <w:r>
+        <w:t>sprites</w:t>
+      </w:r>
+      <w:proofErr w:type="spellEnd"/>
+      <w:r>
+        <w:t xml:space="preserve"> </w:t>
       </w:r>
       <w:r>
         <w:t xml:space="preserve">sin fondo que nos gustasen, para después separarlos, pero la mayoría que vimos tenían fondo, por lo que </w:t>
@@ -1229,6 +1364,17 @@
         <w:t xml:space="preserve"> cada uno de ellos</w:t>
       </w:r>
       <w:r>
+        <w:t xml:space="preserve"> (</w:t>
+      </w:r>
+      <w:proofErr w:type="spellStart"/>
+      <w:r>
+        <w:t>iloveimg</w:t>
+      </w:r>
+      <w:proofErr w:type="spellEnd"/>
+      <w:r>
+        <w:t>, 2016)</w:t>
+      </w:r>
+      <w:r>
         <w:t xml:space="preserve">. Parecía una tarea sencilla, pero requiere bastante tiempo cambiar y ajustar todos los </w:t>
       </w:r>
       <w:r>
@@ -1237,26 +1383,13 @@
       <w:r>
         <w:t>.</w:t>
       </w:r>
-      <w:r>
-        <w:t xml:space="preserve"> </w:t>
-      </w:r>
-      <w:r>
-        <w:rPr>
-          <w:b/>
-          <w:bCs/>
-        </w:rPr>
-        <w:t>La página web que utilizamos para ambas cosas</w:t>
-      </w:r>
-      <w:r>
-        <w:t xml:space="preserve"> </w:t>
-      </w:r>
     </w:p>
     <w:p/>
     <w:p>
       <w:pPr>
         <w:pStyle w:val="Ttulo2"/>
       </w:pPr>
-      <w:bookmarkStart w:id="6" w:name="_Toc67348571"/>
+      <w:bookmarkStart w:id="6" w:name="_Toc67427400"/>
       <w:r>
         <w:t>Creación de nuevos n</w:t>
       </w:r>
@@ -1267,7 +1400,15 @@
     </w:p>
     <w:p>
       <w:r>
-        <w:t>Ya modificados todos los assets, nos disponemos a realizar los niveles del juego. En cuanto a los niveles que nos habían proporcionado (1 y 2) no hubo ningún problema, en cambio</w:t>
+        <w:t xml:space="preserve">Ya modificados todos los </w:t>
+      </w:r>
+      <w:proofErr w:type="spellStart"/>
+      <w:r>
+        <w:t>assets</w:t>
+      </w:r>
+      <w:proofErr w:type="spellEnd"/>
+      <w:r>
+        <w:t>, nos disponemos a realizar los niveles del juego. En cuanto a los niveles que nos habían proporcionado (1 y 2) no hubo ningún problema, en cambio</w:t>
       </w:r>
       <w:r>
         <w:t>,</w:t>
@@ -1366,13 +1507,7 @@
         <w:t>bloque de hierro</w:t>
       </w:r>
       <w:r>
-        <w:t>,</w:t>
-      </w:r>
-      <w:r>
-        <w:t xml:space="preserve"> </w:t>
-      </w:r>
-      <w:r>
-        <w:t>más resistente. A parte, tampoco queríamos que un golpe directo suave ganase el nivel</w:t>
+        <w:t>, más resistente. A parte, tampoco queríamos que un golpe directo suave ganase el nivel</w:t>
       </w:r>
       <w:r>
         <w:t>,</w:t>
@@ -1423,13 +1558,7 @@
         <w:t>:</w:t>
       </w:r>
       <w:r>
-        <w:t xml:space="preserve"> nos dimos cuenta </w:t>
-      </w:r>
-      <w:r>
-        <w:t xml:space="preserve">de </w:t>
-      </w:r>
-      <w:r>
-        <w:t>que el hierro aquí tenía que sujetar un gran esqueleto</w:t>
+        <w:t xml:space="preserve"> nos dimos cuenta de que el hierro aquí tenía que sujetar un gran esqueleto</w:t>
       </w:r>
       <w:r>
         <w:t xml:space="preserve"> de construcción</w:t>
@@ -1468,9 +1597,11 @@
       <w:pPr>
         <w:pStyle w:val="Ttulo2"/>
       </w:pPr>
+      <w:bookmarkStart w:id="7" w:name="_Toc67427401"/>
       <w:r>
         <w:t>Solucionar error previo</w:t>
       </w:r>
+      <w:bookmarkEnd w:id="7"/>
     </w:p>
     <w:p>
       <w:r>
@@ -1489,163 +1620,210 @@
         <w:t xml:space="preserve">se quedaba estáticamente en la pantalla de carga cuando </w:t>
       </w:r>
       <w:r>
-        <w:t xml:space="preserve">jugábamos un nivel y, tras ello, decidíamos realizar el siguiente nivel, reiniciar el actual o bien, ir a la pantalla de selección de niveles y elegir otro nivel distinto. </w:t>
-      </w:r>
-    </w:p>
-    <w:p>
-      <w:r>
-        <w:t>El error se solventó de una manera muy sencilla</w:t>
-      </w:r>
-    </w:p>
+        <w:t xml:space="preserve">jugábamos un nivel y, tras ello, decidíamos realizar el siguiente nivel, reiniciar el actual o bien, ir a la pantalla de selección de niveles y elegir otro nivel distinto. El error se solventó </w:t>
+      </w:r>
+      <w:r>
+        <w:t xml:space="preserve">poniendo a 0 los contadores de los </w:t>
+      </w:r>
+      <w:proofErr w:type="spellStart"/>
+      <w:r>
+        <w:t>assets</w:t>
+      </w:r>
+      <w:proofErr w:type="spellEnd"/>
+      <w:r>
+        <w:t xml:space="preserve"> que se deben cargar.</w:t>
+      </w:r>
+    </w:p>
+    <w:p/>
     <w:p>
       <w:pPr>
         <w:pStyle w:val="Ttulo2"/>
       </w:pPr>
-      <w:bookmarkStart w:id="7" w:name="_Toc67348572"/>
+      <w:bookmarkStart w:id="8" w:name="_Toc67427402"/>
       <w:r>
         <w:t>Nueva f</w:t>
       </w:r>
       <w:r>
         <w:t>uncionalidad</w:t>
       </w:r>
-      <w:bookmarkEnd w:id="7"/>
-    </w:p>
+      <w:bookmarkEnd w:id="8"/>
+    </w:p>
+    <w:p>
+      <w:r>
+        <w:t>Como nueva funcionalidad hemos</w:t>
+      </w:r>
+      <w:r>
+        <w:t xml:space="preserve"> decidido que el usuario disponga de un botón con el que pueda eliminar todos los villanos de un golpe. Esta se ha </w:t>
+      </w:r>
+      <w:r>
+        <w:t xml:space="preserve">ideado con la finalidad de que el jugador pueda conseguir superar el nivel en el caso de que no consiga </w:t>
+      </w:r>
+      <w:r>
+        <w:t>combatir a</w:t>
+      </w:r>
+      <w:r>
+        <w:t xml:space="preserve"> todos los virus del nivel.</w:t>
+      </w:r>
+      <w:r>
+        <w:t xml:space="preserve"> Como dificultad encontrada </w:t>
+      </w:r>
+      <w:r>
+        <w:t>acceder a cada uno de los villanos del nivel correspondiente.</w:t>
+      </w:r>
+    </w:p>
+    <w:p/>
     <w:p>
       <w:pPr>
         <w:pStyle w:val="Ttulo2"/>
       </w:pPr>
+      <w:bookmarkStart w:id="9" w:name="_Toc67427403"/>
       <w:r>
         <w:t>Honda</w:t>
       </w:r>
-    </w:p>
-    <w:p>
-      <w:r>
-        <w:t>LoremIpsum</w:t>
-      </w:r>
+      <w:bookmarkEnd w:id="9"/>
+    </w:p>
+    <w:p>
+      <w:r>
+        <w:t xml:space="preserve">También nos percatamos de que, a la hora de lanzar un héroe con la honda, estos chocaban muy fácilmente. Después de muchos intentos: recortando de muchas maneras la imagen “slingshot-front.png”, bajando en el eje </w:t>
+      </w:r>
+      <w:r>
+        <w:lastRenderedPageBreak/>
+        <w:t xml:space="preserve">de ordenadas las imágenes de la honda, haciendo más pequeños los héroes…Al fin, conseguimos dar con la solución, simplemente redimensionando la honda en el </w:t>
+      </w:r>
+      <w:proofErr w:type="spellStart"/>
+      <w:r>
+        <w:t>canvas</w:t>
+      </w:r>
+      <w:proofErr w:type="spellEnd"/>
+      <w:r>
+        <w:t xml:space="preserve">, </w:t>
+      </w:r>
+      <w:r>
+        <w:t>los héroes</w:t>
+      </w:r>
+      <w:r>
+        <w:t xml:space="preserve"> ya no chocaban tan fácilmente</w:t>
+      </w:r>
+      <w:r>
+        <w:t>.</w:t>
+      </w:r>
+    </w:p>
+    <w:p/>
+    <w:p>
+      <w:pPr>
+        <w:pStyle w:val="Ttulo1"/>
+      </w:pPr>
+      <w:bookmarkStart w:id="10" w:name="_Toc67427404"/>
+      <w:r>
+        <w:t>Conclusiones</w:t>
+      </w:r>
+      <w:bookmarkEnd w:id="10"/>
+    </w:p>
+    <w:p>
+      <w:r>
+        <w:t xml:space="preserve">Desde el punto de vista </w:t>
+      </w:r>
+      <w:r>
+        <w:t xml:space="preserve">técnico, </w:t>
+      </w:r>
+      <w:r>
+        <w:t>l</w:t>
+      </w:r>
+      <w:r>
+        <w:t xml:space="preserve">a facilidad que te da </w:t>
+      </w:r>
+      <w:proofErr w:type="spellStart"/>
+      <w:r>
+        <w:t>javascript</w:t>
+      </w:r>
+      <w:proofErr w:type="spellEnd"/>
+      <w:r>
+        <w:t xml:space="preserve"> con los </w:t>
+      </w:r>
+      <w:r>
+        <w:t>objetos</w:t>
+      </w:r>
+      <w:r>
+        <w:t xml:space="preserve"> para poder, dado un sistema de fondo, modelar nuevos niveles</w:t>
+      </w:r>
+      <w:r>
+        <w:t>,</w:t>
+      </w:r>
+      <w:r>
+        <w:t xml:space="preserve"> es impresionante</w:t>
+      </w:r>
+      <w:r>
+        <w:t>. A</w:t>
+      </w:r>
+      <w:r>
+        <w:t xml:space="preserve"> parte, el cómo funciona </w:t>
+      </w:r>
+      <w:proofErr w:type="spellStart"/>
+      <w:r>
+        <w:t>canvas</w:t>
+      </w:r>
+      <w:proofErr w:type="spellEnd"/>
       <w:r>
         <w:t xml:space="preserve"> </w:t>
       </w:r>
       <w:r>
-        <w:t>LoremIpsum</w:t>
-      </w:r>
-      <w:r>
-        <w:t xml:space="preserve"> </w:t>
-      </w:r>
-      <w:r>
-        <w:t>LoremIpsum</w:t>
-      </w:r>
-      <w:r>
-        <w:t xml:space="preserve"> </w:t>
-      </w:r>
-      <w:r>
-        <w:t>LoremIpsum</w:t>
-      </w:r>
-      <w:r>
-        <w:t xml:space="preserve"> </w:t>
-      </w:r>
-      <w:r>
-        <w:t>LoremIpsum</w:t>
-      </w:r>
-    </w:p>
+        <w:t>y poder mostrar</w:t>
+      </w:r>
+      <w:r>
+        <w:t xml:space="preserve"> las </w:t>
+      </w:r>
+      <w:r>
+        <w:t>físicas</w:t>
+      </w:r>
+      <w:r>
+        <w:t>,</w:t>
+      </w:r>
+      <w:r>
+        <w:t xml:space="preserve"> facilitan mucho la creación de este tipo de juegos</w:t>
+      </w:r>
+      <w:r>
+        <w:t xml:space="preserve">. </w:t>
+      </w:r>
+    </w:p>
+    <w:p>
+      <w:r>
+        <w:t>Desde el punto de vista personal,</w:t>
+      </w:r>
+      <w:r>
+        <w:t xml:space="preserve"> nos ha gustado mucho</w:t>
+      </w:r>
+      <w:r>
+        <w:t xml:space="preserve">, </w:t>
+      </w:r>
+      <w:r>
+        <w:t xml:space="preserve">ya que no habíamos trabajado antes </w:t>
+      </w:r>
+      <w:r>
+        <w:t>en</w:t>
+      </w:r>
+      <w:r>
+        <w:t xml:space="preserve"> este tipo de proyectos, en el que la física est</w:t>
+      </w:r>
+      <w:r>
+        <w:t>á</w:t>
+      </w:r>
+      <w:r>
+        <w:t xml:space="preserve"> de por medio</w:t>
+      </w:r>
+      <w:r>
+        <w:t>. Además, poder modelar distintos tipos de bloques y distintos tipos de físicas ayuda a entender el código y el funcionamiento a la par que hace divertido el realizar la práctica.</w:t>
+      </w:r>
+    </w:p>
+    <w:p/>
     <w:p>
       <w:pPr>
         <w:pStyle w:val="Ttulo1"/>
       </w:pPr>
-      <w:bookmarkStart w:id="8" w:name="_Toc67348573"/>
-      <w:r>
-        <w:t>Conclusiones</w:t>
-      </w:r>
-      <w:bookmarkEnd w:id="8"/>
-    </w:p>
-    <w:p>
-      <w:r>
-        <w:t xml:space="preserve">Desde el punto de vista </w:t>
-      </w:r>
-      <w:r>
-        <w:t xml:space="preserve">técnico, </w:t>
-      </w:r>
-      <w:r>
-        <w:t>l</w:t>
-      </w:r>
-      <w:r>
-        <w:t xml:space="preserve">a facilidad que te da javascript con los </w:t>
-      </w:r>
-      <w:r>
-        <w:t>objetos</w:t>
-      </w:r>
-      <w:r>
-        <w:t xml:space="preserve"> para poder, dado un sistema de fondo, modelar nuevos niveles</w:t>
-      </w:r>
-      <w:r>
-        <w:t>,</w:t>
-      </w:r>
-      <w:r>
-        <w:t xml:space="preserve"> es impresionante</w:t>
-      </w:r>
-      <w:r>
-        <w:t>. A</w:t>
-      </w:r>
-      <w:r>
-        <w:t xml:space="preserve"> parte, el cómo funciona canvas </w:t>
-      </w:r>
-      <w:r>
-        <w:t>y poder mostrar</w:t>
-      </w:r>
-      <w:r>
-        <w:t xml:space="preserve"> las </w:t>
-      </w:r>
-      <w:r>
-        <w:t>físicas</w:t>
-      </w:r>
-      <w:r>
-        <w:t>,</w:t>
-      </w:r>
-      <w:r>
-        <w:t xml:space="preserve"> facilitan mucho la creación de este tipo de juegos</w:t>
-      </w:r>
-      <w:r>
-        <w:t xml:space="preserve">. </w:t>
-      </w:r>
-    </w:p>
-    <w:p>
-      <w:r>
-        <w:lastRenderedPageBreak/>
-        <w:t>Desde el punto de vista personal,</w:t>
-      </w:r>
-      <w:r>
-        <w:t xml:space="preserve"> nos ha gustado mucho</w:t>
-      </w:r>
-      <w:r>
-        <w:t xml:space="preserve">, </w:t>
-      </w:r>
-      <w:r>
-        <w:t xml:space="preserve">ya que no habíamos trabajado antes </w:t>
-      </w:r>
-      <w:r>
-        <w:t>en</w:t>
-      </w:r>
-      <w:r>
-        <w:t xml:space="preserve"> este tipo de proyectos, en el que la física est</w:t>
-      </w:r>
-      <w:r>
-        <w:t>á</w:t>
-      </w:r>
-      <w:r>
-        <w:t xml:space="preserve"> de por medio</w:t>
-      </w:r>
-      <w:r>
-        <w:t>. Además, poder modelar distintos tipos de bloques y distintos tipos de físicas ayuda a entender el código y el funcionamiento a la par que hace divertido el realizar la práctica.</w:t>
-      </w:r>
-    </w:p>
-    <w:p>
-      <w:pPr>
-        <w:pStyle w:val="Ttulo1"/>
-      </w:pPr>
-      <w:bookmarkStart w:id="9" w:name="_Toc67348574"/>
+      <w:bookmarkStart w:id="11" w:name="_Toc67427405"/>
       <w:r>
         <w:t>Bibliografía</w:t>
       </w:r>
-      <w:bookmarkEnd w:id="9"/>
+      <w:bookmarkEnd w:id="11"/>
     </w:p>
     <w:p>
       <w:pPr>
@@ -1654,6 +1832,7 @@
           <w:bCs/>
         </w:rPr>
       </w:pPr>
+      <w:proofErr w:type="spellStart"/>
       <w:r>
         <w:rPr>
           <w:b/>
@@ -1666,15 +1845,37 @@
           <w:b/>
           <w:bCs/>
         </w:rPr>
-        <w:t>ackground y foreground</w:t>
-      </w:r>
+        <w:t>ackground</w:t>
+      </w:r>
+      <w:proofErr w:type="spellEnd"/>
+      <w:r>
+        <w:rPr>
+          <w:b/>
+          <w:bCs/>
+        </w:rPr>
+        <w:t xml:space="preserve"> y </w:t>
+      </w:r>
+      <w:proofErr w:type="spellStart"/>
+      <w:r>
+        <w:rPr>
+          <w:b/>
+          <w:bCs/>
+        </w:rPr>
+        <w:t>foreground</w:t>
+      </w:r>
+      <w:proofErr w:type="spellEnd"/>
     </w:p>
     <w:p>
       <w:pPr>
         <w:ind w:left="708"/>
       </w:pPr>
-      <w:r>
-        <w:t xml:space="preserve">dualororua. (2019). </w:t>
+      <w:proofErr w:type="spellStart"/>
+      <w:r>
+        <w:t>dualororua</w:t>
+      </w:r>
+      <w:proofErr w:type="spellEnd"/>
+      <w:r>
+        <w:t xml:space="preserve">. (2019). </w:t>
       </w:r>
       <w:r>
         <w:rPr>
@@ -1684,7 +1885,15 @@
         <w:t>Dibujos animados de médicos y pacientes frente al hospital</w:t>
       </w:r>
       <w:r>
-        <w:t xml:space="preserve"> [Ilustración]. Freepik. </w:t>
+        <w:t xml:space="preserve"> [Ilustración]. </w:t>
+      </w:r>
+      <w:proofErr w:type="spellStart"/>
+      <w:r>
+        <w:t>Freepik</w:t>
+      </w:r>
+      <w:proofErr w:type="spellEnd"/>
+      <w:r>
+        <w:t xml:space="preserve">. </w:t>
       </w:r>
       <w:hyperlink r:id="rId8" w:history="1">
         <w:r>
@@ -1713,8 +1922,13 @@
       <w:pPr>
         <w:ind w:left="708"/>
       </w:pPr>
-      <w:r>
-        <w:t xml:space="preserve">Vexels. (2020, 17 enero). </w:t>
+      <w:proofErr w:type="spellStart"/>
+      <w:r>
+        <w:t>Vexels</w:t>
+      </w:r>
+      <w:proofErr w:type="spellEnd"/>
+      <w:r>
+        <w:t xml:space="preserve">. (2020, 17 enero). </w:t>
       </w:r>
       <w:r>
         <w:rPr>
@@ -1724,7 +1938,15 @@
         <w:t>EMERGENCY ROOM DOOR DESIGN</w:t>
       </w:r>
       <w:r>
-        <w:t xml:space="preserve"> [Ilustración]. Vexels. </w:t>
+        <w:t xml:space="preserve"> [Ilustración]. </w:t>
+      </w:r>
+      <w:proofErr w:type="spellStart"/>
+      <w:r>
+        <w:t>Vexels</w:t>
+      </w:r>
+      <w:proofErr w:type="spellEnd"/>
+      <w:r>
+        <w:t xml:space="preserve">. </w:t>
       </w:r>
       <w:hyperlink r:id="rId9" w:history="1">
         <w:r>
@@ -1750,15 +1972,60 @@
       <w:r>
         <w:t xml:space="preserve">588ku. (2018, 18 junio). </w:t>
       </w:r>
+      <w:proofErr w:type="spellStart"/>
       <w:r>
         <w:rPr>
           <w:i/>
           <w:iCs/>
         </w:rPr>
-        <w:t>Cartoon Gray Floor Free Illustration</w:t>
-      </w:r>
-      <w:r>
-        <w:t xml:space="preserve"> [Ilustración]. pngtree. </w:t>
+        <w:t>Cartoon</w:t>
+      </w:r>
+      <w:proofErr w:type="spellEnd"/>
+      <w:r>
+        <w:rPr>
+          <w:i/>
+          <w:iCs/>
+        </w:rPr>
+        <w:t xml:space="preserve"> Gray </w:t>
+      </w:r>
+      <w:proofErr w:type="spellStart"/>
+      <w:r>
+        <w:rPr>
+          <w:i/>
+          <w:iCs/>
+        </w:rPr>
+        <w:t>Floor</w:t>
+      </w:r>
+      <w:proofErr w:type="spellEnd"/>
+      <w:r>
+        <w:rPr>
+          <w:i/>
+          <w:iCs/>
+        </w:rPr>
+        <w:t xml:space="preserve"> Free </w:t>
+      </w:r>
+      <w:proofErr w:type="spellStart"/>
+      <w:r>
+        <w:rPr>
+          <w:i/>
+          <w:iCs/>
+        </w:rPr>
+        <w:t>Illustration</w:t>
+      </w:r>
+      <w:proofErr w:type="spellEnd"/>
+      <w:r>
+        <w:t xml:space="preserve"> [Ilustración]. </w:t>
+      </w:r>
+      <w:proofErr w:type="spellStart"/>
+      <w:r>
+        <w:t>P</w:t>
+      </w:r>
+      <w:r>
+        <w:t>ngtree</w:t>
+      </w:r>
+      <w:proofErr w:type="spellEnd"/>
+      <w:r>
+        <w:t xml:space="preserve">. </w:t>
       </w:r>
       <w:hyperlink r:id="rId10" w:history="1">
         <w:r>
@@ -1779,6 +2046,11 @@
     </w:p>
     <w:p>
       <w:pPr>
+        <w:ind w:left="708"/>
+      </w:pPr>
+    </w:p>
+    <w:p>
+      <w:pPr>
         <w:rPr>
           <w:b/>
           <w:bCs/>
@@ -1789,19 +2061,3184 @@
           <w:b/>
           <w:bCs/>
         </w:rPr>
-        <w:t>Botones</w:t>
-      </w:r>
+        <w:t>Iconos</w:t>
+      </w:r>
+    </w:p>
+    <w:p>
+      <w:pPr>
+        <w:ind w:left="708"/>
+        <w:rPr>
+          <w:lang w:val="es-ES" w:eastAsia="es-ES"/>
+        </w:rPr>
+      </w:pPr>
+      <w:proofErr w:type="spellStart"/>
+      <w:r>
+        <w:rPr>
+          <w:lang w:val="es-ES" w:eastAsia="es-ES"/>
+        </w:rPr>
+        <w:t>Freepik</w:t>
+      </w:r>
+      <w:proofErr w:type="spellEnd"/>
+      <w:r>
+        <w:rPr>
+          <w:lang w:val="es-ES" w:eastAsia="es-ES"/>
+        </w:rPr>
+        <w:t xml:space="preserve">. (s. f.). </w:t>
+      </w:r>
+      <w:r>
+        <w:rPr>
+          <w:i/>
+          <w:iCs/>
+          <w:lang w:val="es-ES" w:eastAsia="es-ES"/>
+        </w:rPr>
+        <w:t>Volumen icono</w:t>
+      </w:r>
+      <w:r>
+        <w:rPr>
+          <w:lang w:val="es-ES" w:eastAsia="es-ES"/>
+        </w:rPr>
+        <w:t xml:space="preserve"> [Ilustración]. </w:t>
+      </w:r>
+      <w:proofErr w:type="spellStart"/>
+      <w:r>
+        <w:rPr>
+          <w:lang w:val="es-ES" w:eastAsia="es-ES"/>
+        </w:rPr>
+        <w:t>Flaticon</w:t>
+      </w:r>
+      <w:proofErr w:type="spellEnd"/>
+      <w:r>
+        <w:rPr>
+          <w:lang w:val="es-ES" w:eastAsia="es-ES"/>
+        </w:rPr>
+        <w:t xml:space="preserve">. </w:t>
+      </w:r>
+      <w:hyperlink r:id="rId11" w:history="1">
+        <w:r>
+          <w:rPr>
+            <w:rStyle w:val="Hipervnculo"/>
+            <w:lang w:val="es-ES" w:eastAsia="es-ES"/>
+          </w:rPr>
+          <w:t>https://www.flaticon.es/icono-gratis/volumen_945174?term=audio&amp;page=1&amp;position=9&amp;page=1&amp;position=9&amp;related_id=945174&amp;origin=search</w:t>
+        </w:r>
+      </w:hyperlink>
+    </w:p>
+    <w:p>
+      <w:pPr>
+        <w:ind w:left="708"/>
+        <w:rPr>
+          <w:lang w:val="es-ES" w:eastAsia="es-ES"/>
+        </w:rPr>
+      </w:pPr>
+      <w:r>
+        <w:rPr>
+          <w:lang w:val="es-ES" w:eastAsia="es-ES"/>
+        </w:rPr>
+        <w:t>Licencia: Gratis para uso personal</w:t>
+      </w:r>
+    </w:p>
+    <w:p>
+      <w:pPr>
+        <w:ind w:left="708"/>
+        <w:rPr>
+          <w:lang w:val="es-ES" w:eastAsia="es-ES"/>
+        </w:rPr>
+      </w:pPr>
+      <w:proofErr w:type="spellStart"/>
+      <w:r>
+        <w:rPr>
+          <w:lang w:val="es-ES" w:eastAsia="es-ES"/>
+        </w:rPr>
+        <w:t>Freepik</w:t>
+      </w:r>
+      <w:proofErr w:type="spellEnd"/>
+      <w:r>
+        <w:rPr>
+          <w:lang w:val="es-ES" w:eastAsia="es-ES"/>
+        </w:rPr>
+        <w:t xml:space="preserve">. (s. f.-a). </w:t>
+      </w:r>
+      <w:r>
+        <w:rPr>
+          <w:i/>
+          <w:iCs/>
+          <w:lang w:val="es-ES" w:eastAsia="es-ES"/>
+        </w:rPr>
+        <w:t>Mudo gratis icono</w:t>
+      </w:r>
+      <w:r>
+        <w:rPr>
+          <w:lang w:val="es-ES" w:eastAsia="es-ES"/>
+        </w:rPr>
+        <w:t xml:space="preserve"> [Ilustración]. </w:t>
+      </w:r>
+      <w:proofErr w:type="spellStart"/>
+      <w:r>
+        <w:rPr>
+          <w:lang w:val="es-ES" w:eastAsia="es-ES"/>
+        </w:rPr>
+        <w:t>Flaticon</w:t>
+      </w:r>
+      <w:proofErr w:type="spellEnd"/>
+      <w:r>
+        <w:rPr>
+          <w:lang w:val="es-ES" w:eastAsia="es-ES"/>
+        </w:rPr>
+        <w:t xml:space="preserve">. </w:t>
+      </w:r>
+      <w:hyperlink r:id="rId12" w:history="1">
+        <w:r>
+          <w:rPr>
+            <w:rStyle w:val="Hipervnculo"/>
+            <w:lang w:val="es-ES" w:eastAsia="es-ES"/>
+          </w:rPr>
+          <w:t>https://www.flaticon.es/icono-gratis/mudo_945154?related_id=945154</w:t>
+        </w:r>
+      </w:hyperlink>
+    </w:p>
+    <w:p>
+      <w:pPr>
+        <w:ind w:left="708"/>
+        <w:rPr>
+          <w:lang w:val="es-ES" w:eastAsia="es-ES"/>
+        </w:rPr>
+      </w:pPr>
+      <w:r>
+        <w:rPr>
+          <w:lang w:val="es-ES" w:eastAsia="es-ES"/>
+        </w:rPr>
+        <w:t>Licencia: Gratis para uso personal</w:t>
+      </w:r>
+    </w:p>
+    <w:p>
+      <w:pPr>
+        <w:ind w:left="708"/>
+        <w:rPr>
+          <w:lang w:val="es-ES" w:eastAsia="es-ES"/>
+        </w:rPr>
+      </w:pPr>
+      <w:proofErr w:type="spellStart"/>
+      <w:r>
+        <w:rPr>
+          <w:lang w:val="es-ES" w:eastAsia="es-ES"/>
+        </w:rPr>
+        <w:t>Freepik</w:t>
+      </w:r>
+      <w:proofErr w:type="spellEnd"/>
+      <w:r>
+        <w:rPr>
+          <w:lang w:val="es-ES" w:eastAsia="es-ES"/>
+        </w:rPr>
+        <w:t xml:space="preserve">. (s. f.-a). </w:t>
+      </w:r>
+      <w:r>
+        <w:rPr>
+          <w:i/>
+          <w:iCs/>
+          <w:lang w:val="es-ES" w:eastAsia="es-ES"/>
+        </w:rPr>
+        <w:t>Flecha Izquierda icono</w:t>
+      </w:r>
+      <w:r>
+        <w:rPr>
+          <w:lang w:val="es-ES" w:eastAsia="es-ES"/>
+        </w:rPr>
+        <w:t xml:space="preserve"> [Ilustración]. </w:t>
+      </w:r>
+      <w:proofErr w:type="spellStart"/>
+      <w:r>
+        <w:rPr>
+          <w:lang w:val="es-ES" w:eastAsia="es-ES"/>
+        </w:rPr>
+        <w:t>Flaticon</w:t>
+      </w:r>
+      <w:proofErr w:type="spellEnd"/>
+      <w:r>
+        <w:rPr>
+          <w:lang w:val="es-ES" w:eastAsia="es-ES"/>
+        </w:rPr>
+        <w:t xml:space="preserve">. </w:t>
+      </w:r>
+      <w:hyperlink r:id="rId13" w:history="1">
+        <w:r>
+          <w:rPr>
+            <w:rStyle w:val="Hipervnculo"/>
+            <w:lang w:val="es-ES" w:eastAsia="es-ES"/>
+          </w:rPr>
+          <w:t>https://www.flaticon.es/icono-gratis/flecha-izquierda_3227485?term=flecha%20atras&amp;page=1&amp;position=19&amp;page=1&amp;position=19&amp;related_id=3227485&amp;origin=search</w:t>
+        </w:r>
+      </w:hyperlink>
+    </w:p>
+    <w:p>
+      <w:pPr>
+        <w:ind w:left="708"/>
+        <w:rPr>
+          <w:lang w:val="es-ES" w:eastAsia="es-ES"/>
+        </w:rPr>
+      </w:pPr>
+      <w:r>
+        <w:rPr>
+          <w:lang w:val="es-ES" w:eastAsia="es-ES"/>
+        </w:rPr>
+        <w:t>Licencia: Gratis para uso personal</w:t>
+      </w:r>
+    </w:p>
+    <w:p>
+      <w:pPr>
+        <w:ind w:left="708"/>
+        <w:rPr>
+          <w:lang w:val="es-ES" w:eastAsia="es-ES"/>
+        </w:rPr>
+      </w:pPr>
+      <w:proofErr w:type="spellStart"/>
+      <w:r>
+        <w:rPr>
+          <w:lang w:val="es-ES" w:eastAsia="es-ES"/>
+        </w:rPr>
+        <w:lastRenderedPageBreak/>
+        <w:t>Freepik</w:t>
+      </w:r>
+      <w:proofErr w:type="spellEnd"/>
+      <w:r>
+        <w:rPr>
+          <w:lang w:val="es-ES" w:eastAsia="es-ES"/>
+        </w:rPr>
+        <w:t xml:space="preserve">. (s. f.). </w:t>
+      </w:r>
+      <w:r>
+        <w:rPr>
+          <w:i/>
+          <w:iCs/>
+          <w:lang w:val="es-ES" w:eastAsia="es-ES"/>
+        </w:rPr>
+        <w:t>Flecha Correcta gratis icono</w:t>
+      </w:r>
+      <w:r>
+        <w:rPr>
+          <w:lang w:val="es-ES" w:eastAsia="es-ES"/>
+        </w:rPr>
+        <w:t xml:space="preserve"> [Ilustración]. </w:t>
+      </w:r>
+      <w:proofErr w:type="spellStart"/>
+      <w:r>
+        <w:rPr>
+          <w:lang w:val="es-ES" w:eastAsia="es-ES"/>
+        </w:rPr>
+        <w:t>Flaticon</w:t>
+      </w:r>
+      <w:proofErr w:type="spellEnd"/>
+      <w:r>
+        <w:rPr>
+          <w:lang w:val="es-ES" w:eastAsia="es-ES"/>
+        </w:rPr>
+        <w:t xml:space="preserve">. </w:t>
+      </w:r>
+      <w:hyperlink r:id="rId14" w:history="1">
+        <w:r>
+          <w:rPr>
+            <w:rStyle w:val="Hipervnculo"/>
+            <w:lang w:val="es-ES" w:eastAsia="es-ES"/>
+          </w:rPr>
+          <w:t>https://www.flaticon.es/icono-gratis/flecha-correcta_3227481?related_id=3227481</w:t>
+        </w:r>
+      </w:hyperlink>
+    </w:p>
+    <w:p>
+      <w:pPr>
+        <w:ind w:left="708"/>
+        <w:rPr>
+          <w:lang w:val="es-ES" w:eastAsia="es-ES"/>
+        </w:rPr>
+      </w:pPr>
+      <w:r>
+        <w:rPr>
+          <w:lang w:val="es-ES" w:eastAsia="es-ES"/>
+        </w:rPr>
+        <w:t>Licencia: Gratis para uso personal</w:t>
+      </w:r>
+    </w:p>
+    <w:p>
+      <w:pPr>
+        <w:ind w:left="708"/>
+        <w:rPr>
+          <w:lang w:val="es-ES" w:eastAsia="es-ES"/>
+        </w:rPr>
+      </w:pPr>
+      <w:proofErr w:type="spellStart"/>
+      <w:r>
+        <w:rPr>
+          <w:lang w:val="es-ES" w:eastAsia="es-ES"/>
+        </w:rPr>
+        <w:t>Freepik</w:t>
+      </w:r>
+      <w:proofErr w:type="spellEnd"/>
+      <w:r>
+        <w:rPr>
+          <w:lang w:val="es-ES" w:eastAsia="es-ES"/>
+        </w:rPr>
+        <w:t xml:space="preserve">. (s. f.-a). </w:t>
+      </w:r>
+      <w:r>
+        <w:rPr>
+          <w:i/>
+          <w:iCs/>
+          <w:lang w:val="es-ES" w:eastAsia="es-ES"/>
+        </w:rPr>
+        <w:t>Flecha Circular gratis icono</w:t>
+      </w:r>
+      <w:r>
+        <w:rPr>
+          <w:lang w:val="es-ES" w:eastAsia="es-ES"/>
+        </w:rPr>
+        <w:t xml:space="preserve"> [Ilustración]. </w:t>
+      </w:r>
+      <w:proofErr w:type="spellStart"/>
+      <w:r>
+        <w:rPr>
+          <w:lang w:val="es-ES" w:eastAsia="es-ES"/>
+        </w:rPr>
+        <w:t>Flaticon</w:t>
+      </w:r>
+      <w:proofErr w:type="spellEnd"/>
+      <w:r>
+        <w:rPr>
+          <w:lang w:val="es-ES" w:eastAsia="es-ES"/>
+        </w:rPr>
+        <w:t xml:space="preserve">. </w:t>
+      </w:r>
+      <w:hyperlink r:id="rId15" w:history="1">
+        <w:r>
+          <w:rPr>
+            <w:rStyle w:val="Hipervnculo"/>
+            <w:lang w:val="es-ES" w:eastAsia="es-ES"/>
+          </w:rPr>
+          <w:t>https://www.flaticon.es/icono-gratis/flecha-circular_3227520?related_id=3227520</w:t>
+        </w:r>
+      </w:hyperlink>
+    </w:p>
+    <w:p>
+      <w:pPr>
+        <w:ind w:left="708"/>
+        <w:rPr>
+          <w:lang w:val="es-ES" w:eastAsia="es-ES"/>
+        </w:rPr>
+      </w:pPr>
+      <w:r>
+        <w:rPr>
+          <w:lang w:val="es-ES" w:eastAsia="es-ES"/>
+        </w:rPr>
+        <w:t>Licencia: Gratis para uso personal</w:t>
+      </w:r>
+    </w:p>
+    <w:p>
+      <w:pPr>
+        <w:ind w:left="708"/>
+        <w:rPr>
+          <w:lang w:val="es-ES" w:eastAsia="es-ES"/>
+        </w:rPr>
+      </w:pPr>
+      <w:proofErr w:type="spellStart"/>
+      <w:r>
+        <w:rPr>
+          <w:lang w:val="es-ES" w:eastAsia="es-ES"/>
+        </w:rPr>
+        <w:t>Freepik</w:t>
+      </w:r>
+      <w:proofErr w:type="spellEnd"/>
+      <w:r>
+        <w:rPr>
+          <w:lang w:val="es-ES" w:eastAsia="es-ES"/>
+        </w:rPr>
+        <w:t xml:space="preserve">. (s. f.-c). </w:t>
+      </w:r>
+      <w:proofErr w:type="spellStart"/>
+      <w:r>
+        <w:rPr>
+          <w:i/>
+          <w:iCs/>
+          <w:lang w:val="es-ES" w:eastAsia="es-ES"/>
+        </w:rPr>
+        <w:t>Shining</w:t>
+      </w:r>
+      <w:proofErr w:type="spellEnd"/>
+      <w:r>
+        <w:rPr>
+          <w:i/>
+          <w:iCs/>
+          <w:lang w:val="es-ES" w:eastAsia="es-ES"/>
+        </w:rPr>
+        <w:t xml:space="preserve"> free </w:t>
+      </w:r>
+      <w:proofErr w:type="spellStart"/>
+      <w:r>
+        <w:rPr>
+          <w:i/>
+          <w:iCs/>
+          <w:lang w:val="es-ES" w:eastAsia="es-ES"/>
+        </w:rPr>
+        <w:t>icon</w:t>
+      </w:r>
+      <w:proofErr w:type="spellEnd"/>
+      <w:r>
+        <w:rPr>
+          <w:lang w:val="es-ES" w:eastAsia="es-ES"/>
+        </w:rPr>
+        <w:t xml:space="preserve"> [Ilustración]. </w:t>
+      </w:r>
+      <w:proofErr w:type="spellStart"/>
+      <w:r>
+        <w:rPr>
+          <w:lang w:val="es-ES" w:eastAsia="es-ES"/>
+        </w:rPr>
+        <w:t>Flaticon</w:t>
+      </w:r>
+      <w:proofErr w:type="spellEnd"/>
+      <w:r>
+        <w:rPr>
+          <w:lang w:val="es-ES" w:eastAsia="es-ES"/>
+        </w:rPr>
+        <w:t xml:space="preserve">. </w:t>
+      </w:r>
+      <w:hyperlink r:id="rId16" w:history="1">
+        <w:r>
+          <w:rPr>
+            <w:rStyle w:val="Hipervnculo"/>
+            <w:lang w:val="es-ES" w:eastAsia="es-ES"/>
+          </w:rPr>
+          <w:t>https://www.flaticon.com/free-icon/shining_599503?term=shining&amp;page=1&amp;position=7&amp;page=1&amp;position=7&amp;related_id=599503&amp;origin=search</w:t>
+        </w:r>
+      </w:hyperlink>
+    </w:p>
+    <w:p>
+      <w:pPr>
+        <w:ind w:left="708"/>
+        <w:rPr>
+          <w:lang w:val="es-ES" w:eastAsia="es-ES"/>
+        </w:rPr>
+      </w:pPr>
+      <w:r>
+        <w:rPr>
+          <w:lang w:val="es-ES" w:eastAsia="es-ES"/>
+        </w:rPr>
+        <w:t xml:space="preserve">Licencia: </w:t>
+      </w:r>
+      <w:r>
+        <w:rPr>
+          <w:lang w:val="es-ES" w:eastAsia="es-ES"/>
+        </w:rPr>
+        <w:t>Gratis para uso personal</w:t>
+      </w:r>
+    </w:p>
+    <w:p>
+      <w:pPr>
+        <w:ind w:left="708"/>
+        <w:rPr>
+          <w:lang w:val="es-ES" w:eastAsia="es-ES"/>
+        </w:rPr>
+      </w:pPr>
     </w:p>
     <w:p>
       <w:pPr>
         <w:rPr>
           <w:b/>
           <w:bCs/>
-        </w:rPr>
-      </w:pPr>
-    </w:p>
-    <w:p>
-      <w:pPr>
+          <w:lang w:val="es-ES" w:eastAsia="es-ES"/>
+        </w:rPr>
+      </w:pPr>
+      <w:r>
+        <w:rPr>
+          <w:b/>
+          <w:bCs/>
+          <w:lang w:val="es-ES" w:eastAsia="es-ES"/>
+        </w:rPr>
+        <w:t>Honda</w:t>
+      </w:r>
+    </w:p>
+    <w:p>
+      <w:pPr>
+        <w:ind w:left="708"/>
+        <w:rPr>
+          <w:lang w:val="es-ES" w:eastAsia="es-ES"/>
+        </w:rPr>
+      </w:pPr>
+      <w:proofErr w:type="spellStart"/>
+      <w:r>
+        <w:rPr>
+          <w:lang w:val="es-ES" w:eastAsia="es-ES"/>
+        </w:rPr>
+        <w:t>Freepik</w:t>
+      </w:r>
+      <w:proofErr w:type="spellEnd"/>
+      <w:r>
+        <w:rPr>
+          <w:lang w:val="es-ES" w:eastAsia="es-ES"/>
+        </w:rPr>
+        <w:t xml:space="preserve">. (s. f.). </w:t>
+      </w:r>
+      <w:r>
+        <w:rPr>
+          <w:i/>
+          <w:iCs/>
+          <w:lang w:val="es-ES" w:eastAsia="es-ES"/>
+        </w:rPr>
+        <w:t>Honda icono</w:t>
+      </w:r>
+      <w:r>
+        <w:rPr>
+          <w:lang w:val="es-ES" w:eastAsia="es-ES"/>
+        </w:rPr>
+        <w:t xml:space="preserve"> [Ilustración]. </w:t>
+      </w:r>
+      <w:proofErr w:type="spellStart"/>
+      <w:r>
+        <w:rPr>
+          <w:lang w:val="es-ES" w:eastAsia="es-ES"/>
+        </w:rPr>
+        <w:t>Flaticon</w:t>
+      </w:r>
+      <w:proofErr w:type="spellEnd"/>
+      <w:r>
+        <w:rPr>
+          <w:lang w:val="es-ES" w:eastAsia="es-ES"/>
+        </w:rPr>
+        <w:t xml:space="preserve">. </w:t>
+      </w:r>
+      <w:hyperlink r:id="rId17" w:history="1">
+        <w:r>
+          <w:rPr>
+            <w:rStyle w:val="Hipervnculo"/>
+            <w:lang w:val="es-ES" w:eastAsia="es-ES"/>
+          </w:rPr>
+          <w:t>https://www.flaticon.es/icono-gratis/honda_1337261?term=honda&amp;page=1&amp;position=3&amp;page=1&amp;position=3&amp;related_id=1337261&amp;origin=search</w:t>
+        </w:r>
+      </w:hyperlink>
+    </w:p>
+    <w:p>
+      <w:pPr>
+        <w:ind w:left="708"/>
+        <w:rPr>
+          <w:lang w:val="es-ES" w:eastAsia="es-ES"/>
+        </w:rPr>
+      </w:pPr>
+      <w:r>
+        <w:rPr>
+          <w:lang w:val="es-ES" w:eastAsia="es-ES"/>
+        </w:rPr>
+        <w:t>Licencia: Gratis para uso personal</w:t>
+      </w:r>
+    </w:p>
+    <w:p>
+      <w:pPr>
+        <w:ind w:left="708"/>
+        <w:rPr>
+          <w:lang w:val="es-ES" w:eastAsia="es-ES"/>
+        </w:rPr>
+      </w:pPr>
+    </w:p>
+    <w:p>
+      <w:pPr>
+        <w:rPr>
+          <w:b/>
+          <w:bCs/>
+          <w:lang w:val="es-ES" w:eastAsia="es-ES"/>
+        </w:rPr>
+      </w:pPr>
+      <w:proofErr w:type="spellStart"/>
+      <w:r>
+        <w:rPr>
+          <w:b/>
+          <w:bCs/>
+          <w:lang w:val="es-ES" w:eastAsia="es-ES"/>
+        </w:rPr>
+        <w:t>Loader</w:t>
+      </w:r>
+      <w:proofErr w:type="spellEnd"/>
+    </w:p>
+    <w:p>
+      <w:pPr>
+        <w:ind w:left="708"/>
+        <w:rPr>
+          <w:lang w:val="es-ES" w:eastAsia="es-ES"/>
+        </w:rPr>
+      </w:pPr>
+      <w:r>
+        <w:rPr>
+          <w:i/>
+          <w:iCs/>
+          <w:lang w:val="es-ES" w:eastAsia="es-ES"/>
+        </w:rPr>
+        <w:t xml:space="preserve">Amino Apps </w:t>
+      </w:r>
+      <w:r>
+        <w:rPr>
+          <w:rFonts w:ascii="Arial" w:hAnsi="Arial" w:cs="Arial"/>
+          <w:i/>
+          <w:iCs/>
+          <w:lang w:val="es-ES" w:eastAsia="es-ES"/>
+        </w:rPr>
+        <w:t>ᴘʟᴀᴛᴀ</w:t>
+      </w:r>
+      <w:proofErr w:type="spellStart"/>
+      <w:r>
+        <w:rPr>
+          <w:i/>
+          <w:iCs/>
+          <w:lang w:val="es-ES" w:eastAsia="es-ES"/>
+        </w:rPr>
+        <w:t>ғ</w:t>
+      </w:r>
+      <w:r>
+        <w:rPr>
+          <w:rFonts w:ascii="Arial" w:hAnsi="Arial" w:cs="Arial"/>
+          <w:i/>
+          <w:iCs/>
+          <w:lang w:val="es-ES" w:eastAsia="es-ES"/>
+        </w:rPr>
+        <w:t>ᴏʀ</w:t>
+      </w:r>
+      <w:proofErr w:type="spellEnd"/>
+      <w:r>
+        <w:rPr>
+          <w:rFonts w:ascii="Arial" w:hAnsi="Arial" w:cs="Arial"/>
+          <w:i/>
+          <w:iCs/>
+          <w:lang w:val="es-ES" w:eastAsia="es-ES"/>
+        </w:rPr>
+        <w:t>ᴍᴀ</w:t>
+      </w:r>
+      <w:r>
+        <w:rPr>
+          <w:i/>
+          <w:iCs/>
+          <w:lang w:val="es-ES" w:eastAsia="es-ES"/>
+        </w:rPr>
+        <w:t xml:space="preserve">s </w:t>
+      </w:r>
+      <w:r>
+        <w:rPr>
+          <w:rFonts w:ascii="Arial" w:hAnsi="Arial" w:cs="Arial"/>
+          <w:i/>
+          <w:iCs/>
+          <w:lang w:val="es-ES" w:eastAsia="es-ES"/>
+        </w:rPr>
+        <w:t>ᴅᴇ</w:t>
+      </w:r>
+      <w:r>
+        <w:rPr>
+          <w:i/>
+          <w:iCs/>
+          <w:lang w:val="es-ES" w:eastAsia="es-ES"/>
+        </w:rPr>
+        <w:t xml:space="preserve"> </w:t>
+      </w:r>
+      <w:r>
+        <w:rPr>
+          <w:rFonts w:ascii="Arial" w:hAnsi="Arial" w:cs="Arial"/>
+          <w:i/>
+          <w:iCs/>
+          <w:lang w:val="es-ES" w:eastAsia="es-ES"/>
+        </w:rPr>
+        <w:t>ʟᴇᴄᴛᴜʀᴀ</w:t>
+      </w:r>
+      <w:r>
+        <w:rPr>
+          <w:i/>
+          <w:iCs/>
+          <w:lang w:val="es-ES" w:eastAsia="es-ES"/>
+        </w:rPr>
+        <w:t xml:space="preserve"> (2/4) | </w:t>
+      </w:r>
+      <w:proofErr w:type="spellStart"/>
+      <w:r>
+        <w:rPr>
+          <w:i/>
+          <w:iCs/>
+          <w:lang w:val="es-ES" w:eastAsia="es-ES"/>
+        </w:rPr>
+        <w:t>Haikyuu</w:t>
+      </w:r>
+      <w:proofErr w:type="spellEnd"/>
+      <w:r>
+        <w:rPr>
+          <w:i/>
+          <w:iCs/>
+          <w:lang w:val="es-ES" w:eastAsia="es-ES"/>
+        </w:rPr>
+        <w:t>!!Amino</w:t>
+      </w:r>
+      <w:r>
+        <w:rPr>
+          <w:lang w:val="es-ES" w:eastAsia="es-ES"/>
+        </w:rPr>
+        <w:t xml:space="preserve">. (s. f.). [Ilustración]. Google. </w:t>
+      </w:r>
+      <w:hyperlink r:id="rId18" w:history="1">
+        <w:r>
+          <w:rPr>
+            <w:rStyle w:val="Hipervnculo"/>
+            <w:lang w:val="es-ES" w:eastAsia="es-ES"/>
+          </w:rPr>
+          <w:t>https://www.google.com/search?q=load+gif+orange&amp;tbm=isch&amp;ved=2ahUKEwjah_aghcfvAhWzgHMKHT3WD4sQ2-cCegQIABAA&amp;oq=load+gif+orange&amp;gs_lcp=CgNpbWcQAzIGCAAQCBAeOgYIABAHEB46CAgAEAcQBRAeOggIABAIEAcQHlCZ8gJYgPgCYIf7AmgAcAB4AIABeIgBxwOSAQM0LjGYAQCgAQGqAQtnd3Mtd2l6LWltZ8ABAQ&amp;sclient=img&amp;ei=9jJaYNq0DbOBzgO9rL_YCA&amp;bih=969&amp;biw=1903&amp;hl=es#imgrc=9VEGBdNouPuZxM&amp;imgdii=5LqdbzltQ64CFM</w:t>
+        </w:r>
+      </w:hyperlink>
+    </w:p>
+    <w:p>
+      <w:pPr>
+        <w:ind w:left="708"/>
+        <w:rPr>
+          <w:lang w:val="es-ES" w:eastAsia="es-ES"/>
+        </w:rPr>
+      </w:pPr>
+      <w:r>
+        <w:rPr>
+          <w:lang w:val="es-ES" w:eastAsia="es-ES"/>
+        </w:rPr>
+        <w:t xml:space="preserve">Licencia: </w:t>
+      </w:r>
+      <w:r>
+        <w:rPr>
+          <w:lang w:val="es-ES" w:eastAsia="es-ES"/>
+        </w:rPr>
+        <w:t>Sin licencia</w:t>
+      </w:r>
+    </w:p>
+    <w:p>
+      <w:pPr>
+        <w:ind w:left="708"/>
+        <w:rPr>
+          <w:lang w:val="es-ES" w:eastAsia="es-ES"/>
+        </w:rPr>
+      </w:pPr>
+    </w:p>
+    <w:p>
+      <w:pPr>
+        <w:rPr>
+          <w:b/>
+          <w:bCs/>
+          <w:lang w:val="es-ES" w:eastAsia="es-ES"/>
+        </w:rPr>
+      </w:pPr>
+      <w:r>
+        <w:rPr>
+          <w:b/>
+          <w:bCs/>
+          <w:lang w:val="es-ES" w:eastAsia="es-ES"/>
+        </w:rPr>
+        <w:t>Héroes</w:t>
+      </w:r>
+    </w:p>
+    <w:p>
+      <w:pPr>
+        <w:ind w:left="708"/>
+        <w:rPr>
+          <w:lang w:val="es-ES" w:eastAsia="es-ES"/>
+        </w:rPr>
+      </w:pPr>
+      <w:proofErr w:type="spellStart"/>
+      <w:r>
+        <w:rPr>
+          <w:lang w:val="es-ES" w:eastAsia="es-ES"/>
+        </w:rPr>
+        <w:t>Smashicons</w:t>
+      </w:r>
+      <w:proofErr w:type="spellEnd"/>
+      <w:r>
+        <w:rPr>
+          <w:lang w:val="es-ES" w:eastAsia="es-ES"/>
+        </w:rPr>
+        <w:t xml:space="preserve">. (s. f.-b). </w:t>
+      </w:r>
+      <w:proofErr w:type="spellStart"/>
+      <w:r>
+        <w:rPr>
+          <w:i/>
+          <w:iCs/>
+          <w:lang w:val="es-ES" w:eastAsia="es-ES"/>
+        </w:rPr>
+        <w:t>Gloves</w:t>
+      </w:r>
+      <w:proofErr w:type="spellEnd"/>
+      <w:r>
+        <w:rPr>
+          <w:i/>
+          <w:iCs/>
+          <w:lang w:val="es-ES" w:eastAsia="es-ES"/>
+        </w:rPr>
+        <w:t xml:space="preserve"> free </w:t>
+      </w:r>
+      <w:proofErr w:type="spellStart"/>
+      <w:r>
+        <w:rPr>
+          <w:i/>
+          <w:iCs/>
+          <w:lang w:val="es-ES" w:eastAsia="es-ES"/>
+        </w:rPr>
+        <w:t>icon</w:t>
+      </w:r>
+      <w:proofErr w:type="spellEnd"/>
+      <w:r>
+        <w:rPr>
+          <w:lang w:val="es-ES" w:eastAsia="es-ES"/>
+        </w:rPr>
+        <w:t xml:space="preserve"> [Ilustración]. </w:t>
+      </w:r>
+      <w:proofErr w:type="spellStart"/>
+      <w:r>
+        <w:rPr>
+          <w:lang w:val="es-ES" w:eastAsia="es-ES"/>
+        </w:rPr>
+        <w:t>Flaticon</w:t>
+      </w:r>
+      <w:proofErr w:type="spellEnd"/>
+      <w:r>
+        <w:rPr>
+          <w:lang w:val="es-ES" w:eastAsia="es-ES"/>
+        </w:rPr>
+        <w:t xml:space="preserve">. </w:t>
+      </w:r>
+      <w:hyperlink r:id="rId19" w:history="1">
+        <w:r>
+          <w:rPr>
+            <w:rStyle w:val="Hipervnculo"/>
+            <w:lang w:val="es-ES" w:eastAsia="es-ES"/>
+          </w:rPr>
+          <w:t>https://www.flaticon.com/free-icon/gloves_2797688?term=gloves&amp;page=1&amp;position=5&amp;page=1&amp;position=5&amp;related_id=2797688&amp;origin=search</w:t>
+        </w:r>
+      </w:hyperlink>
+    </w:p>
+    <w:p>
+      <w:pPr>
+        <w:ind w:left="708"/>
+        <w:rPr>
+          <w:lang w:val="es-ES" w:eastAsia="es-ES"/>
+        </w:rPr>
+      </w:pPr>
+      <w:r>
+        <w:rPr>
+          <w:lang w:val="es-ES" w:eastAsia="es-ES"/>
+        </w:rPr>
+        <w:t>Licencia: Sin licencia</w:t>
+      </w:r>
+    </w:p>
+    <w:p>
+      <w:pPr>
+        <w:ind w:left="708"/>
+        <w:rPr>
+          <w:lang w:val="es-ES" w:eastAsia="es-ES"/>
+        </w:rPr>
+      </w:pPr>
+      <w:proofErr w:type="spellStart"/>
+      <w:r>
+        <w:rPr>
+          <w:lang w:val="es-ES" w:eastAsia="es-ES"/>
+        </w:rPr>
+        <w:t>Freepik</w:t>
+      </w:r>
+      <w:proofErr w:type="spellEnd"/>
+      <w:r>
+        <w:rPr>
+          <w:lang w:val="es-ES" w:eastAsia="es-ES"/>
+        </w:rPr>
+        <w:t xml:space="preserve">. (s. f.-b). </w:t>
+      </w:r>
+      <w:proofErr w:type="spellStart"/>
+      <w:r>
+        <w:rPr>
+          <w:i/>
+          <w:iCs/>
+          <w:lang w:val="es-ES" w:eastAsia="es-ES"/>
+        </w:rPr>
+        <w:t>Soap</w:t>
+      </w:r>
+      <w:proofErr w:type="spellEnd"/>
+      <w:r>
+        <w:rPr>
+          <w:i/>
+          <w:iCs/>
+          <w:lang w:val="es-ES" w:eastAsia="es-ES"/>
+        </w:rPr>
+        <w:t xml:space="preserve"> free </w:t>
+      </w:r>
+      <w:proofErr w:type="spellStart"/>
+      <w:r>
+        <w:rPr>
+          <w:i/>
+          <w:iCs/>
+          <w:lang w:val="es-ES" w:eastAsia="es-ES"/>
+        </w:rPr>
+        <w:t>icon</w:t>
+      </w:r>
+      <w:proofErr w:type="spellEnd"/>
+      <w:r>
+        <w:rPr>
+          <w:lang w:val="es-ES" w:eastAsia="es-ES"/>
+        </w:rPr>
+        <w:t xml:space="preserve"> [Ilustración]. </w:t>
+      </w:r>
+      <w:proofErr w:type="spellStart"/>
+      <w:r>
+        <w:rPr>
+          <w:lang w:val="es-ES" w:eastAsia="es-ES"/>
+        </w:rPr>
+        <w:t>Flaticon</w:t>
+      </w:r>
+      <w:proofErr w:type="spellEnd"/>
+      <w:r>
+        <w:rPr>
+          <w:lang w:val="es-ES" w:eastAsia="es-ES"/>
+        </w:rPr>
+        <w:t xml:space="preserve">. </w:t>
+      </w:r>
+      <w:hyperlink r:id="rId20" w:history="1">
+        <w:r>
+          <w:rPr>
+            <w:rStyle w:val="Hipervnculo"/>
+            <w:lang w:val="es-ES" w:eastAsia="es-ES"/>
+          </w:rPr>
+          <w:t>https://www.flaticon.com/free-icon/soap_2750735?term=soap&amp;page=1&amp;position=8&amp;page=1&amp;position=8&amp;related_id=2750735&amp;origin=search</w:t>
+        </w:r>
+      </w:hyperlink>
+    </w:p>
+    <w:p>
+      <w:pPr>
+        <w:ind w:left="708"/>
+        <w:rPr>
+          <w:lang w:val="es-ES" w:eastAsia="es-ES"/>
+        </w:rPr>
+      </w:pPr>
+      <w:r>
+        <w:rPr>
+          <w:lang w:val="es-ES" w:eastAsia="es-ES"/>
+        </w:rPr>
+        <w:t>Licencia: Sin licencia</w:t>
+      </w:r>
+    </w:p>
+    <w:p>
+      <w:pPr>
+        <w:ind w:left="708"/>
+        <w:rPr>
+          <w:lang w:val="es-ES" w:eastAsia="es-ES"/>
+        </w:rPr>
+      </w:pPr>
+      <w:proofErr w:type="spellStart"/>
+      <w:r>
+        <w:rPr>
+          <w:lang w:val="es-ES" w:eastAsia="es-ES"/>
+        </w:rPr>
+        <w:t>Freepik</w:t>
+      </w:r>
+      <w:proofErr w:type="spellEnd"/>
+      <w:r>
+        <w:rPr>
+          <w:lang w:val="es-ES" w:eastAsia="es-ES"/>
+        </w:rPr>
+        <w:t xml:space="preserve">. (s. f.). </w:t>
+      </w:r>
+      <w:r>
+        <w:rPr>
+          <w:i/>
+          <w:iCs/>
+          <w:lang w:val="es-ES" w:eastAsia="es-ES"/>
+        </w:rPr>
+        <w:t>Inyección icono</w:t>
+      </w:r>
+      <w:r>
+        <w:rPr>
+          <w:lang w:val="es-ES" w:eastAsia="es-ES"/>
+        </w:rPr>
+        <w:t xml:space="preserve"> [Ilustración]. </w:t>
+      </w:r>
+      <w:proofErr w:type="spellStart"/>
+      <w:r>
+        <w:rPr>
+          <w:lang w:val="es-ES" w:eastAsia="es-ES"/>
+        </w:rPr>
+        <w:t>Flaticon</w:t>
+      </w:r>
+      <w:proofErr w:type="spellEnd"/>
+      <w:r>
+        <w:rPr>
+          <w:lang w:val="es-ES" w:eastAsia="es-ES"/>
+        </w:rPr>
+        <w:t xml:space="preserve">. </w:t>
+      </w:r>
+      <w:hyperlink r:id="rId21" w:history="1">
+        <w:r>
+          <w:rPr>
+            <w:rStyle w:val="Hipervnculo"/>
+            <w:lang w:val="es-ES" w:eastAsia="es-ES"/>
+          </w:rPr>
+          <w:t>https://www.flaticon.es/icono-gratis/inyeccion_3182577?term=inyecci%C3%B3n&amp;page=1&amp;position=22&amp;page=1&amp;position=22&amp;related_id=3182577&amp;origin=style</w:t>
+        </w:r>
+      </w:hyperlink>
+    </w:p>
+    <w:p>
+      <w:pPr>
+        <w:ind w:left="708"/>
+        <w:rPr>
+          <w:lang w:val="es-ES" w:eastAsia="es-ES"/>
+        </w:rPr>
+      </w:pPr>
+      <w:r>
+        <w:rPr>
+          <w:lang w:val="es-ES" w:eastAsia="es-ES"/>
+        </w:rPr>
+        <w:t>Licencia: Sin licencia</w:t>
+      </w:r>
+    </w:p>
+    <w:p>
+      <w:pPr>
+        <w:ind w:left="708"/>
+        <w:rPr>
+          <w:lang w:val="es-ES" w:eastAsia="es-ES"/>
+        </w:rPr>
+      </w:pPr>
+      <w:proofErr w:type="spellStart"/>
+      <w:r>
+        <w:rPr>
+          <w:lang w:val="es-ES" w:eastAsia="es-ES"/>
+        </w:rPr>
+        <w:lastRenderedPageBreak/>
+        <w:t>Freepik</w:t>
+      </w:r>
+      <w:proofErr w:type="spellEnd"/>
+      <w:r>
+        <w:rPr>
+          <w:lang w:val="es-ES" w:eastAsia="es-ES"/>
+        </w:rPr>
+        <w:t xml:space="preserve">. (s. f.-b). </w:t>
+      </w:r>
+      <w:r>
+        <w:rPr>
+          <w:i/>
+          <w:iCs/>
+          <w:lang w:val="es-ES" w:eastAsia="es-ES"/>
+        </w:rPr>
+        <w:t xml:space="preserve">Medical </w:t>
+      </w:r>
+      <w:proofErr w:type="spellStart"/>
+      <w:r>
+        <w:rPr>
+          <w:i/>
+          <w:iCs/>
+          <w:lang w:val="es-ES" w:eastAsia="es-ES"/>
+        </w:rPr>
+        <w:t>Mask</w:t>
+      </w:r>
+      <w:proofErr w:type="spellEnd"/>
+      <w:r>
+        <w:rPr>
+          <w:i/>
+          <w:iCs/>
+          <w:lang w:val="es-ES" w:eastAsia="es-ES"/>
+        </w:rPr>
+        <w:t xml:space="preserve"> free </w:t>
+      </w:r>
+      <w:proofErr w:type="spellStart"/>
+      <w:r>
+        <w:rPr>
+          <w:i/>
+          <w:iCs/>
+          <w:lang w:val="es-ES" w:eastAsia="es-ES"/>
+        </w:rPr>
+        <w:t>icon</w:t>
+      </w:r>
+      <w:proofErr w:type="spellEnd"/>
+      <w:r>
+        <w:rPr>
+          <w:lang w:val="es-ES" w:eastAsia="es-ES"/>
+        </w:rPr>
+        <w:t xml:space="preserve"> [Ilustración]. </w:t>
+      </w:r>
+      <w:proofErr w:type="spellStart"/>
+      <w:r>
+        <w:rPr>
+          <w:lang w:val="es-ES" w:eastAsia="es-ES"/>
+        </w:rPr>
+        <w:t>Flaticon</w:t>
+      </w:r>
+      <w:proofErr w:type="spellEnd"/>
+      <w:r>
+        <w:rPr>
+          <w:lang w:val="es-ES" w:eastAsia="es-ES"/>
+        </w:rPr>
+        <w:t xml:space="preserve">. </w:t>
+      </w:r>
+      <w:hyperlink r:id="rId22" w:history="1">
+        <w:r>
+          <w:rPr>
+            <w:rStyle w:val="Hipervnculo"/>
+            <w:lang w:val="es-ES" w:eastAsia="es-ES"/>
+          </w:rPr>
+          <w:t>https://www.flaticon.com/free-icon/medical-mask_1535376?term=mask&amp;page=1&amp;position=72&amp;page=1&amp;position=72&amp;related_id=1535376&amp;origin=search</w:t>
+        </w:r>
+      </w:hyperlink>
+    </w:p>
+    <w:p>
+      <w:pPr>
+        <w:ind w:left="708"/>
+        <w:rPr>
+          <w:lang w:val="es-ES" w:eastAsia="es-ES"/>
+        </w:rPr>
+      </w:pPr>
+      <w:r>
+        <w:rPr>
+          <w:lang w:val="es-ES" w:eastAsia="es-ES"/>
+        </w:rPr>
+        <w:t>Licencia: Sin licencia</w:t>
+      </w:r>
+    </w:p>
+    <w:p>
+      <w:pPr>
+        <w:ind w:left="708"/>
+        <w:rPr>
+          <w:lang w:val="es-ES" w:eastAsia="es-ES"/>
+        </w:rPr>
+      </w:pPr>
+    </w:p>
+    <w:p>
+      <w:pPr>
+        <w:rPr>
+          <w:b/>
+          <w:bCs/>
+          <w:lang w:val="es-ES" w:eastAsia="es-ES"/>
+        </w:rPr>
+      </w:pPr>
+      <w:r>
+        <w:rPr>
+          <w:b/>
+          <w:bCs/>
+          <w:lang w:val="es-ES" w:eastAsia="es-ES"/>
+        </w:rPr>
+        <w:t>Villanos</w:t>
+      </w:r>
+    </w:p>
+    <w:p>
+      <w:pPr>
+        <w:ind w:left="708"/>
+        <w:rPr>
+          <w:lang w:val="es-ES" w:eastAsia="es-ES"/>
+        </w:rPr>
+      </w:pPr>
+      <w:proofErr w:type="spellStart"/>
+      <w:r>
+        <w:rPr>
+          <w:lang w:val="es-ES" w:eastAsia="es-ES"/>
+        </w:rPr>
+        <w:t>Smashicons</w:t>
+      </w:r>
+      <w:proofErr w:type="spellEnd"/>
+      <w:r>
+        <w:rPr>
+          <w:lang w:val="es-ES" w:eastAsia="es-ES"/>
+        </w:rPr>
+        <w:t xml:space="preserve">. (s. f.). </w:t>
+      </w:r>
+      <w:r>
+        <w:rPr>
+          <w:i/>
+          <w:iCs/>
+          <w:lang w:val="es-ES" w:eastAsia="es-ES"/>
+        </w:rPr>
+        <w:t>Bacterias icono</w:t>
+      </w:r>
+      <w:r>
+        <w:rPr>
+          <w:lang w:val="es-ES" w:eastAsia="es-ES"/>
+        </w:rPr>
+        <w:t xml:space="preserve"> [Ilustración]. </w:t>
+      </w:r>
+      <w:proofErr w:type="spellStart"/>
+      <w:r>
+        <w:rPr>
+          <w:lang w:val="es-ES" w:eastAsia="es-ES"/>
+        </w:rPr>
+        <w:t>Flaticon</w:t>
+      </w:r>
+      <w:proofErr w:type="spellEnd"/>
+      <w:r>
+        <w:rPr>
+          <w:lang w:val="es-ES" w:eastAsia="es-ES"/>
+        </w:rPr>
+        <w:t xml:space="preserve">. </w:t>
+      </w:r>
+      <w:hyperlink r:id="rId23" w:history="1">
+        <w:r>
+          <w:rPr>
+            <w:rStyle w:val="Hipervnculo"/>
+            <w:lang w:val="es-ES" w:eastAsia="es-ES"/>
+          </w:rPr>
+          <w:t>https://www.flaticon.es/icono-gratis/bacterias_1097326?term=virus&amp;page=1&amp;position=4&amp;page=1&amp;position=4&amp;related_id=1097326&amp;origin=search</w:t>
+        </w:r>
+      </w:hyperlink>
+    </w:p>
+    <w:p>
+      <w:pPr>
+        <w:ind w:left="708"/>
+        <w:rPr>
+          <w:lang w:val="es-ES" w:eastAsia="es-ES"/>
+        </w:rPr>
+      </w:pPr>
+      <w:r>
+        <w:rPr>
+          <w:lang w:val="es-ES" w:eastAsia="es-ES"/>
+        </w:rPr>
+        <w:t>Licencia: Gratis para uso personal</w:t>
+      </w:r>
+    </w:p>
+    <w:p>
+      <w:pPr>
+        <w:ind w:left="708"/>
+        <w:rPr>
+          <w:lang w:val="es-ES" w:eastAsia="es-ES"/>
+        </w:rPr>
+      </w:pPr>
+      <w:proofErr w:type="spellStart"/>
+      <w:r>
+        <w:rPr>
+          <w:lang w:val="es-ES" w:eastAsia="es-ES"/>
+        </w:rPr>
+        <w:t>Freepik</w:t>
+      </w:r>
+      <w:proofErr w:type="spellEnd"/>
+      <w:r>
+        <w:rPr>
+          <w:lang w:val="es-ES" w:eastAsia="es-ES"/>
+        </w:rPr>
+        <w:t xml:space="preserve">. (s. f.). </w:t>
+      </w:r>
+      <w:r>
+        <w:rPr>
+          <w:i/>
+          <w:iCs/>
+          <w:lang w:val="es-ES" w:eastAsia="es-ES"/>
+        </w:rPr>
+        <w:t>Virus icono</w:t>
+      </w:r>
+      <w:r>
+        <w:rPr>
+          <w:lang w:val="es-ES" w:eastAsia="es-ES"/>
+        </w:rPr>
+        <w:t xml:space="preserve"> [Ilustración]. </w:t>
+      </w:r>
+      <w:proofErr w:type="spellStart"/>
+      <w:r>
+        <w:rPr>
+          <w:lang w:val="es-ES" w:eastAsia="es-ES"/>
+        </w:rPr>
+        <w:t>Flaticon</w:t>
+      </w:r>
+      <w:proofErr w:type="spellEnd"/>
+      <w:r>
+        <w:rPr>
+          <w:lang w:val="es-ES" w:eastAsia="es-ES"/>
+        </w:rPr>
+        <w:t xml:space="preserve">. </w:t>
+      </w:r>
+      <w:hyperlink r:id="rId24" w:history="1">
+        <w:r>
+          <w:rPr>
+            <w:rStyle w:val="Hipervnculo"/>
+            <w:lang w:val="es-ES" w:eastAsia="es-ES"/>
+          </w:rPr>
+          <w:t>https://www.flaticon.es/icono-gratis/virus_2760537?term=virus&amp;page=1&amp;position=15&amp;page=1&amp;position=15&amp;related_id=2760537&amp;origin=search</w:t>
+        </w:r>
+      </w:hyperlink>
+    </w:p>
+    <w:p>
+      <w:pPr>
+        <w:ind w:left="708"/>
+        <w:rPr>
+          <w:lang w:val="es-ES" w:eastAsia="es-ES"/>
+        </w:rPr>
+      </w:pPr>
+      <w:r>
+        <w:rPr>
+          <w:lang w:val="es-ES" w:eastAsia="es-ES"/>
+        </w:rPr>
+        <w:t>Licencia: Gratis para uso personal</w:t>
+      </w:r>
+    </w:p>
+    <w:p>
+      <w:pPr>
+        <w:ind w:left="708"/>
+        <w:rPr>
+          <w:lang w:val="es-ES" w:eastAsia="es-ES"/>
+        </w:rPr>
+      </w:pPr>
+      <w:proofErr w:type="spellStart"/>
+      <w:r>
+        <w:rPr>
+          <w:lang w:val="es-ES" w:eastAsia="es-ES"/>
+        </w:rPr>
+        <w:t>Freepik</w:t>
+      </w:r>
+      <w:proofErr w:type="spellEnd"/>
+      <w:r>
+        <w:rPr>
+          <w:lang w:val="es-ES" w:eastAsia="es-ES"/>
+        </w:rPr>
+        <w:t xml:space="preserve">. (s. f.-a). </w:t>
+      </w:r>
+      <w:r>
+        <w:rPr>
+          <w:i/>
+          <w:iCs/>
+          <w:lang w:val="es-ES" w:eastAsia="es-ES"/>
+        </w:rPr>
+        <w:t>Coronavirus icono</w:t>
+      </w:r>
+      <w:r>
+        <w:rPr>
+          <w:lang w:val="es-ES" w:eastAsia="es-ES"/>
+        </w:rPr>
+        <w:t xml:space="preserve"> [Ilustración]. </w:t>
+      </w:r>
+      <w:proofErr w:type="spellStart"/>
+      <w:r>
+        <w:rPr>
+          <w:lang w:val="es-ES" w:eastAsia="es-ES"/>
+        </w:rPr>
+        <w:t>Flaticon</w:t>
+      </w:r>
+      <w:proofErr w:type="spellEnd"/>
+      <w:r>
+        <w:rPr>
+          <w:lang w:val="es-ES" w:eastAsia="es-ES"/>
+        </w:rPr>
+        <w:t xml:space="preserve">. </w:t>
+      </w:r>
+      <w:hyperlink r:id="rId25" w:history="1">
+        <w:r>
+          <w:rPr>
+            <w:rStyle w:val="Hipervnculo"/>
+            <w:lang w:val="es-ES" w:eastAsia="es-ES"/>
+          </w:rPr>
+          <w:t>https://www.flaticon.es/icono-gratis/coronavirus_2913604?term=virus&amp;page=1&amp;position=10&amp;page=1&amp;position=10&amp;related_id=2913604&amp;origin=search</w:t>
+        </w:r>
+      </w:hyperlink>
+    </w:p>
+    <w:p>
+      <w:pPr>
+        <w:ind w:left="708"/>
+        <w:rPr>
+          <w:lang w:val="es-ES" w:eastAsia="es-ES"/>
+        </w:rPr>
+      </w:pPr>
+      <w:r>
+        <w:rPr>
+          <w:lang w:val="es-ES" w:eastAsia="es-ES"/>
+        </w:rPr>
+        <w:t>Licencia: Gratis para uso personal</w:t>
+      </w:r>
+    </w:p>
+    <w:p>
+      <w:pPr>
+        <w:ind w:left="708"/>
+        <w:rPr>
+          <w:lang w:val="es-ES" w:eastAsia="es-ES"/>
+        </w:rPr>
+      </w:pPr>
+      <w:proofErr w:type="spellStart"/>
+      <w:r>
+        <w:rPr>
+          <w:lang w:val="es-ES" w:eastAsia="es-ES"/>
+        </w:rPr>
+        <w:t>Freepik</w:t>
+      </w:r>
+      <w:proofErr w:type="spellEnd"/>
+      <w:r>
+        <w:rPr>
+          <w:lang w:val="es-ES" w:eastAsia="es-ES"/>
+        </w:rPr>
+        <w:t xml:space="preserve">. (s. f.-c). </w:t>
+      </w:r>
+      <w:r>
+        <w:rPr>
+          <w:i/>
+          <w:iCs/>
+          <w:lang w:val="es-ES" w:eastAsia="es-ES"/>
+        </w:rPr>
+        <w:t>Virus icono</w:t>
+      </w:r>
+      <w:r>
+        <w:rPr>
+          <w:lang w:val="es-ES" w:eastAsia="es-ES"/>
+        </w:rPr>
+        <w:t xml:space="preserve"> [Ilustración]. </w:t>
+      </w:r>
+      <w:proofErr w:type="spellStart"/>
+      <w:r>
+        <w:rPr>
+          <w:lang w:val="es-ES" w:eastAsia="es-ES"/>
+        </w:rPr>
+        <w:t>Flaticon</w:t>
+      </w:r>
+      <w:proofErr w:type="spellEnd"/>
+      <w:r>
+        <w:rPr>
+          <w:lang w:val="es-ES" w:eastAsia="es-ES"/>
+        </w:rPr>
+        <w:t xml:space="preserve">. </w:t>
+      </w:r>
+      <w:hyperlink r:id="rId26" w:history="1">
+        <w:r>
+          <w:rPr>
+            <w:rStyle w:val="Hipervnculo"/>
+            <w:lang w:val="es-ES" w:eastAsia="es-ES"/>
+          </w:rPr>
+          <w:t>https://www.flaticon.es/icono-gratis/virus_3654759?term=virus&amp;page=1&amp;position=17&amp;page=1&amp;position=17&amp;related_id=3654759&amp;origin=search</w:t>
+        </w:r>
+      </w:hyperlink>
+    </w:p>
+    <w:p>
+      <w:pPr>
+        <w:ind w:left="708"/>
+        <w:rPr>
+          <w:lang w:val="es-ES" w:eastAsia="es-ES"/>
+        </w:rPr>
+      </w:pPr>
+      <w:r>
+        <w:rPr>
+          <w:lang w:val="es-ES" w:eastAsia="es-ES"/>
+        </w:rPr>
+        <w:t>Licencia: Gratis para uso personal</w:t>
+      </w:r>
+    </w:p>
+    <w:p>
+      <w:pPr>
+        <w:ind w:left="708"/>
+        <w:rPr>
+          <w:lang w:val="es-ES" w:eastAsia="es-ES"/>
+        </w:rPr>
+      </w:pPr>
+      <w:proofErr w:type="spellStart"/>
+      <w:r>
+        <w:rPr>
+          <w:lang w:val="es-ES" w:eastAsia="es-ES"/>
+        </w:rPr>
+        <w:t>Freepik</w:t>
+      </w:r>
+      <w:proofErr w:type="spellEnd"/>
+      <w:r>
+        <w:rPr>
+          <w:lang w:val="es-ES" w:eastAsia="es-ES"/>
+        </w:rPr>
+        <w:t xml:space="preserve">. (s. f.-d). </w:t>
+      </w:r>
+      <w:r>
+        <w:rPr>
+          <w:i/>
+          <w:iCs/>
+          <w:lang w:val="es-ES" w:eastAsia="es-ES"/>
+        </w:rPr>
+        <w:t>Virus icono</w:t>
+      </w:r>
+      <w:r>
+        <w:rPr>
+          <w:lang w:val="es-ES" w:eastAsia="es-ES"/>
+        </w:rPr>
+        <w:t xml:space="preserve"> [Ilustración]. </w:t>
+      </w:r>
+      <w:proofErr w:type="spellStart"/>
+      <w:r>
+        <w:rPr>
+          <w:lang w:val="es-ES" w:eastAsia="es-ES"/>
+        </w:rPr>
+        <w:t>Flaticon</w:t>
+      </w:r>
+      <w:proofErr w:type="spellEnd"/>
+      <w:r>
+        <w:rPr>
+          <w:lang w:val="es-ES" w:eastAsia="es-ES"/>
+        </w:rPr>
+        <w:t xml:space="preserve">. </w:t>
+      </w:r>
+      <w:hyperlink r:id="rId27" w:history="1">
+        <w:r>
+          <w:rPr>
+            <w:rStyle w:val="Hipervnculo"/>
+            <w:lang w:val="es-ES" w:eastAsia="es-ES"/>
+          </w:rPr>
+          <w:t>https://www.flaticon.es/icono-gratis/virus_2659980?term=virus&amp;page=1&amp;position=35&amp;page=1&amp;position=35&amp;related_id=2659980&amp;origin=search</w:t>
+        </w:r>
+      </w:hyperlink>
+    </w:p>
+    <w:p>
+      <w:pPr>
+        <w:ind w:left="708"/>
+        <w:rPr>
+          <w:lang w:val="es-ES" w:eastAsia="es-ES"/>
+        </w:rPr>
+      </w:pPr>
+      <w:r>
+        <w:rPr>
+          <w:lang w:val="es-ES" w:eastAsia="es-ES"/>
+        </w:rPr>
+        <w:t>Licencia: Gratis para uso personal</w:t>
+      </w:r>
+    </w:p>
+    <w:p>
+      <w:pPr>
+        <w:ind w:left="708"/>
+        <w:rPr>
+          <w:lang w:val="es-ES" w:eastAsia="es-ES"/>
+        </w:rPr>
+      </w:pPr>
+    </w:p>
+    <w:p>
+      <w:pPr>
+        <w:rPr>
+          <w:b/>
+          <w:bCs/>
+          <w:lang w:val="es-ES" w:eastAsia="es-ES"/>
+        </w:rPr>
+      </w:pPr>
+      <w:r>
+        <w:rPr>
+          <w:b/>
+          <w:bCs/>
+          <w:lang w:val="es-ES" w:eastAsia="es-ES"/>
+        </w:rPr>
+        <w:t>Bloques</w:t>
+      </w:r>
+    </w:p>
+    <w:p>
+      <w:pPr>
+        <w:ind w:left="708"/>
+        <w:rPr>
+          <w:lang w:val="es-ES" w:eastAsia="es-ES"/>
+        </w:rPr>
+      </w:pPr>
+      <w:proofErr w:type="spellStart"/>
+      <w:r>
+        <w:rPr>
+          <w:lang w:val="es-ES" w:eastAsia="es-ES"/>
+        </w:rPr>
+        <w:t>Poszwa</w:t>
+      </w:r>
+      <w:proofErr w:type="spellEnd"/>
+      <w:r>
+        <w:rPr>
+          <w:lang w:val="es-ES" w:eastAsia="es-ES"/>
+        </w:rPr>
+        <w:t xml:space="preserve">, T. A. (2005, 13 septiembre). </w:t>
+      </w:r>
+      <w:r>
+        <w:rPr>
+          <w:i/>
+          <w:iCs/>
+          <w:lang w:val="es-ES" w:eastAsia="es-ES"/>
+        </w:rPr>
+        <w:t>Foto Patrón de madera de stock gratuita</w:t>
+      </w:r>
+      <w:r>
+        <w:rPr>
+          <w:lang w:val="es-ES" w:eastAsia="es-ES"/>
+        </w:rPr>
+        <w:t xml:space="preserve"> [Fotografía]. FREEIMAGES. </w:t>
+      </w:r>
+      <w:hyperlink r:id="rId28" w:history="1">
+        <w:r>
+          <w:rPr>
+            <w:rStyle w:val="Hipervnculo"/>
+            <w:lang w:val="es-ES" w:eastAsia="es-ES"/>
+          </w:rPr>
+          <w:t>https://www.freeimages.com/es/photo/wood-pattern-1558424</w:t>
+        </w:r>
+      </w:hyperlink>
+    </w:p>
+    <w:p>
+      <w:pPr>
+        <w:rPr>
+          <w:lang w:val="es-ES" w:eastAsia="es-ES"/>
+        </w:rPr>
+      </w:pPr>
+      <w:r>
+        <w:rPr>
+          <w:b/>
+          <w:bCs/>
+          <w:lang w:val="es-ES" w:eastAsia="es-ES"/>
+        </w:rPr>
+        <w:tab/>
+      </w:r>
+      <w:r>
+        <w:rPr>
+          <w:lang w:val="es-ES" w:eastAsia="es-ES"/>
+        </w:rPr>
+        <w:t xml:space="preserve">Licencia: </w:t>
+      </w:r>
+      <w:r>
+        <w:rPr>
+          <w:lang w:val="es-ES" w:eastAsia="es-ES"/>
+        </w:rPr>
+        <w:t>Uso comercial y personal</w:t>
+      </w:r>
+    </w:p>
+    <w:p>
+      <w:pPr>
+        <w:ind w:left="708"/>
+        <w:rPr>
+          <w:lang w:val="es-ES" w:eastAsia="es-ES"/>
+        </w:rPr>
+      </w:pPr>
+      <w:proofErr w:type="spellStart"/>
+      <w:r>
+        <w:rPr>
+          <w:lang w:val="es-ES" w:eastAsia="es-ES"/>
+        </w:rPr>
+        <w:t>pplahotya</w:t>
+      </w:r>
+      <w:proofErr w:type="spellEnd"/>
+      <w:r>
+        <w:rPr>
+          <w:lang w:val="es-ES" w:eastAsia="es-ES"/>
+        </w:rPr>
+        <w:t xml:space="preserve">. (2020). Servicio de sustitución de ventanas ilustración plana. mensajeros alegres que llevan nuevos personajes de dibujos animados de cristal. constructores, expertos en instalación que llevan el cristal de las ventanas al apartamento Vector Premium [Ilustración]. </w:t>
+      </w:r>
+      <w:proofErr w:type="spellStart"/>
+      <w:r>
+        <w:rPr>
+          <w:lang w:val="es-ES" w:eastAsia="es-ES"/>
+        </w:rPr>
+        <w:t>Freepik</w:t>
+      </w:r>
+      <w:proofErr w:type="spellEnd"/>
+      <w:r>
+        <w:rPr>
+          <w:lang w:val="es-ES" w:eastAsia="es-ES"/>
+        </w:rPr>
+        <w:t xml:space="preserve">. </w:t>
+      </w:r>
+      <w:hyperlink r:id="rId29" w:history="1">
+        <w:r>
+          <w:rPr>
+            <w:rStyle w:val="Hipervnculo"/>
+            <w:lang w:val="es-ES" w:eastAsia="es-ES"/>
+          </w:rPr>
+          <w:t>https://www.freepik.es/vector-premium/servicio-sustitucion-ventanas-ilustracion-plana-mensajeros-alegres-que-llevan-nuevos-personajes-dibujos-animados-cristal-constructores-expertos-instalacion-que-llevan-cristal-ventanas-al-apartamento_6716043.htm</w:t>
+        </w:r>
+      </w:hyperlink>
+    </w:p>
+    <w:p>
+      <w:pPr>
+        <w:ind w:left="708"/>
+      </w:pPr>
+      <w:r>
+        <w:t>Licencia: Uso comercial o personal</w:t>
+      </w:r>
+    </w:p>
+    <w:p>
+      <w:pPr>
+        <w:rPr>
+          <w:lang w:val="es-ES" w:eastAsia="es-ES"/>
+        </w:rPr>
+      </w:pPr>
+    </w:p>
+    <w:p>
+      <w:pPr>
+        <w:ind w:left="708"/>
+        <w:rPr>
+          <w:lang w:val="es-ES" w:eastAsia="es-ES"/>
+        </w:rPr>
+      </w:pPr>
+      <w:r>
+        <w:rPr>
+          <w:lang w:val="es-ES" w:eastAsia="es-ES"/>
+        </w:rPr>
+        <w:lastRenderedPageBreak/>
+        <w:t xml:space="preserve">BAUHAUS. (s. f.). </w:t>
+      </w:r>
+      <w:r>
+        <w:rPr>
+          <w:i/>
+          <w:iCs/>
+          <w:lang w:val="es-ES" w:eastAsia="es-ES"/>
+        </w:rPr>
+        <w:t>Chapa lisa</w:t>
+      </w:r>
+      <w:r>
+        <w:rPr>
+          <w:lang w:val="es-ES" w:eastAsia="es-ES"/>
+        </w:rPr>
+        <w:t xml:space="preserve"> [Fotografía]. BAUHAUS. </w:t>
+      </w:r>
+      <w:hyperlink r:id="rId30" w:history="1">
+        <w:r>
+          <w:rPr>
+            <w:rStyle w:val="Hipervnculo"/>
+            <w:lang w:val="es-ES" w:eastAsia="es-ES"/>
+          </w:rPr>
+          <w:t>https://www.bauhaus.es/perfiles-metalicos-y-de-pvc/chapa-lisa/p/20200677?cid=PSEGoo11589401018_113904761278&amp;pla_campid=11589401018&amp;pla_adgrid=113904761278&amp;pla_prpaid=675690884050&amp;pla_prid=20200677&amp;pla_adt=pla&amp;pla_prch=online&amp;pla_stco=</w:t>
+        </w:r>
+      </w:hyperlink>
+    </w:p>
+    <w:p>
+      <w:pPr>
+        <w:ind w:left="708"/>
+        <w:rPr>
+          <w:lang w:val="es-ES" w:eastAsia="es-ES"/>
+        </w:rPr>
+      </w:pPr>
+      <w:r>
+        <w:rPr>
+          <w:lang w:val="es-ES" w:eastAsia="es-ES"/>
+        </w:rPr>
+        <w:t>Licencia: Sin licencia</w:t>
+      </w:r>
+    </w:p>
+    <w:p>
+      <w:pPr>
+        <w:ind w:left="708"/>
+        <w:rPr>
+          <w:lang w:val="es-ES" w:eastAsia="es-ES"/>
+        </w:rPr>
+      </w:pPr>
+      <w:proofErr w:type="spellStart"/>
+      <w:r>
+        <w:rPr>
+          <w:i/>
+          <w:iCs/>
+          <w:lang w:val="es-ES" w:eastAsia="es-ES"/>
+        </w:rPr>
+        <w:t>Animated</w:t>
+      </w:r>
+      <w:proofErr w:type="spellEnd"/>
+      <w:r>
+        <w:rPr>
+          <w:i/>
+          <w:iCs/>
+          <w:lang w:val="es-ES" w:eastAsia="es-ES"/>
+        </w:rPr>
+        <w:t xml:space="preserve"> </w:t>
+      </w:r>
+      <w:proofErr w:type="spellStart"/>
+      <w:r>
+        <w:rPr>
+          <w:i/>
+          <w:iCs/>
+          <w:lang w:val="es-ES" w:eastAsia="es-ES"/>
+        </w:rPr>
+        <w:t>Atom</w:t>
+      </w:r>
+      <w:proofErr w:type="spellEnd"/>
+      <w:r>
+        <w:rPr>
+          <w:i/>
+          <w:iCs/>
+          <w:lang w:val="es-ES" w:eastAsia="es-ES"/>
+        </w:rPr>
+        <w:t xml:space="preserve"> Png - </w:t>
+      </w:r>
+      <w:proofErr w:type="spellStart"/>
+      <w:r>
+        <w:rPr>
+          <w:i/>
+          <w:iCs/>
+          <w:lang w:val="es-ES" w:eastAsia="es-ES"/>
+        </w:rPr>
+        <w:t>Atom</w:t>
+      </w:r>
+      <w:proofErr w:type="spellEnd"/>
+      <w:r>
+        <w:rPr>
+          <w:i/>
+          <w:iCs/>
+          <w:lang w:val="es-ES" w:eastAsia="es-ES"/>
+        </w:rPr>
+        <w:t xml:space="preserve"> Png </w:t>
+      </w:r>
+      <w:proofErr w:type="spellStart"/>
+      <w:r>
+        <w:rPr>
+          <w:i/>
+          <w:iCs/>
+          <w:lang w:val="es-ES" w:eastAsia="es-ES"/>
+        </w:rPr>
+        <w:t>Animated</w:t>
+      </w:r>
+      <w:proofErr w:type="spellEnd"/>
+      <w:r>
+        <w:rPr>
+          <w:i/>
+          <w:iCs/>
+          <w:lang w:val="es-ES" w:eastAsia="es-ES"/>
+        </w:rPr>
+        <w:t xml:space="preserve"> </w:t>
+      </w:r>
+      <w:proofErr w:type="spellStart"/>
+      <w:r>
+        <w:rPr>
+          <w:i/>
+          <w:iCs/>
+          <w:lang w:val="es-ES" w:eastAsia="es-ES"/>
+        </w:rPr>
+        <w:t>Clipart</w:t>
+      </w:r>
+      <w:proofErr w:type="spellEnd"/>
+      <w:r>
+        <w:rPr>
+          <w:lang w:val="es-ES" w:eastAsia="es-ES"/>
+        </w:rPr>
+        <w:t xml:space="preserve">. (s. f.). [Ilustración]. </w:t>
+      </w:r>
+      <w:proofErr w:type="spellStart"/>
+      <w:r>
+        <w:rPr>
+          <w:lang w:val="es-ES" w:eastAsia="es-ES"/>
+        </w:rPr>
+        <w:t>Pikpng</w:t>
+      </w:r>
+      <w:proofErr w:type="spellEnd"/>
+      <w:r>
+        <w:rPr>
+          <w:lang w:val="es-ES" w:eastAsia="es-ES"/>
+        </w:rPr>
+        <w:t xml:space="preserve">. </w:t>
+      </w:r>
+      <w:hyperlink r:id="rId31" w:history="1">
+        <w:r>
+          <w:rPr>
+            <w:rStyle w:val="Hipervnculo"/>
+            <w:lang w:val="es-ES" w:eastAsia="es-ES"/>
+          </w:rPr>
+          <w:t>https://www.pikpng.com/transpng/hRxhTb/</w:t>
+        </w:r>
+      </w:hyperlink>
+    </w:p>
+    <w:p>
+      <w:pPr>
+        <w:ind w:left="708"/>
+        <w:rPr>
+          <w:lang w:val="es-ES" w:eastAsia="es-ES"/>
+        </w:rPr>
+      </w:pPr>
+      <w:r>
+        <w:rPr>
+          <w:lang w:val="es-ES" w:eastAsia="es-ES"/>
+        </w:rPr>
+        <w:t>Licencia: Gratis para uso personal</w:t>
+      </w:r>
+    </w:p>
+    <w:p>
+      <w:pPr>
+        <w:ind w:left="708"/>
+        <w:rPr>
+          <w:lang w:val="es-ES" w:eastAsia="es-ES"/>
+        </w:rPr>
+      </w:pPr>
+      <w:proofErr w:type="spellStart"/>
+      <w:r>
+        <w:rPr>
+          <w:lang w:val="es-ES" w:eastAsia="es-ES"/>
+        </w:rPr>
+        <w:t>Freepik</w:t>
+      </w:r>
+      <w:proofErr w:type="spellEnd"/>
+      <w:r>
+        <w:rPr>
+          <w:lang w:val="es-ES" w:eastAsia="es-ES"/>
+        </w:rPr>
+        <w:t xml:space="preserve">. (s. f.). </w:t>
+      </w:r>
+      <w:r>
+        <w:rPr>
+          <w:i/>
+          <w:iCs/>
+          <w:lang w:val="es-ES" w:eastAsia="es-ES"/>
+        </w:rPr>
+        <w:t>Mesa De Televisión icono gratis</w:t>
+      </w:r>
+      <w:r>
+        <w:rPr>
+          <w:lang w:val="es-ES" w:eastAsia="es-ES"/>
+        </w:rPr>
+        <w:t xml:space="preserve"> [Ilustración]. </w:t>
+      </w:r>
+      <w:proofErr w:type="spellStart"/>
+      <w:r>
+        <w:rPr>
+          <w:lang w:val="es-ES" w:eastAsia="es-ES"/>
+        </w:rPr>
+        <w:t>Flaticon</w:t>
+      </w:r>
+      <w:proofErr w:type="spellEnd"/>
+      <w:r>
+        <w:rPr>
+          <w:lang w:val="es-ES" w:eastAsia="es-ES"/>
+        </w:rPr>
+        <w:t xml:space="preserve">. </w:t>
+      </w:r>
+      <w:hyperlink r:id="rId32" w:history="1">
+        <w:r>
+          <w:rPr>
+            <w:rStyle w:val="Hipervnculo"/>
+            <w:lang w:val="es-ES" w:eastAsia="es-ES"/>
+          </w:rPr>
+          <w:t>https://www.flaticon.es/icono-gratis/mesa-de-television_3308249?related_id=3308249</w:t>
+        </w:r>
+      </w:hyperlink>
+    </w:p>
+    <w:p>
+      <w:pPr>
+        <w:ind w:left="708"/>
+        <w:rPr>
+          <w:lang w:val="es-ES" w:eastAsia="es-ES"/>
+        </w:rPr>
+      </w:pPr>
+      <w:r>
+        <w:rPr>
+          <w:lang w:val="es-ES" w:eastAsia="es-ES"/>
+        </w:rPr>
+        <w:t>Licencia: Gratis para uso personal</w:t>
+      </w:r>
+    </w:p>
+    <w:p>
+      <w:pPr>
+        <w:ind w:left="708"/>
+        <w:rPr>
+          <w:lang w:val="es-ES" w:eastAsia="es-ES"/>
+        </w:rPr>
+      </w:pPr>
+      <w:proofErr w:type="spellStart"/>
+      <w:r>
+        <w:rPr>
+          <w:lang w:val="es-ES" w:eastAsia="es-ES"/>
+        </w:rPr>
+        <w:t>Freepik</w:t>
+      </w:r>
+      <w:proofErr w:type="spellEnd"/>
+      <w:r>
+        <w:rPr>
+          <w:lang w:val="es-ES" w:eastAsia="es-ES"/>
+        </w:rPr>
+        <w:t xml:space="preserve">. (s. f.-a). </w:t>
+      </w:r>
+      <w:r>
+        <w:rPr>
+          <w:i/>
+          <w:iCs/>
+          <w:lang w:val="es-ES" w:eastAsia="es-ES"/>
+        </w:rPr>
+        <w:t>Hogar icono</w:t>
+      </w:r>
+      <w:r>
+        <w:rPr>
+          <w:lang w:val="es-ES" w:eastAsia="es-ES"/>
+        </w:rPr>
+        <w:t xml:space="preserve"> [Ilustración]. </w:t>
+      </w:r>
+      <w:proofErr w:type="spellStart"/>
+      <w:r>
+        <w:rPr>
+          <w:lang w:val="es-ES" w:eastAsia="es-ES"/>
+        </w:rPr>
+        <w:t>Flaticon</w:t>
+      </w:r>
+      <w:proofErr w:type="spellEnd"/>
+      <w:r>
+        <w:rPr>
+          <w:lang w:val="es-ES" w:eastAsia="es-ES"/>
+        </w:rPr>
+        <w:t xml:space="preserve">. </w:t>
+      </w:r>
+      <w:hyperlink r:id="rId33" w:history="1">
+        <w:r>
+          <w:rPr>
+            <w:rStyle w:val="Hipervnculo"/>
+            <w:lang w:val="es-ES" w:eastAsia="es-ES"/>
+          </w:rPr>
+          <w:t>https://www.flaticon.es/icono-gratis/hogar_3308317?related_id=3308317&amp;origin=pack</w:t>
+        </w:r>
+      </w:hyperlink>
+    </w:p>
+    <w:p>
+      <w:pPr>
+        <w:ind w:left="708"/>
+        <w:rPr>
+          <w:lang w:val="es-ES" w:eastAsia="es-ES"/>
+        </w:rPr>
+      </w:pPr>
+      <w:r>
+        <w:rPr>
+          <w:lang w:val="es-ES" w:eastAsia="es-ES"/>
+        </w:rPr>
+        <w:t>Licencia: Gratis para uso personal</w:t>
+      </w:r>
+    </w:p>
+    <w:p>
+      <w:pPr>
+        <w:ind w:left="708"/>
+        <w:rPr>
+          <w:lang w:val="es-ES" w:eastAsia="es-ES"/>
+        </w:rPr>
+      </w:pPr>
+      <w:proofErr w:type="spellStart"/>
+      <w:r>
+        <w:rPr>
+          <w:lang w:val="es-ES" w:eastAsia="es-ES"/>
+        </w:rPr>
+        <w:t>Freepik</w:t>
+      </w:r>
+      <w:proofErr w:type="spellEnd"/>
+      <w:r>
+        <w:rPr>
+          <w:lang w:val="es-ES" w:eastAsia="es-ES"/>
+        </w:rPr>
+        <w:t xml:space="preserve">. (s. f.-b). </w:t>
+      </w:r>
+      <w:r>
+        <w:rPr>
+          <w:i/>
+          <w:iCs/>
+          <w:lang w:val="es-ES" w:eastAsia="es-ES"/>
+        </w:rPr>
+        <w:t>Lavadora icono</w:t>
+      </w:r>
+      <w:r>
+        <w:rPr>
+          <w:lang w:val="es-ES" w:eastAsia="es-ES"/>
+        </w:rPr>
+        <w:t xml:space="preserve"> [Ilustración]. </w:t>
+      </w:r>
+      <w:proofErr w:type="spellStart"/>
+      <w:r>
+        <w:rPr>
+          <w:lang w:val="es-ES" w:eastAsia="es-ES"/>
+        </w:rPr>
+        <w:t>Flaticon</w:t>
+      </w:r>
+      <w:proofErr w:type="spellEnd"/>
+      <w:r>
+        <w:rPr>
+          <w:lang w:val="es-ES" w:eastAsia="es-ES"/>
+        </w:rPr>
+        <w:t xml:space="preserve">. </w:t>
+      </w:r>
+      <w:hyperlink r:id="rId34" w:history="1">
+        <w:r>
+          <w:rPr>
+            <w:rStyle w:val="Hipervnculo"/>
+            <w:lang w:val="es-ES" w:eastAsia="es-ES"/>
+          </w:rPr>
+          <w:t>https://www.flaticon.es/icono-gratis/lavadora_3308489?related_id=3308489&amp;origin=pack</w:t>
+        </w:r>
+      </w:hyperlink>
+    </w:p>
+    <w:p>
+      <w:pPr>
+        <w:ind w:left="708"/>
+        <w:rPr>
+          <w:lang w:val="es-ES" w:eastAsia="es-ES"/>
+        </w:rPr>
+      </w:pPr>
+      <w:r>
+        <w:rPr>
+          <w:lang w:val="es-ES" w:eastAsia="es-ES"/>
+        </w:rPr>
+        <w:t>Licencia: Gratis para uso personal</w:t>
+      </w:r>
+    </w:p>
+    <w:p>
+      <w:pPr>
+        <w:ind w:left="708"/>
+        <w:rPr>
+          <w:lang w:val="es-ES" w:eastAsia="es-ES"/>
+        </w:rPr>
+      </w:pPr>
+      <w:proofErr w:type="spellStart"/>
+      <w:r>
+        <w:rPr>
+          <w:lang w:val="es-ES" w:eastAsia="es-ES"/>
+        </w:rPr>
+        <w:t>Freepik</w:t>
+      </w:r>
+      <w:proofErr w:type="spellEnd"/>
+      <w:r>
+        <w:rPr>
+          <w:lang w:val="es-ES" w:eastAsia="es-ES"/>
+        </w:rPr>
+        <w:t xml:space="preserve">. (s. f.-d). </w:t>
+      </w:r>
+      <w:r>
+        <w:rPr>
+          <w:i/>
+          <w:iCs/>
+          <w:lang w:val="es-ES" w:eastAsia="es-ES"/>
+        </w:rPr>
+        <w:t>Refrigerador icono</w:t>
+      </w:r>
+      <w:r>
+        <w:rPr>
+          <w:lang w:val="es-ES" w:eastAsia="es-ES"/>
+        </w:rPr>
+        <w:t xml:space="preserve"> [Ilustración]. </w:t>
+      </w:r>
+      <w:proofErr w:type="spellStart"/>
+      <w:r>
+        <w:rPr>
+          <w:lang w:val="es-ES" w:eastAsia="es-ES"/>
+        </w:rPr>
+        <w:t>Flaticon</w:t>
+      </w:r>
+      <w:proofErr w:type="spellEnd"/>
+      <w:r>
+        <w:rPr>
+          <w:lang w:val="es-ES" w:eastAsia="es-ES"/>
+        </w:rPr>
+        <w:t xml:space="preserve">. </w:t>
+      </w:r>
+      <w:hyperlink r:id="rId35" w:history="1">
+        <w:r>
+          <w:rPr>
+            <w:rStyle w:val="Hipervnculo"/>
+            <w:lang w:val="es-ES" w:eastAsia="es-ES"/>
+          </w:rPr>
+          <w:t>https://www.flaticon.es/icono-gratis/refrigerador_3308455?related_id=3308455&amp;origin=pack</w:t>
+        </w:r>
+      </w:hyperlink>
+    </w:p>
+    <w:p>
+      <w:pPr>
+        <w:ind w:left="708"/>
+        <w:rPr>
+          <w:lang w:val="es-ES" w:eastAsia="es-ES"/>
+        </w:rPr>
+      </w:pPr>
+      <w:r>
+        <w:rPr>
+          <w:lang w:val="es-ES" w:eastAsia="es-ES"/>
+        </w:rPr>
+        <w:t>Licencia: Gratis para uso personal</w:t>
+      </w:r>
+    </w:p>
+    <w:p>
+      <w:pPr>
+        <w:ind w:left="708"/>
+        <w:rPr>
+          <w:lang w:val="es-ES" w:eastAsia="es-ES"/>
+        </w:rPr>
+      </w:pPr>
+      <w:proofErr w:type="spellStart"/>
+      <w:r>
+        <w:rPr>
+          <w:lang w:val="es-ES" w:eastAsia="es-ES"/>
+        </w:rPr>
+        <w:t>Freepik</w:t>
+      </w:r>
+      <w:proofErr w:type="spellEnd"/>
+      <w:r>
+        <w:rPr>
+          <w:lang w:val="es-ES" w:eastAsia="es-ES"/>
+        </w:rPr>
+        <w:t xml:space="preserve">. (s. f.-d). </w:t>
+      </w:r>
+      <w:r>
+        <w:rPr>
+          <w:i/>
+          <w:iCs/>
+          <w:lang w:val="es-ES" w:eastAsia="es-ES"/>
+        </w:rPr>
+        <w:t>Planta icono</w:t>
+      </w:r>
+      <w:r>
+        <w:rPr>
+          <w:lang w:val="es-ES" w:eastAsia="es-ES"/>
+        </w:rPr>
+        <w:t xml:space="preserve"> [Ilustración]. </w:t>
+      </w:r>
+      <w:proofErr w:type="spellStart"/>
+      <w:r>
+        <w:rPr>
+          <w:lang w:val="es-ES" w:eastAsia="es-ES"/>
+        </w:rPr>
+        <w:t>Flaticon</w:t>
+      </w:r>
+      <w:proofErr w:type="spellEnd"/>
+      <w:r>
+        <w:rPr>
+          <w:lang w:val="es-ES" w:eastAsia="es-ES"/>
+        </w:rPr>
+        <w:t xml:space="preserve">. </w:t>
+      </w:r>
+      <w:hyperlink r:id="rId36" w:history="1">
+        <w:r>
+          <w:rPr>
+            <w:rStyle w:val="Hipervnculo"/>
+            <w:lang w:val="es-ES" w:eastAsia="es-ES"/>
+          </w:rPr>
+          <w:t>https://www.flaticon.es/icono-gratis/planta_3308565?related_id=3308565&amp;origin=pack</w:t>
+        </w:r>
+      </w:hyperlink>
+    </w:p>
+    <w:p>
+      <w:pPr>
+        <w:ind w:left="708"/>
+        <w:rPr>
+          <w:lang w:val="es-ES" w:eastAsia="es-ES"/>
+        </w:rPr>
+      </w:pPr>
+      <w:r>
+        <w:rPr>
+          <w:lang w:val="es-ES" w:eastAsia="es-ES"/>
+        </w:rPr>
+        <w:t>Licencia: Gratis para uso personal</w:t>
+      </w:r>
+    </w:p>
+    <w:p>
+      <w:pPr>
+        <w:ind w:left="708"/>
+        <w:rPr>
+          <w:lang w:val="es-ES" w:eastAsia="es-ES"/>
+        </w:rPr>
+      </w:pPr>
+      <w:proofErr w:type="spellStart"/>
+      <w:r>
+        <w:rPr>
+          <w:lang w:val="es-ES" w:eastAsia="es-ES"/>
+        </w:rPr>
+        <w:t>Freepik</w:t>
+      </w:r>
+      <w:proofErr w:type="spellEnd"/>
+      <w:r>
+        <w:rPr>
+          <w:lang w:val="es-ES" w:eastAsia="es-ES"/>
+        </w:rPr>
+        <w:t xml:space="preserve">. (s. f.-a). </w:t>
+      </w:r>
+      <w:r>
+        <w:rPr>
+          <w:i/>
+          <w:iCs/>
+          <w:lang w:val="es-ES" w:eastAsia="es-ES"/>
+        </w:rPr>
+        <w:t>Gabinete icono</w:t>
+      </w:r>
+      <w:r>
+        <w:rPr>
+          <w:lang w:val="es-ES" w:eastAsia="es-ES"/>
+        </w:rPr>
+        <w:t xml:space="preserve"> [Ilustración]. </w:t>
+      </w:r>
+      <w:proofErr w:type="spellStart"/>
+      <w:r>
+        <w:rPr>
+          <w:lang w:val="es-ES" w:eastAsia="es-ES"/>
+        </w:rPr>
+        <w:t>Flaticon</w:t>
+      </w:r>
+      <w:proofErr w:type="spellEnd"/>
+      <w:r>
+        <w:rPr>
+          <w:lang w:val="es-ES" w:eastAsia="es-ES"/>
+        </w:rPr>
+        <w:t xml:space="preserve">. </w:t>
+      </w:r>
+      <w:hyperlink r:id="rId37" w:history="1">
+        <w:r>
+          <w:rPr>
+            <w:rStyle w:val="Hipervnculo"/>
+            <w:lang w:val="es-ES" w:eastAsia="es-ES"/>
+          </w:rPr>
+          <w:t>https://www.flaticon.es/icono-gratis/gabinete_3308607?related_id=3308607&amp;origin=pack</w:t>
+        </w:r>
+      </w:hyperlink>
+    </w:p>
+    <w:p>
+      <w:pPr>
+        <w:ind w:left="708"/>
+        <w:rPr>
+          <w:lang w:val="es-ES" w:eastAsia="es-ES"/>
+        </w:rPr>
+      </w:pPr>
+      <w:r>
+        <w:rPr>
+          <w:lang w:val="es-ES" w:eastAsia="es-ES"/>
+        </w:rPr>
+        <w:t>Licencia: Gratis para uso personal</w:t>
+      </w:r>
+    </w:p>
+    <w:p>
+      <w:pPr>
+        <w:rPr>
+          <w:lang w:val="es-ES" w:eastAsia="es-ES"/>
+        </w:rPr>
+      </w:pPr>
+    </w:p>
+    <w:p>
+      <w:pPr>
+        <w:rPr>
+          <w:b/>
+          <w:bCs/>
+          <w:lang w:val="es-ES" w:eastAsia="es-ES"/>
+        </w:rPr>
+      </w:pPr>
+      <w:r>
+        <w:rPr>
+          <w:b/>
+          <w:bCs/>
+          <w:lang w:val="es-ES" w:eastAsia="es-ES"/>
+        </w:rPr>
+        <w:t>Música y Sonidos</w:t>
+      </w:r>
+    </w:p>
+    <w:p>
+      <w:pPr>
+        <w:ind w:left="708"/>
+        <w:rPr>
+          <w:rFonts w:ascii="Arial" w:hAnsi="Arial" w:cs="Arial"/>
+          <w:szCs w:val="20"/>
+          <w:shd w:val="clear" w:color="auto" w:fill="FFFFFF"/>
+        </w:rPr>
+      </w:pPr>
+      <w:proofErr w:type="spellStart"/>
+      <w:r>
+        <w:rPr>
+          <w:i/>
+          <w:iCs/>
+          <w:shd w:val="clear" w:color="auto" w:fill="FFFFFF"/>
+        </w:rPr>
+        <w:t>Barrel</w:t>
+      </w:r>
+      <w:proofErr w:type="spellEnd"/>
+      <w:r>
+        <w:rPr>
+          <w:i/>
+          <w:iCs/>
+          <w:shd w:val="clear" w:color="auto" w:fill="FFFFFF"/>
+        </w:rPr>
+        <w:t xml:space="preserve"> </w:t>
+      </w:r>
+      <w:proofErr w:type="spellStart"/>
+      <w:proofErr w:type="gramStart"/>
+      <w:r>
+        <w:rPr>
+          <w:i/>
+          <w:iCs/>
+          <w:shd w:val="clear" w:color="auto" w:fill="FFFFFF"/>
+        </w:rPr>
+        <w:t>Breaking</w:t>
+      </w:r>
+      <w:proofErr w:type="spellEnd"/>
+      <w:r>
+        <w:rPr>
+          <w:i/>
+          <w:iCs/>
+          <w:shd w:val="clear" w:color="auto" w:fill="FFFFFF"/>
+        </w:rPr>
+        <w:t xml:space="preserve"> »</w:t>
+      </w:r>
+      <w:proofErr w:type="gramEnd"/>
+      <w:r>
+        <w:rPr>
+          <w:i/>
+          <w:iCs/>
+          <w:shd w:val="clear" w:color="auto" w:fill="FFFFFF"/>
+        </w:rPr>
+        <w:t xml:space="preserve"> </w:t>
+      </w:r>
+      <w:proofErr w:type="spellStart"/>
+      <w:r>
+        <w:rPr>
+          <w:i/>
+          <w:iCs/>
+          <w:shd w:val="clear" w:color="auto" w:fill="FFFFFF"/>
+        </w:rPr>
+        <w:t>Barrel</w:t>
+      </w:r>
+      <w:proofErr w:type="spellEnd"/>
+      <w:r>
+        <w:rPr>
+          <w:i/>
+          <w:iCs/>
+          <w:shd w:val="clear" w:color="auto" w:fill="FFFFFF"/>
+        </w:rPr>
+        <w:t xml:space="preserve"> Break 3.wav</w:t>
+      </w:r>
+      <w:r>
+        <w:rPr>
+          <w:shd w:val="clear" w:color="auto" w:fill="FFFFFF"/>
+        </w:rPr>
+        <w:t xml:space="preserve">. (2009). [Online]. </w:t>
+      </w:r>
+      <w:proofErr w:type="spellStart"/>
+      <w:r>
+        <w:rPr>
+          <w:shd w:val="clear" w:color="auto" w:fill="FFFFFF"/>
+        </w:rPr>
+        <w:t>Retrieved</w:t>
+      </w:r>
+      <w:proofErr w:type="spellEnd"/>
+      <w:r>
+        <w:rPr>
+          <w:shd w:val="clear" w:color="auto" w:fill="FFFFFF"/>
+        </w:rPr>
+        <w:t xml:space="preserve"> </w:t>
+      </w:r>
+      <w:proofErr w:type="spellStart"/>
+      <w:r>
+        <w:rPr>
+          <w:shd w:val="clear" w:color="auto" w:fill="FFFFFF"/>
+        </w:rPr>
+        <w:t>from</w:t>
+      </w:r>
+      <w:proofErr w:type="spellEnd"/>
+      <w:r>
+        <w:rPr>
+          <w:shd w:val="clear" w:color="auto" w:fill="FFFFFF"/>
+        </w:rPr>
+        <w:t xml:space="preserve"> </w:t>
+      </w:r>
+      <w:hyperlink r:id="rId38" w:history="1">
+        <w:r>
+          <w:rPr>
+            <w:rStyle w:val="Hipervnculo"/>
+            <w:rFonts w:ascii="Arial" w:hAnsi="Arial" w:cs="Arial"/>
+            <w:szCs w:val="20"/>
+            <w:shd w:val="clear" w:color="auto" w:fill="FFFFFF"/>
+          </w:rPr>
+          <w:t>https://freesound.org/people/kevinkace/sounds/66771/</w:t>
+        </w:r>
+      </w:hyperlink>
+    </w:p>
+    <w:p>
+      <w:pPr>
+        <w:ind w:firstLine="708"/>
+        <w:rPr>
+          <w:shd w:val="clear" w:color="auto" w:fill="FFFFFF"/>
+        </w:rPr>
+      </w:pPr>
+      <w:r>
+        <w:rPr>
+          <w:shd w:val="clear" w:color="auto" w:fill="FFFFFF"/>
+        </w:rPr>
+        <w:t xml:space="preserve">Licencia: </w:t>
+      </w:r>
+      <w:proofErr w:type="spellStart"/>
+      <w:r>
+        <w:rPr>
+          <w:shd w:val="clear" w:color="auto" w:fill="FFFFFF"/>
+        </w:rPr>
+        <w:t>Creative</w:t>
+      </w:r>
+      <w:proofErr w:type="spellEnd"/>
+      <w:r>
+        <w:rPr>
+          <w:shd w:val="clear" w:color="auto" w:fill="FFFFFF"/>
+        </w:rPr>
+        <w:t xml:space="preserve"> </w:t>
+      </w:r>
+      <w:proofErr w:type="spellStart"/>
+      <w:r>
+        <w:rPr>
+          <w:shd w:val="clear" w:color="auto" w:fill="FFFFFF"/>
+        </w:rPr>
+        <w:t>Commons</w:t>
+      </w:r>
+      <w:proofErr w:type="spellEnd"/>
+      <w:r>
+        <w:rPr>
+          <w:shd w:val="clear" w:color="auto" w:fill="FFFFFF"/>
+        </w:rPr>
+        <w:t xml:space="preserve"> y</w:t>
+      </w:r>
+      <w:r>
+        <w:rPr>
+          <w:shd w:val="clear" w:color="auto" w:fill="FFFFFF"/>
+        </w:rPr>
+        <w:t xml:space="preserve"> </w:t>
+      </w:r>
+      <w:proofErr w:type="spellStart"/>
+      <w:r>
+        <w:rPr>
+          <w:shd w:val="clear" w:color="auto" w:fill="FFFFFF"/>
+        </w:rPr>
+        <w:t>Attribution</w:t>
+      </w:r>
+      <w:proofErr w:type="spellEnd"/>
+      <w:r>
+        <w:rPr>
+          <w:shd w:val="clear" w:color="auto" w:fill="FFFFFF"/>
+        </w:rPr>
+        <w:t xml:space="preserve"> </w:t>
+      </w:r>
+      <w:proofErr w:type="spellStart"/>
+      <w:r>
+        <w:rPr>
+          <w:shd w:val="clear" w:color="auto" w:fill="FFFFFF"/>
+        </w:rPr>
+        <w:t>License</w:t>
+      </w:r>
+      <w:proofErr w:type="spellEnd"/>
+    </w:p>
+    <w:p>
+      <w:pPr>
+        <w:ind w:left="708"/>
+        <w:rPr>
+          <w:rFonts w:ascii="Arial" w:hAnsi="Arial" w:cs="Arial"/>
+          <w:szCs w:val="20"/>
+          <w:shd w:val="clear" w:color="auto" w:fill="FFFFFF"/>
+        </w:rPr>
+      </w:pPr>
+      <w:hyperlink r:id="rId39" w:history="1">
+        <w:r>
+          <w:rPr>
+            <w:i/>
+            <w:iCs/>
+          </w:rPr>
+          <w:t>Breakage</w:t>
+        </w:r>
+      </w:hyperlink>
+      <w:r>
+        <w:rPr>
+          <w:i/>
+          <w:iCs/>
+        </w:rPr>
+        <w:t> » </w:t>
+      </w:r>
+      <w:hyperlink r:id="rId40" w:history="1">
+        <w:r>
+          <w:rPr>
+            <w:i/>
+            <w:iCs/>
+          </w:rPr>
+          <w:t>Glass Smash 3</w:t>
+        </w:r>
+      </w:hyperlink>
+      <w:r>
+        <w:rPr>
+          <w:i/>
+          <w:iCs/>
+        </w:rPr>
+        <w:t>.</w:t>
+      </w:r>
+      <w:r>
+        <w:t xml:space="preserve"> (2020). [Online]. </w:t>
+      </w:r>
+      <w:proofErr w:type="spellStart"/>
+      <w:r>
+        <w:t>Retrieved</w:t>
+      </w:r>
+      <w:proofErr w:type="spellEnd"/>
+      <w:r>
+        <w:t xml:space="preserve"> </w:t>
+      </w:r>
+      <w:proofErr w:type="spellStart"/>
+      <w:r>
+        <w:t>from</w:t>
+      </w:r>
+      <w:proofErr w:type="spellEnd"/>
+      <w:r>
+        <w:rPr>
+          <w:shd w:val="clear" w:color="auto" w:fill="FFFFFF"/>
+        </w:rPr>
+        <w:t xml:space="preserve"> </w:t>
+      </w:r>
+      <w:hyperlink r:id="rId41" w:history="1">
+        <w:r>
+          <w:rPr>
+            <w:rStyle w:val="Hipervnculo"/>
+            <w:rFonts w:ascii="Arial" w:hAnsi="Arial" w:cs="Arial"/>
+            <w:szCs w:val="20"/>
+            <w:shd w:val="clear" w:color="auto" w:fill="FFFFFF"/>
+          </w:rPr>
+          <w:t>https://freesound.org/people/magnuswaker/sounds/528260/</w:t>
+        </w:r>
+      </w:hyperlink>
+    </w:p>
+    <w:p>
+      <w:pPr>
+        <w:ind w:firstLine="708"/>
+        <w:rPr>
+          <w:shd w:val="clear" w:color="auto" w:fill="FFFFFF"/>
+        </w:rPr>
+      </w:pPr>
+      <w:r>
+        <w:rPr>
+          <w:shd w:val="clear" w:color="auto" w:fill="FFFFFF"/>
+        </w:rPr>
+        <w:t xml:space="preserve">Licencia: </w:t>
+      </w:r>
+      <w:proofErr w:type="spellStart"/>
+      <w:r>
+        <w:rPr>
+          <w:shd w:val="clear" w:color="auto" w:fill="FFFFFF"/>
+        </w:rPr>
+        <w:t>Creative</w:t>
+      </w:r>
+      <w:proofErr w:type="spellEnd"/>
+      <w:r>
+        <w:rPr>
+          <w:shd w:val="clear" w:color="auto" w:fill="FFFFFF"/>
+        </w:rPr>
+        <w:t xml:space="preserve"> </w:t>
+      </w:r>
+      <w:proofErr w:type="spellStart"/>
+      <w:r>
+        <w:rPr>
+          <w:shd w:val="clear" w:color="auto" w:fill="FFFFFF"/>
+        </w:rPr>
+        <w:t>Commons</w:t>
+      </w:r>
+      <w:proofErr w:type="spellEnd"/>
+      <w:r>
+        <w:rPr>
+          <w:shd w:val="clear" w:color="auto" w:fill="FFFFFF"/>
+        </w:rPr>
+        <w:t xml:space="preserve"> y </w:t>
+      </w:r>
+      <w:proofErr w:type="spellStart"/>
+      <w:r>
+        <w:rPr>
+          <w:shd w:val="clear" w:color="auto" w:fill="FFFFFF"/>
+        </w:rPr>
+        <w:t>Attribution</w:t>
+      </w:r>
+      <w:proofErr w:type="spellEnd"/>
+      <w:r>
+        <w:rPr>
+          <w:shd w:val="clear" w:color="auto" w:fill="FFFFFF"/>
+        </w:rPr>
+        <w:t xml:space="preserve"> </w:t>
+      </w:r>
+      <w:proofErr w:type="spellStart"/>
+      <w:r>
+        <w:rPr>
+          <w:shd w:val="clear" w:color="auto" w:fill="FFFFFF"/>
+        </w:rPr>
+        <w:t>License</w:t>
+      </w:r>
+      <w:proofErr w:type="spellEnd"/>
+    </w:p>
+    <w:p>
+      <w:pPr>
+        <w:ind w:left="708"/>
+        <w:rPr>
+          <w:rFonts w:ascii="Arial" w:hAnsi="Arial" w:cs="Arial"/>
+          <w:szCs w:val="20"/>
+          <w:shd w:val="clear" w:color="auto" w:fill="FFFFFF"/>
+        </w:rPr>
+      </w:pPr>
+      <w:hyperlink r:id="rId42" w:history="1">
+        <w:r>
+          <w:rPr>
+            <w:i/>
+            <w:iCs/>
+          </w:rPr>
+          <w:t>MS audio production Please</w:t>
+        </w:r>
+      </w:hyperlink>
+      <w:r>
+        <w:rPr>
+          <w:i/>
+          <w:iCs/>
+        </w:rPr>
+        <w:t> » </w:t>
+      </w:r>
+      <w:hyperlink r:id="rId43" w:history="1">
+        <w:r>
+          <w:rPr>
+            <w:i/>
+            <w:iCs/>
+          </w:rPr>
+          <w:t>basketball.wav</w:t>
+        </w:r>
+      </w:hyperlink>
+      <w:r>
+        <w:t xml:space="preserve">. (2019). [Online]. </w:t>
+      </w:r>
+      <w:proofErr w:type="spellStart"/>
+      <w:r>
+        <w:t>Retrieved</w:t>
+      </w:r>
+      <w:proofErr w:type="spellEnd"/>
+      <w:r>
+        <w:t xml:space="preserve"> </w:t>
+      </w:r>
+      <w:proofErr w:type="spellStart"/>
+      <w:r>
+        <w:t>from</w:t>
+      </w:r>
+      <w:proofErr w:type="spellEnd"/>
+      <w:r>
+        <w:rPr>
+          <w:shd w:val="clear" w:color="auto" w:fill="FFFFFF"/>
+        </w:rPr>
+        <w:t xml:space="preserve"> </w:t>
+      </w:r>
+      <w:hyperlink r:id="rId44" w:history="1">
+        <w:r>
+          <w:rPr>
+            <w:rStyle w:val="Hipervnculo"/>
+            <w:rFonts w:ascii="Arial" w:hAnsi="Arial" w:cs="Arial"/>
+            <w:szCs w:val="20"/>
+            <w:shd w:val="clear" w:color="auto" w:fill="FFFFFF"/>
+          </w:rPr>
+          <w:t>https://freesound.org/people/vhschool2019/sounds/461092/</w:t>
+        </w:r>
+      </w:hyperlink>
+    </w:p>
+    <w:p>
+      <w:pPr>
+        <w:ind w:firstLine="708"/>
+        <w:rPr>
+          <w:shd w:val="clear" w:color="auto" w:fill="FFFFFF"/>
+        </w:rPr>
+      </w:pPr>
+      <w:r>
+        <w:rPr>
+          <w:shd w:val="clear" w:color="auto" w:fill="FFFFFF"/>
+        </w:rPr>
+        <w:t xml:space="preserve">Licencia: </w:t>
+      </w:r>
+      <w:proofErr w:type="spellStart"/>
+      <w:r>
+        <w:rPr>
+          <w:shd w:val="clear" w:color="auto" w:fill="FFFFFF"/>
+        </w:rPr>
+        <w:t>Creative</w:t>
+      </w:r>
+      <w:proofErr w:type="spellEnd"/>
+      <w:r>
+        <w:rPr>
+          <w:shd w:val="clear" w:color="auto" w:fill="FFFFFF"/>
+        </w:rPr>
+        <w:t xml:space="preserve"> </w:t>
+      </w:r>
+      <w:proofErr w:type="spellStart"/>
+      <w:r>
+        <w:rPr>
+          <w:shd w:val="clear" w:color="auto" w:fill="FFFFFF"/>
+        </w:rPr>
+        <w:t>Commons</w:t>
+      </w:r>
+      <w:proofErr w:type="spellEnd"/>
+      <w:r>
+        <w:rPr>
+          <w:shd w:val="clear" w:color="auto" w:fill="FFFFFF"/>
+        </w:rPr>
+        <w:t xml:space="preserve"> y </w:t>
+      </w:r>
+      <w:proofErr w:type="spellStart"/>
+      <w:r>
+        <w:rPr>
+          <w:shd w:val="clear" w:color="auto" w:fill="FFFFFF"/>
+        </w:rPr>
+        <w:t>Attribution</w:t>
+      </w:r>
+      <w:proofErr w:type="spellEnd"/>
+      <w:r>
+        <w:rPr>
+          <w:shd w:val="clear" w:color="auto" w:fill="FFFFFF"/>
+        </w:rPr>
+        <w:t xml:space="preserve"> </w:t>
+      </w:r>
+      <w:proofErr w:type="spellStart"/>
+      <w:r>
+        <w:rPr>
+          <w:shd w:val="clear" w:color="auto" w:fill="FFFFFF"/>
+        </w:rPr>
+        <w:t>License</w:t>
+      </w:r>
+      <w:proofErr w:type="spellEnd"/>
+    </w:p>
+    <w:p>
+      <w:pPr>
+        <w:ind w:left="708"/>
+        <w:rPr>
+          <w:shd w:val="clear" w:color="auto" w:fill="FFFFFF"/>
+        </w:rPr>
+      </w:pPr>
+      <w:hyperlink r:id="rId45" w:history="1">
+        <w:r>
+          <w:rPr>
+            <w:i/>
+            <w:iCs/>
+          </w:rPr>
+          <w:t>Foley</w:t>
+        </w:r>
+      </w:hyperlink>
+      <w:r>
+        <w:rPr>
+          <w:i/>
+          <w:iCs/>
+        </w:rPr>
+        <w:t> » </w:t>
+      </w:r>
+      <w:hyperlink r:id="rId46" w:history="1">
+        <w:r>
+          <w:rPr>
+            <w:i/>
+            <w:iCs/>
+          </w:rPr>
+          <w:t>Bow Release</w:t>
+        </w:r>
+      </w:hyperlink>
+      <w:r>
+        <w:rPr>
+          <w:i/>
+          <w:iCs/>
+        </w:rPr>
+        <w:t>.</w:t>
+      </w:r>
+      <w:r>
+        <w:t xml:space="preserve"> (2013). [Online]. </w:t>
+      </w:r>
+      <w:proofErr w:type="spellStart"/>
+      <w:r>
+        <w:t>Retrieved</w:t>
+      </w:r>
+      <w:proofErr w:type="spellEnd"/>
+      <w:r>
+        <w:t xml:space="preserve"> </w:t>
+      </w:r>
+      <w:proofErr w:type="spellStart"/>
+      <w:r>
+        <w:t>from</w:t>
+      </w:r>
+      <w:proofErr w:type="spellEnd"/>
+      <w:r>
+        <w:rPr>
+          <w:shd w:val="clear" w:color="auto" w:fill="FFFFFF"/>
+        </w:rPr>
+        <w:t xml:space="preserve"> </w:t>
+      </w:r>
+      <w:hyperlink r:id="rId47" w:history="1">
+        <w:r>
+          <w:rPr>
+            <w:rStyle w:val="Hipervnculo"/>
+            <w:rFonts w:ascii="Arial" w:hAnsi="Arial" w:cs="Arial"/>
+            <w:szCs w:val="20"/>
+            <w:shd w:val="clear" w:color="auto" w:fill="FFFFFF"/>
+          </w:rPr>
+          <w:t>https://freesound.org/people/Samulis/sounds/209399/</w:t>
+        </w:r>
+      </w:hyperlink>
+    </w:p>
+    <w:p>
+      <w:pPr>
+        <w:ind w:firstLine="708"/>
+        <w:rPr>
+          <w:shd w:val="clear" w:color="auto" w:fill="FFFFFF"/>
+        </w:rPr>
+      </w:pPr>
+      <w:r>
+        <w:rPr>
+          <w:shd w:val="clear" w:color="auto" w:fill="FFFFFF"/>
+        </w:rPr>
+        <w:t xml:space="preserve">Licencia: </w:t>
+      </w:r>
+      <w:proofErr w:type="spellStart"/>
+      <w:r>
+        <w:rPr>
+          <w:shd w:val="clear" w:color="auto" w:fill="FFFFFF"/>
+        </w:rPr>
+        <w:t>Creative</w:t>
+      </w:r>
+      <w:proofErr w:type="spellEnd"/>
+      <w:r>
+        <w:rPr>
+          <w:shd w:val="clear" w:color="auto" w:fill="FFFFFF"/>
+        </w:rPr>
+        <w:t xml:space="preserve"> </w:t>
+      </w:r>
+      <w:proofErr w:type="spellStart"/>
+      <w:r>
+        <w:rPr>
+          <w:shd w:val="clear" w:color="auto" w:fill="FFFFFF"/>
+        </w:rPr>
+        <w:t>Commons</w:t>
+      </w:r>
+      <w:proofErr w:type="spellEnd"/>
+      <w:r>
+        <w:rPr>
+          <w:shd w:val="clear" w:color="auto" w:fill="FFFFFF"/>
+        </w:rPr>
+        <w:t xml:space="preserve"> y </w:t>
+      </w:r>
+      <w:proofErr w:type="spellStart"/>
+      <w:r>
+        <w:rPr>
+          <w:shd w:val="clear" w:color="auto" w:fill="FFFFFF"/>
+        </w:rPr>
+        <w:t>Attribution</w:t>
+      </w:r>
+      <w:proofErr w:type="spellEnd"/>
+      <w:r>
+        <w:rPr>
+          <w:shd w:val="clear" w:color="auto" w:fill="FFFFFF"/>
+        </w:rPr>
+        <w:t xml:space="preserve"> </w:t>
+      </w:r>
+      <w:proofErr w:type="spellStart"/>
+      <w:r>
+        <w:rPr>
+          <w:shd w:val="clear" w:color="auto" w:fill="FFFFFF"/>
+        </w:rPr>
+        <w:t>License</w:t>
+      </w:r>
+      <w:proofErr w:type="spellEnd"/>
+    </w:p>
+    <w:p>
+      <w:pPr>
+        <w:ind w:left="708"/>
+        <w:rPr>
+          <w:shd w:val="clear" w:color="auto" w:fill="FFFFFF"/>
+        </w:rPr>
+      </w:pPr>
+      <w:hyperlink r:id="rId48" w:history="1">
+        <w:r>
+          <w:rPr>
+            <w:i/>
+            <w:iCs/>
+          </w:rPr>
+          <w:t>Beats/Songs/Musics</w:t>
+        </w:r>
+      </w:hyperlink>
+      <w:r>
+        <w:rPr>
+          <w:i/>
+          <w:iCs/>
+        </w:rPr>
+        <w:t> » </w:t>
+      </w:r>
+      <w:hyperlink r:id="rId49" w:history="1">
+        <w:r>
+          <w:rPr>
+            <w:i/>
+            <w:iCs/>
+          </w:rPr>
+          <w:t>Synth vibe</w:t>
+        </w:r>
+      </w:hyperlink>
+      <w:r>
+        <w:rPr>
+          <w:i/>
+          <w:iCs/>
+        </w:rPr>
+        <w:t>.</w:t>
+      </w:r>
+      <w:r>
+        <w:t xml:space="preserve"> (2021). [Online]. </w:t>
+      </w:r>
+      <w:proofErr w:type="spellStart"/>
+      <w:r>
+        <w:t>Retrieved</w:t>
+      </w:r>
+      <w:proofErr w:type="spellEnd"/>
+      <w:r>
+        <w:t xml:space="preserve"> </w:t>
+      </w:r>
+      <w:proofErr w:type="spellStart"/>
+      <w:r>
+        <w:t>from</w:t>
+      </w:r>
+      <w:proofErr w:type="spellEnd"/>
+      <w:r>
+        <w:rPr>
+          <w:shd w:val="clear" w:color="auto" w:fill="FFFFFF"/>
+        </w:rPr>
+        <w:t xml:space="preserve"> </w:t>
+      </w:r>
+      <w:hyperlink r:id="rId50" w:history="1">
+        <w:r>
+          <w:rPr>
+            <w:rStyle w:val="Hipervnculo"/>
+            <w:rFonts w:ascii="Arial" w:hAnsi="Arial" w:cs="Arial"/>
+            <w:szCs w:val="20"/>
+            <w:shd w:val="clear" w:color="auto" w:fill="FFFFFF"/>
+          </w:rPr>
+          <w:t>https://freesound.org/people/Mativve/sounds/563507/</w:t>
+        </w:r>
+      </w:hyperlink>
+    </w:p>
+    <w:p>
+      <w:pPr>
+        <w:ind w:firstLine="708"/>
+        <w:rPr>
+          <w:shd w:val="clear" w:color="auto" w:fill="FFFFFF"/>
+        </w:rPr>
+      </w:pPr>
+      <w:r>
+        <w:rPr>
+          <w:shd w:val="clear" w:color="auto" w:fill="FFFFFF"/>
+        </w:rPr>
+        <w:t xml:space="preserve">Licencia: </w:t>
+      </w:r>
+      <w:proofErr w:type="spellStart"/>
+      <w:r>
+        <w:rPr>
+          <w:shd w:val="clear" w:color="auto" w:fill="FFFFFF"/>
+        </w:rPr>
+        <w:t>Creative</w:t>
+      </w:r>
+      <w:proofErr w:type="spellEnd"/>
+      <w:r>
+        <w:rPr>
+          <w:shd w:val="clear" w:color="auto" w:fill="FFFFFF"/>
+        </w:rPr>
+        <w:t xml:space="preserve"> </w:t>
+      </w:r>
+      <w:proofErr w:type="spellStart"/>
+      <w:r>
+        <w:rPr>
+          <w:shd w:val="clear" w:color="auto" w:fill="FFFFFF"/>
+        </w:rPr>
+        <w:t>Commons</w:t>
+      </w:r>
+      <w:proofErr w:type="spellEnd"/>
+      <w:r>
+        <w:rPr>
+          <w:shd w:val="clear" w:color="auto" w:fill="FFFFFF"/>
+        </w:rPr>
+        <w:t xml:space="preserve"> y </w:t>
+      </w:r>
+      <w:proofErr w:type="spellStart"/>
+      <w:r>
+        <w:rPr>
+          <w:shd w:val="clear" w:color="auto" w:fill="FFFFFF"/>
+        </w:rPr>
+        <w:t>Attribution</w:t>
+      </w:r>
+      <w:proofErr w:type="spellEnd"/>
+      <w:r>
+        <w:rPr>
+          <w:shd w:val="clear" w:color="auto" w:fill="FFFFFF"/>
+        </w:rPr>
+        <w:t xml:space="preserve"> </w:t>
+      </w:r>
+      <w:proofErr w:type="spellStart"/>
+      <w:r>
+        <w:rPr>
+          <w:shd w:val="clear" w:color="auto" w:fill="FFFFFF"/>
+        </w:rPr>
+        <w:t>License</w:t>
+      </w:r>
+      <w:proofErr w:type="spellEnd"/>
+    </w:p>
+    <w:p>
+      <w:pPr>
+        <w:rPr>
+          <w:shd w:val="clear" w:color="auto" w:fill="FFFFFF"/>
+        </w:rPr>
+      </w:pPr>
+    </w:p>
+    <w:p>
+      <w:pPr>
+        <w:rPr>
+          <w:b/>
+          <w:bCs/>
+          <w:shd w:val="clear" w:color="auto" w:fill="FFFFFF"/>
+        </w:rPr>
+      </w:pPr>
+      <w:r>
+        <w:rPr>
+          <w:b/>
+          <w:bCs/>
+          <w:shd w:val="clear" w:color="auto" w:fill="FFFFFF"/>
+        </w:rPr>
+        <w:t>Páginas web utilizadas</w:t>
+      </w:r>
+    </w:p>
+    <w:p>
+      <w:pPr>
+        <w:ind w:left="708"/>
+      </w:pPr>
+      <w:r>
+        <w:t xml:space="preserve">editor. (2020, 15 octubre). </w:t>
+      </w:r>
+      <w:r>
+        <w:rPr>
+          <w:i/>
+          <w:iCs/>
+        </w:rPr>
+        <w:t>Citar Música o una Grabación con Normas APA [Generador Gratis]</w:t>
+      </w:r>
+      <w:r>
+        <w:t xml:space="preserve">. Referencias Bibliográficas. </w:t>
+      </w:r>
+      <w:hyperlink r:id="rId51" w:history="1">
+        <w:r>
+          <w:rPr>
+            <w:rStyle w:val="Hipervnculo"/>
+          </w:rPr>
+          <w:t>https://referenciasbibliograficas.com/citar-musica-apa/</w:t>
+        </w:r>
+      </w:hyperlink>
+    </w:p>
+    <w:p>
+      <w:pPr>
+        <w:ind w:left="708"/>
+      </w:pPr>
+      <w:proofErr w:type="spellStart"/>
+      <w:r>
+        <w:t>Scribbr</w:t>
+      </w:r>
+      <w:proofErr w:type="spellEnd"/>
+      <w:r>
+        <w:t xml:space="preserve">. (2021, 1 marzo). </w:t>
+      </w:r>
+      <w:r>
+        <w:rPr>
+          <w:i/>
+          <w:iCs/>
+        </w:rPr>
+        <w:t>Formato APA con el Generador APA de</w:t>
+      </w:r>
+      <w:r>
+        <w:t xml:space="preserve">. </w:t>
+      </w:r>
+      <w:hyperlink r:id="rId52" w:history="1">
+        <w:r>
+          <w:rPr>
+            <w:rStyle w:val="Hipervnculo"/>
+          </w:rPr>
+          <w:t>https://www.scribbr.es/detector-de-plagio/generador-apa/new/webpage/</w:t>
+        </w:r>
+      </w:hyperlink>
+    </w:p>
+    <w:p>
+      <w:pPr>
+        <w:ind w:left="708"/>
+      </w:pPr>
+      <w:proofErr w:type="spellStart"/>
+      <w:r>
+        <w:t>iloveimg</w:t>
+      </w:r>
+      <w:proofErr w:type="spellEnd"/>
+      <w:r>
+        <w:t xml:space="preserve">. (2016). </w:t>
+      </w:r>
+      <w:r>
+        <w:rPr>
+          <w:i/>
+          <w:iCs/>
+        </w:rPr>
+        <w:t>Redimensiona muchas imágenes a la vez online</w:t>
+      </w:r>
+      <w:r>
+        <w:t xml:space="preserve">. </w:t>
+      </w:r>
+      <w:proofErr w:type="spellStart"/>
+      <w:r>
+        <w:t>iLoveIMG</w:t>
+      </w:r>
+      <w:proofErr w:type="spellEnd"/>
+      <w:r>
+        <w:t xml:space="preserve"> | Herramientas online para editar imágenes. </w:t>
+      </w:r>
+      <w:hyperlink r:id="rId53" w:history="1">
+        <w:r>
+          <w:rPr>
+            <w:rStyle w:val="Hipervnculo"/>
+          </w:rPr>
+          <w:t>https://www.iloveimg.com/es/redimensionar-imagen</w:t>
+        </w:r>
+      </w:hyperlink>
+    </w:p>
+    <w:p>
+      <w:pPr>
+        <w:ind w:left="708"/>
         <w:rPr>
           <w:rFonts w:ascii="Times New Roman" w:hAnsi="Times New Roman"/>
           <w:color w:val="auto"/>
@@ -1811,63 +5248,89 @@
     <w:p>
       <w:pPr>
         <w:ind w:left="708"/>
+      </w:pPr>
+    </w:p>
+    <w:p>
+      <w:pPr>
+        <w:ind w:left="708"/>
         <w:rPr>
           <w:rFonts w:ascii="Times New Roman" w:hAnsi="Times New Roman"/>
           <w:color w:val="auto"/>
         </w:rPr>
       </w:pPr>
     </w:p>
-    <w:p/>
+    <w:p>
+      <w:pPr>
+        <w:ind w:left="708"/>
+        <w:rPr>
+          <w:rFonts w:ascii="Times New Roman" w:hAnsi="Times New Roman"/>
+          <w:color w:val="auto"/>
+        </w:rPr>
+      </w:pPr>
+    </w:p>
+    <w:p>
+      <w:pPr>
+        <w:ind w:left="708"/>
+        <w:rPr>
+          <w:rFonts w:ascii="Times New Roman" w:hAnsi="Times New Roman"/>
+          <w:color w:val="auto"/>
+        </w:rPr>
+      </w:pPr>
+    </w:p>
+    <w:p>
+      <w:pPr>
+        <w:rPr>
+          <w:shd w:val="clear" w:color="auto" w:fill="FFFFFF"/>
+        </w:rPr>
+      </w:pPr>
+    </w:p>
+    <w:p>
+      <w:pPr>
+        <w:rPr>
+          <w:shd w:val="clear" w:color="auto" w:fill="FFFFFF"/>
+        </w:rPr>
+      </w:pPr>
+    </w:p>
+    <w:p>
+      <w:pPr>
+        <w:rPr>
+          <w:rFonts w:ascii="Arial" w:hAnsi="Arial" w:cs="Arial"/>
+          <w:color w:val="000000"/>
+          <w:szCs w:val="20"/>
+          <w:shd w:val="clear" w:color="auto" w:fill="FFFFFF"/>
+        </w:rPr>
+      </w:pPr>
+    </w:p>
+    <w:p>
+      <w:pPr>
+        <w:rPr>
+          <w:rFonts w:ascii="Arial" w:hAnsi="Arial" w:cs="Arial"/>
+          <w:color w:val="000000"/>
+          <w:szCs w:val="20"/>
+          <w:shd w:val="clear" w:color="auto" w:fill="FFFFFF"/>
+        </w:rPr>
+      </w:pPr>
+    </w:p>
+    <w:bookmarkEnd w:id="0"/>
     <w:bookmarkEnd w:id="1"/>
     <w:bookmarkEnd w:id="2"/>
     <w:bookmarkEnd w:id="3"/>
-    <w:bookmarkEnd w:id="4"/>
-    <w:p>
-      <w:r>
-        <w:t>LoremIpsum</w:t>
-      </w:r>
-      <w:r>
-        <w:t xml:space="preserve"> </w:t>
-      </w:r>
-      <w:r>
-        <w:t>LoremIpsum</w:t>
-      </w:r>
-      <w:r>
-        <w:t xml:space="preserve"> </w:t>
-      </w:r>
-      <w:r>
-        <w:t>LoremIpsum</w:t>
-      </w:r>
-      <w:r>
-        <w:t xml:space="preserve"> </w:t>
-      </w:r>
-      <w:r>
-        <w:t>LoremIpsum</w:t>
-      </w:r>
-      <w:r>
-        <w:t xml:space="preserve"> </w:t>
-      </w:r>
-      <w:r>
-        <w:t>LoremIpsum</w:t>
-      </w:r>
-    </w:p>
-    <w:p>
-      <w:r>
-        <w:t>Imagen hierro: recorte de la imagen de la siguiente página https://www.bauhaus.es/perfiles-metalicos-y-de-pvc/chapa-lisa/p/20200677?cid=PSEGoo11589401018_113904761278&amp;pla_campid=11589401018&amp;pla_adgrid=113904761278&amp;pla_prpaid=675690884050&amp;pla_prid=20200677&amp;pla_adt=pla&amp;pla_prch=online&amp;pla_stco=</w:t>
-      </w:r>
-    </w:p>
-    <w:p>
-      <w:r>
-        <w:t>Imagen del átomo: https://www.pikpng.com/transpng/hRxhTb/</w:t>
-      </w:r>
+    <w:p>
+      <w:pPr>
+        <w:rPr>
+          <w:b/>
+          <w:bCs/>
+          <w:lang w:val="es-ES" w:eastAsia="es-ES"/>
+        </w:rPr>
+      </w:pPr>
     </w:p>
     <w:sectPr>
-      <w:headerReference w:type="even" r:id="rId11"/>
-      <w:headerReference w:type="default" r:id="rId12"/>
-      <w:footerReference w:type="even" r:id="rId13"/>
-      <w:footerReference w:type="default" r:id="rId14"/>
-      <w:headerReference w:type="first" r:id="rId15"/>
-      <w:footerReference w:type="first" r:id="rId16"/>
+      <w:headerReference w:type="even" r:id="rId54"/>
+      <w:headerReference w:type="default" r:id="rId55"/>
+      <w:footerReference w:type="even" r:id="rId56"/>
+      <w:footerReference w:type="default" r:id="rId57"/>
+      <w:headerReference w:type="first" r:id="rId58"/>
+      <w:footerReference w:type="first" r:id="rId59"/>
       <w:pgSz w:w="11900" w:h="16820"/>
       <w:pgMar w:top="1440" w:right="1080" w:bottom="1440" w:left="1080" w:header="708" w:footer="708" w:gutter="0"/>
       <w:pgNumType w:start="0"/>

</xml_diff>

<commit_message>
memoria y pequeño error actualizado
</commit_message>
<xml_diff>
--- a/Memoria.docx
+++ b/Memoria.docx
@@ -87,27 +87,13 @@
                                   <w:rPr>
                                     <w:color w:val="auto"/>
                                   </w:rPr>
-                                  <w:t xml:space="preserve">. </w:t>
-                                </w:r>
-                                <w:proofErr w:type="spellStart"/>
-                                <w:r>
-                                  <w:rPr>
-                                    <w:color w:val="auto"/>
-                                  </w:rPr>
-                                  <w:t>N</w:t>
+                                  <w:t>. N</w:t>
                                 </w:r>
                                 <w:r>
                                   <w:rPr>
                                     <w:color w:val="auto"/>
                                   </w:rPr>
-                                  <w:t>º</w:t>
-                                </w:r>
-                                <w:proofErr w:type="spellEnd"/>
-                                <w:r>
-                                  <w:rPr>
-                                    <w:color w:val="auto"/>
-                                  </w:rPr>
-                                  <w:t xml:space="preserve"> expediente: 1340</w:t>
+                                  <w:t>º expediente: 1340</w:t>
                                 </w:r>
                                 <w:r>
                                   <w:rPr>
@@ -132,27 +118,13 @@
                                   <w:rPr>
                                     <w:color w:val="auto"/>
                                   </w:rPr>
-                                  <w:t xml:space="preserve">. </w:t>
-                                </w:r>
-                                <w:proofErr w:type="spellStart"/>
-                                <w:r>
-                                  <w:rPr>
-                                    <w:color w:val="auto"/>
-                                  </w:rPr>
-                                  <w:t>N</w:t>
+                                  <w:t>. N</w:t>
                                 </w:r>
                                 <w:r>
                                   <w:rPr>
                                     <w:color w:val="auto"/>
                                   </w:rPr>
-                                  <w:t>º</w:t>
-                                </w:r>
-                                <w:proofErr w:type="spellEnd"/>
-                                <w:r>
-                                  <w:rPr>
-                                    <w:color w:val="auto"/>
-                                  </w:rPr>
-                                  <w:t xml:space="preserve"> expediente: 1122</w:t>
+                                  <w:t>º expediente: 1122</w:t>
                                 </w:r>
                                 <w:r>
                                   <w:rPr>
@@ -244,27 +216,13 @@
                             <w:rPr>
                               <w:color w:val="auto"/>
                             </w:rPr>
-                            <w:t xml:space="preserve">. </w:t>
-                          </w:r>
-                          <w:proofErr w:type="spellStart"/>
-                          <w:r>
-                            <w:rPr>
-                              <w:color w:val="auto"/>
-                            </w:rPr>
-                            <w:t>N</w:t>
+                            <w:t>. N</w:t>
                           </w:r>
                           <w:r>
                             <w:rPr>
                               <w:color w:val="auto"/>
                             </w:rPr>
-                            <w:t>º</w:t>
-                          </w:r>
-                          <w:proofErr w:type="spellEnd"/>
-                          <w:r>
-                            <w:rPr>
-                              <w:color w:val="auto"/>
-                            </w:rPr>
-                            <w:t xml:space="preserve"> expediente: 1340</w:t>
+                            <w:t>º expediente: 1340</w:t>
                           </w:r>
                           <w:r>
                             <w:rPr>
@@ -289,27 +247,13 @@
                             <w:rPr>
                               <w:color w:val="auto"/>
                             </w:rPr>
-                            <w:t xml:space="preserve">. </w:t>
-                          </w:r>
-                          <w:proofErr w:type="spellStart"/>
-                          <w:r>
-                            <w:rPr>
-                              <w:color w:val="auto"/>
-                            </w:rPr>
-                            <w:t>N</w:t>
+                            <w:t>. N</w:t>
                           </w:r>
                           <w:r>
                             <w:rPr>
                               <w:color w:val="auto"/>
                             </w:rPr>
-                            <w:t>º</w:t>
-                          </w:r>
-                          <w:proofErr w:type="spellEnd"/>
-                          <w:r>
-                            <w:rPr>
-                              <w:color w:val="auto"/>
-                            </w:rPr>
-                            <w:t xml:space="preserve"> expediente: 1122</w:t>
+                            <w:t>º expediente: 1122</w:t>
                           </w:r>
                           <w:r>
                             <w:rPr>
@@ -419,13 +363,8 @@
                                   </w:sdtPr>
                                   <w:sdtEndPr/>
                                   <w:sdtContent>
-                                    <w:proofErr w:type="spellStart"/>
                                     <w:r>
-                                      <w:t>Práctica</w:t>
-                                    </w:r>
-                                    <w:proofErr w:type="spellEnd"/>
-                                    <w:r>
-                                      <w:t xml:space="preserve"> 1 – Angry citizens</w:t>
+                                      <w:t>Práctica 1 – Angry citizens</w:t>
                                     </w:r>
                                   </w:sdtContent>
                                 </w:sdt>
@@ -536,13 +475,8 @@
                             </w:sdtPr>
                             <w:sdtEndPr/>
                             <w:sdtContent>
-                              <w:proofErr w:type="spellStart"/>
                               <w:r>
-                                <w:t>Práctica</w:t>
-                              </w:r>
-                              <w:proofErr w:type="spellEnd"/>
-                              <w:r>
-                                <w:t xml:space="preserve"> 1 – Angry citizens</w:t>
+                                <w:t>Práctica 1 – Angry citizens</w:t>
                               </w:r>
                             </w:sdtContent>
                           </w:sdt>
@@ -685,7 +619,7 @@
           <w:r>
             <w:fldChar w:fldCharType="separate"/>
           </w:r>
-          <w:hyperlink w:anchor="_Toc67435726" w:history="1">
+          <w:hyperlink w:anchor="_Toc67520669" w:history="1">
             <w:r>
               <w:rPr>
                 <w:rStyle w:val="Hipervnculo"/>
@@ -712,7 +646,7 @@
                 <w:noProof/>
                 <w:webHidden/>
               </w:rPr>
-              <w:instrText xml:space="preserve"> PAGEREF _Toc67435726 \h </w:instrText>
+              <w:instrText xml:space="preserve"> PAGEREF _Toc67520669 \h </w:instrText>
             </w:r>
             <w:r>
               <w:rPr>
@@ -758,7 +692,7 @@
               <w:lang w:val="es-ES" w:eastAsia="es-ES"/>
             </w:rPr>
           </w:pPr>
-          <w:hyperlink w:anchor="_Toc67435727" w:history="1">
+          <w:hyperlink w:anchor="_Toc67520670" w:history="1">
             <w:r>
               <w:rPr>
                 <w:rStyle w:val="Hipervnculo"/>
@@ -785,7 +719,7 @@
                 <w:noProof/>
                 <w:webHidden/>
               </w:rPr>
-              <w:instrText xml:space="preserve"> PAGEREF _Toc67435727 \h </w:instrText>
+              <w:instrText xml:space="preserve"> PAGEREF _Toc67520670 \h </w:instrText>
             </w:r>
             <w:r>
               <w:rPr>
@@ -831,13 +765,13 @@
               <w:lang w:val="es-ES" w:eastAsia="es-ES"/>
             </w:rPr>
           </w:pPr>
-          <w:hyperlink w:anchor="_Toc67435728" w:history="1">
+          <w:hyperlink w:anchor="_Toc67520671" w:history="1">
             <w:r>
               <w:rPr>
                 <w:rStyle w:val="Hipervnculo"/>
                 <w:noProof/>
               </w:rPr>
-              <w:t>Creación de nuevos niveles</w:t>
+              <w:t>Niveles</w:t>
             </w:r>
             <w:r>
               <w:rPr>
@@ -858,7 +792,7 @@
                 <w:noProof/>
                 <w:webHidden/>
               </w:rPr>
-              <w:instrText xml:space="preserve"> PAGEREF _Toc67435728 \h </w:instrText>
+              <w:instrText xml:space="preserve"> PAGEREF _Toc67520671 \h </w:instrText>
             </w:r>
             <w:r>
               <w:rPr>
@@ -904,7 +838,7 @@
               <w:lang w:val="es-ES" w:eastAsia="es-ES"/>
             </w:rPr>
           </w:pPr>
-          <w:hyperlink w:anchor="_Toc67435729" w:history="1">
+          <w:hyperlink w:anchor="_Toc67520672" w:history="1">
             <w:r>
               <w:rPr>
                 <w:rStyle w:val="Hipervnculo"/>
@@ -931,7 +865,7 @@
                 <w:noProof/>
                 <w:webHidden/>
               </w:rPr>
-              <w:instrText xml:space="preserve"> PAGEREF _Toc67435729 \h </w:instrText>
+              <w:instrText xml:space="preserve"> PAGEREF _Toc67520672 \h </w:instrText>
             </w:r>
             <w:r>
               <w:rPr>
@@ -977,7 +911,7 @@
               <w:lang w:val="es-ES" w:eastAsia="es-ES"/>
             </w:rPr>
           </w:pPr>
-          <w:hyperlink w:anchor="_Toc67435730" w:history="1">
+          <w:hyperlink w:anchor="_Toc67520673" w:history="1">
             <w:r>
               <w:rPr>
                 <w:rStyle w:val="Hipervnculo"/>
@@ -1004,7 +938,7 @@
                 <w:noProof/>
                 <w:webHidden/>
               </w:rPr>
-              <w:instrText xml:space="preserve"> PAGEREF _Toc67435730 \h </w:instrText>
+              <w:instrText xml:space="preserve"> PAGEREF _Toc67520673 \h </w:instrText>
             </w:r>
             <w:r>
               <w:rPr>
@@ -1050,7 +984,7 @@
               <w:lang w:val="es-ES" w:eastAsia="es-ES"/>
             </w:rPr>
           </w:pPr>
-          <w:hyperlink w:anchor="_Toc67435731" w:history="1">
+          <w:hyperlink w:anchor="_Toc67520674" w:history="1">
             <w:r>
               <w:rPr>
                 <w:rStyle w:val="Hipervnculo"/>
@@ -1077,7 +1011,7 @@
                 <w:noProof/>
                 <w:webHidden/>
               </w:rPr>
-              <w:instrText xml:space="preserve"> PAGEREF _Toc67435731 \h </w:instrText>
+              <w:instrText xml:space="preserve"> PAGEREF _Toc67520674 \h </w:instrText>
             </w:r>
             <w:r>
               <w:rPr>
@@ -1125,7 +1059,7 @@
               <w:lang w:val="es-ES" w:eastAsia="es-ES"/>
             </w:rPr>
           </w:pPr>
-          <w:hyperlink w:anchor="_Toc67435732" w:history="1">
+          <w:hyperlink w:anchor="_Toc67520675" w:history="1">
             <w:r>
               <w:rPr>
                 <w:rStyle w:val="Hipervnculo"/>
@@ -1152,7 +1086,7 @@
                 <w:noProof/>
                 <w:webHidden/>
               </w:rPr>
-              <w:instrText xml:space="preserve"> PAGEREF _Toc67435732 \h </w:instrText>
+              <w:instrText xml:space="preserve"> PAGEREF _Toc67520675 \h </w:instrText>
             </w:r>
             <w:r>
               <w:rPr>
@@ -1200,7 +1134,7 @@
               <w:lang w:val="es-ES" w:eastAsia="es-ES"/>
             </w:rPr>
           </w:pPr>
-          <w:hyperlink w:anchor="_Toc67435733" w:history="1">
+          <w:hyperlink w:anchor="_Toc67520676" w:history="1">
             <w:r>
               <w:rPr>
                 <w:rStyle w:val="Hipervnculo"/>
@@ -1227,7 +1161,7 @@
                 <w:noProof/>
                 <w:webHidden/>
               </w:rPr>
-              <w:instrText xml:space="preserve"> PAGEREF _Toc67435733 \h </w:instrText>
+              <w:instrText xml:space="preserve"> PAGEREF _Toc67520676 \h </w:instrText>
             </w:r>
             <w:r>
               <w:rPr>
@@ -1284,7 +1218,7 @@
       <w:bookmarkStart w:id="1" w:name="_Toc500936430"/>
       <w:bookmarkStart w:id="2" w:name="_Toc500938355"/>
       <w:bookmarkStart w:id="3" w:name="_Toc500941093"/>
-      <w:bookmarkStart w:id="4" w:name="_Toc67435726"/>
+      <w:bookmarkStart w:id="4" w:name="_Toc67520669"/>
       <w:r>
         <w:lastRenderedPageBreak/>
         <w:t>Dificultades encontradas</w:t>
@@ -1307,7 +1241,7 @@
       <w:pPr>
         <w:pStyle w:val="Ttulo2"/>
       </w:pPr>
-      <w:bookmarkStart w:id="5" w:name="_Toc67435727"/>
+      <w:bookmarkStart w:id="5" w:name="_Toc67520670"/>
       <w:r>
         <w:t>Recopilar</w:t>
       </w:r>
@@ -1327,27 +1261,31 @@
     </w:p>
     <w:p>
       <w:r>
-        <w:t xml:space="preserve">El primer inconveniente que hemos encontrado es el de tratar de buscar </w:t>
-      </w:r>
-      <w:proofErr w:type="spellStart"/>
-      <w:r>
-        <w:t>sprites</w:t>
-      </w:r>
-      <w:proofErr w:type="spellEnd"/>
+        <w:t xml:space="preserve">El primer inconveniente que hemos encontrado es el de tratar de buscar sprites </w:t>
+      </w:r>
+      <w:r>
+        <w:t>sin fondo que nos gustasen para después separarlos, pero</w:t>
+      </w:r>
+      <w:r>
+        <w:t xml:space="preserve"> de los que vimos,</w:t>
+      </w:r>
+      <w:r>
+        <w:t xml:space="preserve"> la mayoría tenían fondo, por lo que </w:t>
+      </w:r>
+      <w:r>
+        <w:t>no se podían integrar en el proyecto</w:t>
+      </w:r>
+      <w:r>
+        <w:t>. Por</w:t>
+      </w:r>
       <w:r>
         <w:t xml:space="preserve"> </w:t>
       </w:r>
       <w:r>
-        <w:t xml:space="preserve">sin fondo que nos gustasen, para después separarlos, pero la mayoría que vimos tenían fondo, por lo que </w:t>
-      </w:r>
-      <w:r>
-        <w:t>no se podían integrar en el proyecto</w:t>
-      </w:r>
-      <w:r>
-        <w:t>. Por</w:t>
-      </w:r>
-      <w:r>
-        <w:t xml:space="preserve"> lo que </w:t>
+        <w:t>ello,</w:t>
+      </w:r>
+      <w:r>
+        <w:t xml:space="preserve"> </w:t>
       </w:r>
       <w:r>
         <w:t>decidimos buscar los recursos por separado.</w:t>
@@ -1364,18 +1302,16 @@
         <w:t xml:space="preserve"> cada uno de ellos</w:t>
       </w:r>
       <w:r>
-        <w:t xml:space="preserve"> (</w:t>
-      </w:r>
-      <w:proofErr w:type="spellStart"/>
-      <w:r>
-        <w:t>iloveimg</w:t>
-      </w:r>
-      <w:proofErr w:type="spellEnd"/>
-      <w:r>
-        <w:t>, 2016)</w:t>
-      </w:r>
-      <w:r>
-        <w:t xml:space="preserve">. Parecía una tarea sencilla, pero requiere bastante tiempo cambiar y ajustar todos los </w:t>
+        <w:t xml:space="preserve"> (iloveimg, 2016)</w:t>
+      </w:r>
+      <w:r>
+        <w:t xml:space="preserve">. Parecía una tarea sencilla, pero </w:t>
+      </w:r>
+      <w:r>
+        <w:t>requirió</w:t>
+      </w:r>
+      <w:r>
+        <w:t xml:space="preserve"> bastante tiempo cambiar y ajustar todos los </w:t>
       </w:r>
       <w:r>
         <w:t>recursos</w:t>
@@ -1383,32 +1319,30 @@
       <w:r>
         <w:t>.</w:t>
       </w:r>
+      <w:r>
+        <w:t xml:space="preserve"> Finalmente, pudimos sustituir todos los assets antiguos por los nuevos.</w:t>
+      </w:r>
     </w:p>
     <w:p/>
     <w:p>
       <w:pPr>
         <w:pStyle w:val="Ttulo2"/>
       </w:pPr>
-      <w:bookmarkStart w:id="6" w:name="_Toc67435728"/>
-      <w:r>
-        <w:t>Creación de nuevos n</w:t>
-      </w:r>
-      <w:r>
-        <w:t>iveles</w:t>
+      <w:bookmarkStart w:id="6" w:name="_Toc67520671"/>
+      <w:r>
+        <w:t>Niveles</w:t>
       </w:r>
       <w:bookmarkEnd w:id="6"/>
     </w:p>
     <w:p>
       <w:r>
-        <w:t xml:space="preserve">Ya modificados todos los </w:t>
-      </w:r>
-      <w:proofErr w:type="spellStart"/>
-      <w:r>
-        <w:t>assets</w:t>
-      </w:r>
-      <w:proofErr w:type="spellEnd"/>
-      <w:r>
-        <w:t>, nos disponemos a realizar los niveles del juego. En cuanto a los niveles que nos habían proporcionado (1 y 2) no hubo ningún problema, en cambio</w:t>
+        <w:t xml:space="preserve">Ya modificados todos los assets, nos </w:t>
+      </w:r>
+      <w:r>
+        <w:t>dispusimos</w:t>
+      </w:r>
+      <w:r>
+        <w:t xml:space="preserve"> a realizar los niveles del juego. En cuanto a los niveles que nos habían proporcionado (1 y 2) no hubo ningún problema, en cambio</w:t>
       </w:r>
       <w:r>
         <w:t>,</w:t>
@@ -1468,7 +1402,19 @@
         <w:t>:</w:t>
       </w:r>
       <w:r>
-        <w:t xml:space="preserve"> la mayor dificultad que encontramos fue la id</w:t>
+        <w:t xml:space="preserve"> la dificultad</w:t>
+      </w:r>
+      <w:r>
+        <w:t xml:space="preserve"> con la</w:t>
+      </w:r>
+      <w:r>
+        <w:t xml:space="preserve"> que </w:t>
+      </w:r>
+      <w:r>
+        <w:t>nos topamos</w:t>
+      </w:r>
+      <w:r>
+        <w:t xml:space="preserve"> fue la id</w:t>
       </w:r>
       <w:r>
         <w:t xml:space="preserve">ea de realizar </w:t>
@@ -1507,7 +1453,13 @@
         <w:t>bloque de hierro</w:t>
       </w:r>
       <w:r>
-        <w:t>, más resistente. A parte, tampoco queríamos que un golpe directo suave ganase el nivel</w:t>
+        <w:t xml:space="preserve">, más resistente. A parte, tampoco queríamos que un golpe directo </w:t>
+      </w:r>
+      <w:r>
+        <w:t xml:space="preserve">y </w:t>
+      </w:r>
+      <w:r>
+        <w:t>suave ganase el nivel</w:t>
       </w:r>
       <w:r>
         <w:t>,</w:t>
@@ -1597,7 +1549,7 @@
       <w:pPr>
         <w:pStyle w:val="Ttulo2"/>
       </w:pPr>
-      <w:bookmarkStart w:id="7" w:name="_Toc67435729"/>
+      <w:bookmarkStart w:id="7" w:name="_Toc67520672"/>
       <w:r>
         <w:t>Solucionar error previo</w:t>
       </w:r>
@@ -1620,18 +1572,37 @@
         <w:t xml:space="preserve">se quedaba estáticamente en la pantalla de carga cuando </w:t>
       </w:r>
       <w:r>
-        <w:t xml:space="preserve">jugábamos un nivel y, tras ello, decidíamos realizar el siguiente nivel, reiniciar el actual o bien, ir a la pantalla de selección de niveles y elegir otro nivel distinto. El error se solventó </w:t>
-      </w:r>
-      <w:r>
-        <w:t xml:space="preserve">poniendo a 0 los contadores de los </w:t>
-      </w:r>
-      <w:proofErr w:type="spellStart"/>
-      <w:r>
-        <w:t>assets</w:t>
-      </w:r>
-      <w:proofErr w:type="spellEnd"/>
-      <w:r>
-        <w:t xml:space="preserve"> que se deben cargar.</w:t>
+        <w:t xml:space="preserve">jugábamos un nivel y, tras ello, </w:t>
+      </w:r>
+      <w:r>
+        <w:t>se decidía realizar de nuevo el nivel, pasar al siguiente o</w:t>
+      </w:r>
+      <w:r>
+        <w:t xml:space="preserve"> bien, ir a la pantalla de selección de niveles y elegir otro nivel distinto. El error se solventó </w:t>
+      </w:r>
+      <w:r>
+        <w:t>igualando</w:t>
+      </w:r>
+      <w:r>
+        <w:t xml:space="preserve"> a </w:t>
+      </w:r>
+      <w:r>
+        <w:t>cero</w:t>
+      </w:r>
+      <w:r>
+        <w:t xml:space="preserve"> los contadores de los assets</w:t>
+      </w:r>
+      <w:r>
+        <w:t xml:space="preserve">, tanto los que </w:t>
+      </w:r>
+      <w:r>
+        <w:t>se deben cargar</w:t>
+      </w:r>
+      <w:r>
+        <w:t xml:space="preserve"> (totalCount) como los ya cargados hasta el momento (loadedCount)</w:t>
+      </w:r>
+      <w:r>
+        <w:t>.</w:t>
       </w:r>
     </w:p>
     <w:p/>
@@ -1639,7 +1610,7 @@
       <w:pPr>
         <w:pStyle w:val="Ttulo2"/>
       </w:pPr>
-      <w:bookmarkStart w:id="8" w:name="_Toc67435730"/>
+      <w:bookmarkStart w:id="8" w:name="_Toc67520673"/>
       <w:r>
         <w:t>Nueva f</w:t>
       </w:r>
@@ -1650,19 +1621,34 @@
     </w:p>
     <w:p>
       <w:r>
-        <w:t>Como nueva funcionalidad hemos</w:t>
+        <w:t>Como nueva funcionalidad</w:t>
+      </w:r>
+      <w:r>
+        <w:t>,</w:t>
+      </w:r>
+      <w:r>
+        <w:t xml:space="preserve"> hemos</w:t>
       </w:r>
       <w:r>
         <w:t xml:space="preserve"> decidido que el usuario disponga de un botón con el que pueda eliminar todos los villanos de un golpe. Esta se ha </w:t>
       </w:r>
       <w:r>
-        <w:t xml:space="preserve">ideado con la finalidad de que el jugador pueda conseguir superar el nivel en el caso de que no consiga </w:t>
-      </w:r>
-      <w:r>
-        <w:t>combatir a</w:t>
-      </w:r>
-      <w:r>
-        <w:t xml:space="preserve"> todos los virus del nivel.</w:t>
+        <w:t xml:space="preserve">ideado con la finalidad de que el jugador pueda superar el nivel en el caso de que no consiga </w:t>
+      </w:r>
+      <w:r>
+        <w:t>derrotar</w:t>
+      </w:r>
+      <w:r>
+        <w:t xml:space="preserve"> a</w:t>
+      </w:r>
+      <w:r>
+        <w:t xml:space="preserve"> todos los </w:t>
+      </w:r>
+      <w:r>
+        <w:t>villanos</w:t>
+      </w:r>
+      <w:r>
+        <w:t xml:space="preserve"> del nivel.</w:t>
       </w:r>
       <w:r>
         <w:t xml:space="preserve"> Como dificultad encontrada</w:t>
@@ -1686,10 +1672,19 @@
         <w:t>,</w:t>
       </w:r>
       <w:r>
-        <w:t xml:space="preserve"> para poder destruirlos y</w:t>
-      </w:r>
-      <w:r>
-        <w:t xml:space="preserve">, así, </w:t>
+        <w:t xml:space="preserve"> para poder destruirlos</w:t>
+      </w:r>
+      <w:r>
+        <w:t xml:space="preserve">, actualizar </w:t>
+      </w:r>
+      <w:r>
+        <w:t xml:space="preserve">el marcador de puntos </w:t>
+      </w:r>
+      <w:r>
+        <w:t>y</w:t>
+      </w:r>
+      <w:r>
+        <w:t xml:space="preserve"> </w:t>
       </w:r>
       <w:r>
         <w:t>finalizar el juego</w:t>
@@ -1725,7 +1720,7 @@
       <w:pPr>
         <w:pStyle w:val="Ttulo2"/>
       </w:pPr>
-      <w:bookmarkStart w:id="9" w:name="_Toc67435731"/>
+      <w:bookmarkStart w:id="9" w:name="_Toc67520674"/>
       <w:r>
         <w:lastRenderedPageBreak/>
         <w:t>Honda</w:t>
@@ -1749,24 +1744,139 @@
         <w:t xml:space="preserve"> haciendo más pequeños los héroe</w:t>
       </w:r>
       <w:r>
-        <w:t xml:space="preserve">s. </w:t>
-      </w:r>
-      <w:r>
-        <w:t xml:space="preserve">Al fin, conseguimos dar con la solución, simplemente redimensionando la honda en el </w:t>
-      </w:r>
-      <w:proofErr w:type="spellStart"/>
-      <w:r>
-        <w:t>canvas</w:t>
-      </w:r>
-      <w:proofErr w:type="spellEnd"/>
+        <w:t>s</w:t>
+      </w:r>
+      <w:r>
+        <w:t>, es decir, redimensionándolos</w:t>
+      </w:r>
+      <w:r>
+        <w:t>;</w:t>
+      </w:r>
+      <w:r>
+        <w:t xml:space="preserve"> a</w:t>
+      </w:r>
+      <w:r>
+        <w:t>l fin, conseguimos dar con la solución</w:t>
+      </w:r>
+      <w:r>
+        <w:t>. S</w:t>
+      </w:r>
+      <w:r>
+        <w:t xml:space="preserve">implemente </w:t>
+      </w:r>
+      <w:r>
+        <w:t>disminuyendo la anchura de</w:t>
+      </w:r>
+      <w:r>
+        <w:t xml:space="preserve"> la honda</w:t>
+      </w:r>
+      <w:r>
+        <w:t>,</w:t>
+      </w:r>
+      <w:r>
+        <w:t xml:space="preserve"> </w:t>
+      </w:r>
+      <w:r>
+        <w:t>los héroes</w:t>
+      </w:r>
+      <w:r>
+        <w:t xml:space="preserve"> ya no chocaban </w:t>
+      </w:r>
+      <w:r>
+        <w:t>de forma tan continua</w:t>
+      </w:r>
+      <w:r>
+        <w:t>.</w:t>
+      </w:r>
+    </w:p>
+    <w:p/>
+    <w:p>
+      <w:pPr>
+        <w:pStyle w:val="Ttulo1"/>
+      </w:pPr>
+      <w:bookmarkStart w:id="10" w:name="_Toc67520675"/>
+      <w:r>
+        <w:t>Conclusiones</w:t>
+      </w:r>
+      <w:bookmarkEnd w:id="10"/>
+    </w:p>
+    <w:p>
+      <w:r>
+        <w:t xml:space="preserve">Desde el punto de vista </w:t>
+      </w:r>
+      <w:r>
+        <w:t xml:space="preserve">técnico, </w:t>
+      </w:r>
+      <w:r>
+        <w:t>l</w:t>
+      </w:r>
+      <w:r>
+        <w:t xml:space="preserve">a facilidad que te da javascript con los </w:t>
+      </w:r>
+      <w:r>
+        <w:t>objetos</w:t>
+      </w:r>
+      <w:r>
+        <w:t xml:space="preserve"> para poder, dado un sistema de fondo, modelar nuevos niveles</w:t>
+      </w:r>
+      <w:r>
+        <w:t>,</w:t>
+      </w:r>
+      <w:r>
+        <w:t xml:space="preserve"> es impresionante</w:t>
+      </w:r>
+      <w:r>
+        <w:t>. A</w:t>
+      </w:r>
+      <w:r>
+        <w:t xml:space="preserve"> parte, el cómo funciona canvas </w:t>
+      </w:r>
+      <w:r>
+        <w:t>y poder mostrar</w:t>
+      </w:r>
+      <w:r>
+        <w:t xml:space="preserve"> las </w:t>
+      </w:r>
+      <w:r>
+        <w:t>físicas</w:t>
+      </w:r>
+      <w:r>
+        <w:t>,</w:t>
+      </w:r>
+      <w:r>
+        <w:t xml:space="preserve"> facilitan mucho la creación de este tipo de juegos</w:t>
+      </w:r>
+      <w:r>
+        <w:t xml:space="preserve">. </w:t>
+      </w:r>
+    </w:p>
+    <w:p>
+      <w:r>
+        <w:t>Desde el punto de vista personal,</w:t>
+      </w:r>
+      <w:r>
+        <w:t xml:space="preserve"> nos ha gustado mucho</w:t>
+      </w:r>
       <w:r>
         <w:t xml:space="preserve">, </w:t>
       </w:r>
       <w:r>
-        <w:t>los héroes</w:t>
-      </w:r>
-      <w:r>
-        <w:t xml:space="preserve"> ya no chocaban tan fácilmente</w:t>
+        <w:t xml:space="preserve">ya que no habíamos trabajado antes </w:t>
+      </w:r>
+      <w:r>
+        <w:t>en</w:t>
+      </w:r>
+      <w:r>
+        <w:t xml:space="preserve"> este tipo de proyectos, en el que la física est</w:t>
+      </w:r>
+      <w:r>
+        <w:t>á</w:t>
+      </w:r>
+      <w:r>
+        <w:t xml:space="preserve"> de por medio</w:t>
+      </w:r>
+      <w:r>
+        <w:t>. Además, poder modelar distintos tipos de bloques y distintos tipos de físicas ayuda a entender el código y el funcionamiento a la par que hace divertido el realizar la práctica</w:t>
       </w:r>
       <w:r>
         <w:t>.</w:t>
@@ -1777,113 +1887,7 @@
       <w:pPr>
         <w:pStyle w:val="Ttulo1"/>
       </w:pPr>
-      <w:bookmarkStart w:id="10" w:name="_Toc67435732"/>
-      <w:r>
-        <w:t>Conclusiones</w:t>
-      </w:r>
-      <w:bookmarkEnd w:id="10"/>
-    </w:p>
-    <w:p>
-      <w:r>
-        <w:t xml:space="preserve">Desde el punto de vista </w:t>
-      </w:r>
-      <w:r>
-        <w:t xml:space="preserve">técnico, </w:t>
-      </w:r>
-      <w:r>
-        <w:t>l</w:t>
-      </w:r>
-      <w:r>
-        <w:t xml:space="preserve">a facilidad que te da </w:t>
-      </w:r>
-      <w:proofErr w:type="spellStart"/>
-      <w:r>
-        <w:t>javascript</w:t>
-      </w:r>
-      <w:proofErr w:type="spellEnd"/>
-      <w:r>
-        <w:t xml:space="preserve"> con los </w:t>
-      </w:r>
-      <w:r>
-        <w:t>objetos</w:t>
-      </w:r>
-      <w:r>
-        <w:t xml:space="preserve"> para poder, dado un sistema de fondo, modelar nuevos niveles</w:t>
-      </w:r>
-      <w:r>
-        <w:t>,</w:t>
-      </w:r>
-      <w:r>
-        <w:t xml:space="preserve"> es impresionante</w:t>
-      </w:r>
-      <w:r>
-        <w:t>. A</w:t>
-      </w:r>
-      <w:r>
-        <w:t xml:space="preserve"> parte, el cómo funciona </w:t>
-      </w:r>
-      <w:proofErr w:type="spellStart"/>
-      <w:r>
-        <w:t>canvas</w:t>
-      </w:r>
-      <w:proofErr w:type="spellEnd"/>
-      <w:r>
-        <w:t xml:space="preserve"> </w:t>
-      </w:r>
-      <w:r>
-        <w:t>y poder mostrar</w:t>
-      </w:r>
-      <w:r>
-        <w:t xml:space="preserve"> las </w:t>
-      </w:r>
-      <w:r>
-        <w:t>físicas</w:t>
-      </w:r>
-      <w:r>
-        <w:t>,</w:t>
-      </w:r>
-      <w:r>
-        <w:t xml:space="preserve"> facilitan mucho la creación de este tipo de juegos</w:t>
-      </w:r>
-      <w:r>
-        <w:t xml:space="preserve">. </w:t>
-      </w:r>
-    </w:p>
-    <w:p>
-      <w:r>
-        <w:t>Desde el punto de vista personal,</w:t>
-      </w:r>
-      <w:r>
-        <w:t xml:space="preserve"> nos ha gustado mucho</w:t>
-      </w:r>
-      <w:r>
-        <w:t xml:space="preserve">, </w:t>
-      </w:r>
-      <w:r>
-        <w:t xml:space="preserve">ya que no habíamos trabajado antes </w:t>
-      </w:r>
-      <w:r>
-        <w:t>en</w:t>
-      </w:r>
-      <w:r>
-        <w:t xml:space="preserve"> este tipo de proyectos, en el que la física est</w:t>
-      </w:r>
-      <w:r>
-        <w:t>á</w:t>
-      </w:r>
-      <w:r>
-        <w:t xml:space="preserve"> de por medio</w:t>
-      </w:r>
-      <w:r>
-        <w:t>. Además, poder modelar distintos tipos de bloques y distintos tipos de físicas ayuda a entender el código y el funcionamiento a la par que hace divertido el realizar la práctica.</w:t>
-      </w:r>
-    </w:p>
-    <w:p/>
-    <w:p>
-      <w:pPr>
-        <w:pStyle w:val="Ttulo1"/>
-      </w:pPr>
-      <w:bookmarkStart w:id="11" w:name="_Toc67435733"/>
+      <w:bookmarkStart w:id="11" w:name="_Toc67520676"/>
       <w:r>
         <w:t>Bibliografía</w:t>
       </w:r>
@@ -1896,7 +1900,6 @@
           <w:bCs/>
         </w:rPr>
       </w:pPr>
-      <w:proofErr w:type="spellStart"/>
       <w:r>
         <w:rPr>
           <w:b/>
@@ -1909,37 +1912,15 @@
           <w:b/>
           <w:bCs/>
         </w:rPr>
-        <w:t>ackground</w:t>
-      </w:r>
-      <w:proofErr w:type="spellEnd"/>
-      <w:r>
-        <w:rPr>
-          <w:b/>
-          <w:bCs/>
-        </w:rPr>
-        <w:t xml:space="preserve"> y </w:t>
-      </w:r>
-      <w:proofErr w:type="spellStart"/>
-      <w:r>
-        <w:rPr>
-          <w:b/>
-          <w:bCs/>
-        </w:rPr>
-        <w:t>foreground</w:t>
-      </w:r>
-      <w:proofErr w:type="spellEnd"/>
-    </w:p>
-    <w:p>
-      <w:pPr>
-        <w:ind w:left="708"/>
-      </w:pPr>
-      <w:proofErr w:type="spellStart"/>
-      <w:r>
-        <w:t>dualororua</w:t>
-      </w:r>
-      <w:proofErr w:type="spellEnd"/>
-      <w:r>
-        <w:t xml:space="preserve">. (2019). </w:t>
+        <w:t>ackground y foreground</w:t>
+      </w:r>
+    </w:p>
+    <w:p>
+      <w:pPr>
+        <w:ind w:left="708"/>
+      </w:pPr>
+      <w:r>
+        <w:t xml:space="preserve">dualororua. (2019). </w:t>
       </w:r>
       <w:r>
         <w:rPr>
@@ -1949,15 +1930,7 @@
         <w:t>Dibujos animados de médicos y pacientes frente al hospital</w:t>
       </w:r>
       <w:r>
-        <w:t xml:space="preserve"> [Ilustración]. </w:t>
-      </w:r>
-      <w:proofErr w:type="spellStart"/>
-      <w:r>
-        <w:t>Freepik</w:t>
-      </w:r>
-      <w:proofErr w:type="spellEnd"/>
-      <w:r>
-        <w:t xml:space="preserve">. </w:t>
+        <w:t xml:space="preserve"> [Ilustración]. Freepik. </w:t>
       </w:r>
       <w:hyperlink r:id="rId8" w:history="1">
         <w:r>
@@ -1986,13 +1959,8 @@
       <w:pPr>
         <w:ind w:left="708"/>
       </w:pPr>
-      <w:proofErr w:type="spellStart"/>
-      <w:r>
-        <w:t>Vexels</w:t>
-      </w:r>
-      <w:proofErr w:type="spellEnd"/>
-      <w:r>
-        <w:t xml:space="preserve">. (2020, 17 enero). </w:t>
+      <w:r>
+        <w:t xml:space="preserve">Vexels. (2020, 17 enero). </w:t>
       </w:r>
       <w:r>
         <w:rPr>
@@ -2002,15 +1970,7 @@
         <w:t>EMERGENCY ROOM DOOR DESIGN</w:t>
       </w:r>
       <w:r>
-        <w:t xml:space="preserve"> [Ilustración]. </w:t>
-      </w:r>
-      <w:proofErr w:type="spellStart"/>
-      <w:r>
-        <w:t>Vexels</w:t>
-      </w:r>
-      <w:proofErr w:type="spellEnd"/>
-      <w:r>
-        <w:t xml:space="preserve">. </w:t>
+        <w:t xml:space="preserve"> [Ilustración]. Vexels. </w:t>
       </w:r>
       <w:hyperlink r:id="rId9" w:history="1">
         <w:r>
@@ -2036,60 +1996,21 @@
       <w:r>
         <w:t xml:space="preserve">588ku. (2018, 18 junio). </w:t>
       </w:r>
-      <w:proofErr w:type="spellStart"/>
       <w:r>
         <w:rPr>
           <w:i/>
           <w:iCs/>
         </w:rPr>
-        <w:t>Cartoon</w:t>
-      </w:r>
-      <w:proofErr w:type="spellEnd"/>
-      <w:r>
-        <w:rPr>
-          <w:i/>
-          <w:iCs/>
-        </w:rPr>
-        <w:t xml:space="preserve"> Gray </w:t>
-      </w:r>
-      <w:proofErr w:type="spellStart"/>
-      <w:r>
-        <w:rPr>
-          <w:i/>
-          <w:iCs/>
-        </w:rPr>
-        <w:t>Floor</w:t>
-      </w:r>
-      <w:proofErr w:type="spellEnd"/>
-      <w:r>
-        <w:rPr>
-          <w:i/>
-          <w:iCs/>
-        </w:rPr>
-        <w:t xml:space="preserve"> Free </w:t>
-      </w:r>
-      <w:proofErr w:type="spellStart"/>
-      <w:r>
-        <w:rPr>
-          <w:i/>
-          <w:iCs/>
-        </w:rPr>
-        <w:t>Illustration</w:t>
-      </w:r>
-      <w:proofErr w:type="spellEnd"/>
+        <w:t>Cartoon Gray Floor Free Illustration</w:t>
+      </w:r>
       <w:r>
         <w:t xml:space="preserve"> [Ilustración]. </w:t>
       </w:r>
-      <w:proofErr w:type="spellStart"/>
       <w:r>
         <w:t>P</w:t>
       </w:r>
       <w:r>
-        <w:t>ngtree</w:t>
-      </w:r>
-      <w:proofErr w:type="spellEnd"/>
-      <w:r>
-        <w:t xml:space="preserve">. </w:t>
+        <w:t xml:space="preserve">ngtree. </w:t>
       </w:r>
       <w:hyperlink r:id="rId10" w:history="1">
         <w:r>
@@ -2135,19 +2056,11 @@
           <w:lang w:val="es-ES" w:eastAsia="es-ES"/>
         </w:rPr>
       </w:pPr>
-      <w:proofErr w:type="spellStart"/>
-      <w:r>
-        <w:rPr>
-          <w:lang w:val="es-ES" w:eastAsia="es-ES"/>
-        </w:rPr>
-        <w:t>Freepik</w:t>
-      </w:r>
-      <w:proofErr w:type="spellEnd"/>
-      <w:r>
-        <w:rPr>
-          <w:lang w:val="es-ES" w:eastAsia="es-ES"/>
-        </w:rPr>
-        <w:t xml:space="preserve">. (s. f.). </w:t>
+      <w:r>
+        <w:rPr>
+          <w:lang w:val="es-ES" w:eastAsia="es-ES"/>
+        </w:rPr>
+        <w:t xml:space="preserve">Freepik. (s. f.). </w:t>
       </w:r>
       <w:r>
         <w:rPr>
@@ -2163,14 +2076,12 @@
         </w:rPr>
         <w:t xml:space="preserve"> [Ilustración]. </w:t>
       </w:r>
-      <w:proofErr w:type="spellStart"/>
       <w:r>
         <w:rPr>
           <w:lang w:val="es-ES" w:eastAsia="es-ES"/>
         </w:rPr>
         <w:t>Flaticon</w:t>
       </w:r>
-      <w:proofErr w:type="spellEnd"/>
       <w:r>
         <w:rPr>
           <w:lang w:val="es-ES" w:eastAsia="es-ES"/>
@@ -2208,19 +2119,11 @@
           <w:lang w:val="es-ES" w:eastAsia="es-ES"/>
         </w:rPr>
       </w:pPr>
-      <w:proofErr w:type="spellStart"/>
-      <w:r>
-        <w:rPr>
-          <w:lang w:val="es-ES" w:eastAsia="es-ES"/>
-        </w:rPr>
-        <w:t>Freepik</w:t>
-      </w:r>
-      <w:proofErr w:type="spellEnd"/>
-      <w:r>
-        <w:rPr>
-          <w:lang w:val="es-ES" w:eastAsia="es-ES"/>
-        </w:rPr>
-        <w:t xml:space="preserve">. (s. f.-a). </w:t>
+      <w:r>
+        <w:rPr>
+          <w:lang w:val="es-ES" w:eastAsia="es-ES"/>
+        </w:rPr>
+        <w:t xml:space="preserve">Freepik. (s. f.-a). </w:t>
       </w:r>
       <w:r>
         <w:rPr>
@@ -2236,14 +2139,12 @@
         </w:rPr>
         <w:t xml:space="preserve"> [Ilustración]. </w:t>
       </w:r>
-      <w:proofErr w:type="spellStart"/>
       <w:r>
         <w:rPr>
           <w:lang w:val="es-ES" w:eastAsia="es-ES"/>
         </w:rPr>
         <w:t>Flaticon</w:t>
       </w:r>
-      <w:proofErr w:type="spellEnd"/>
       <w:r>
         <w:rPr>
           <w:lang w:val="es-ES" w:eastAsia="es-ES"/>
@@ -2281,20 +2182,12 @@
           <w:lang w:val="es-ES" w:eastAsia="es-ES"/>
         </w:rPr>
       </w:pPr>
-      <w:proofErr w:type="spellStart"/>
       <w:r>
         <w:rPr>
           <w:lang w:val="es-ES" w:eastAsia="es-ES"/>
         </w:rPr>
         <w:lastRenderedPageBreak/>
-        <w:t>Freepik</w:t>
-      </w:r>
-      <w:proofErr w:type="spellEnd"/>
-      <w:r>
-        <w:rPr>
-          <w:lang w:val="es-ES" w:eastAsia="es-ES"/>
-        </w:rPr>
-        <w:t xml:space="preserve">. (s. f.-a). </w:t>
+        <w:t xml:space="preserve">Freepik. (s. f.-a). </w:t>
       </w:r>
       <w:r>
         <w:rPr>
@@ -2310,14 +2203,12 @@
         </w:rPr>
         <w:t xml:space="preserve"> [Ilustración]. </w:t>
       </w:r>
-      <w:proofErr w:type="spellStart"/>
       <w:r>
         <w:rPr>
           <w:lang w:val="es-ES" w:eastAsia="es-ES"/>
         </w:rPr>
         <w:t>Flaticon</w:t>
       </w:r>
-      <w:proofErr w:type="spellEnd"/>
       <w:r>
         <w:rPr>
           <w:lang w:val="es-ES" w:eastAsia="es-ES"/>
@@ -2355,19 +2246,11 @@
           <w:lang w:val="es-ES" w:eastAsia="es-ES"/>
         </w:rPr>
       </w:pPr>
-      <w:proofErr w:type="spellStart"/>
-      <w:r>
-        <w:rPr>
-          <w:lang w:val="es-ES" w:eastAsia="es-ES"/>
-        </w:rPr>
-        <w:t>Freepik</w:t>
-      </w:r>
-      <w:proofErr w:type="spellEnd"/>
-      <w:r>
-        <w:rPr>
-          <w:lang w:val="es-ES" w:eastAsia="es-ES"/>
-        </w:rPr>
-        <w:t xml:space="preserve">. (s. f.). </w:t>
+      <w:r>
+        <w:rPr>
+          <w:lang w:val="es-ES" w:eastAsia="es-ES"/>
+        </w:rPr>
+        <w:t xml:space="preserve">Freepik. (s. f.). </w:t>
       </w:r>
       <w:r>
         <w:rPr>
@@ -2383,14 +2266,12 @@
         </w:rPr>
         <w:t xml:space="preserve"> [Ilustración]. </w:t>
       </w:r>
-      <w:proofErr w:type="spellStart"/>
       <w:r>
         <w:rPr>
           <w:lang w:val="es-ES" w:eastAsia="es-ES"/>
         </w:rPr>
         <w:t>Flaticon</w:t>
       </w:r>
-      <w:proofErr w:type="spellEnd"/>
       <w:r>
         <w:rPr>
           <w:lang w:val="es-ES" w:eastAsia="es-ES"/>
@@ -2428,19 +2309,11 @@
           <w:lang w:val="es-ES" w:eastAsia="es-ES"/>
         </w:rPr>
       </w:pPr>
-      <w:proofErr w:type="spellStart"/>
-      <w:r>
-        <w:rPr>
-          <w:lang w:val="es-ES" w:eastAsia="es-ES"/>
-        </w:rPr>
-        <w:t>Freepik</w:t>
-      </w:r>
-      <w:proofErr w:type="spellEnd"/>
-      <w:r>
-        <w:rPr>
-          <w:lang w:val="es-ES" w:eastAsia="es-ES"/>
-        </w:rPr>
-        <w:t xml:space="preserve">. (s. f.-a). </w:t>
+      <w:r>
+        <w:rPr>
+          <w:lang w:val="es-ES" w:eastAsia="es-ES"/>
+        </w:rPr>
+        <w:t xml:space="preserve">Freepik. (s. f.-a). </w:t>
       </w:r>
       <w:r>
         <w:rPr>
@@ -2456,14 +2329,12 @@
         </w:rPr>
         <w:t xml:space="preserve"> [Ilustración]. </w:t>
       </w:r>
-      <w:proofErr w:type="spellStart"/>
       <w:r>
         <w:rPr>
           <w:lang w:val="es-ES" w:eastAsia="es-ES"/>
         </w:rPr>
         <w:t>Flaticon</w:t>
       </w:r>
-      <w:proofErr w:type="spellEnd"/>
       <w:r>
         <w:rPr>
           <w:lang w:val="es-ES" w:eastAsia="es-ES"/>
@@ -2501,62 +2372,32 @@
           <w:lang w:val="es-ES" w:eastAsia="es-ES"/>
         </w:rPr>
       </w:pPr>
-      <w:proofErr w:type="spellStart"/>
-      <w:r>
-        <w:rPr>
-          <w:lang w:val="es-ES" w:eastAsia="es-ES"/>
-        </w:rPr>
-        <w:t>Freepik</w:t>
-      </w:r>
-      <w:proofErr w:type="spellEnd"/>
-      <w:r>
-        <w:rPr>
-          <w:lang w:val="es-ES" w:eastAsia="es-ES"/>
-        </w:rPr>
-        <w:t xml:space="preserve">. (s. f.-c). </w:t>
-      </w:r>
-      <w:proofErr w:type="spellStart"/>
+      <w:r>
+        <w:rPr>
+          <w:lang w:val="es-ES" w:eastAsia="es-ES"/>
+        </w:rPr>
+        <w:t xml:space="preserve">Freepik. (s. f.-c). </w:t>
+      </w:r>
       <w:r>
         <w:rPr>
           <w:i/>
           <w:iCs/>
           <w:lang w:val="es-ES" w:eastAsia="es-ES"/>
         </w:rPr>
-        <w:t>Shining</w:t>
-      </w:r>
-      <w:proofErr w:type="spellEnd"/>
-      <w:r>
-        <w:rPr>
-          <w:i/>
-          <w:iCs/>
-          <w:lang w:val="es-ES" w:eastAsia="es-ES"/>
-        </w:rPr>
-        <w:t xml:space="preserve"> free </w:t>
-      </w:r>
-      <w:proofErr w:type="spellStart"/>
-      <w:r>
-        <w:rPr>
-          <w:i/>
-          <w:iCs/>
-          <w:lang w:val="es-ES" w:eastAsia="es-ES"/>
-        </w:rPr>
-        <w:t>icon</w:t>
-      </w:r>
-      <w:proofErr w:type="spellEnd"/>
+        <w:t>Shining free icon</w:t>
+      </w:r>
       <w:r>
         <w:rPr>
           <w:lang w:val="es-ES" w:eastAsia="es-ES"/>
         </w:rPr>
         <w:t xml:space="preserve"> [Ilustración]. </w:t>
       </w:r>
-      <w:proofErr w:type="spellStart"/>
       <w:r>
         <w:rPr>
           <w:lang w:val="es-ES" w:eastAsia="es-ES"/>
         </w:rPr>
         <w:t>Flaticon</w:t>
       </w:r>
-      <w:proofErr w:type="spellEnd"/>
       <w:r>
         <w:rPr>
           <w:lang w:val="es-ES" w:eastAsia="es-ES"/>
@@ -2625,19 +2466,11 @@
           <w:lang w:val="es-ES" w:eastAsia="es-ES"/>
         </w:rPr>
       </w:pPr>
-      <w:proofErr w:type="spellStart"/>
-      <w:r>
-        <w:rPr>
-          <w:lang w:val="es-ES" w:eastAsia="es-ES"/>
-        </w:rPr>
-        <w:t>Freepik</w:t>
-      </w:r>
-      <w:proofErr w:type="spellEnd"/>
-      <w:r>
-        <w:rPr>
-          <w:lang w:val="es-ES" w:eastAsia="es-ES"/>
-        </w:rPr>
-        <w:t xml:space="preserve">. (s. f.). </w:t>
+      <w:r>
+        <w:rPr>
+          <w:lang w:val="es-ES" w:eastAsia="es-ES"/>
+        </w:rPr>
+        <w:t xml:space="preserve">Freepik. (s. f.). </w:t>
       </w:r>
       <w:r>
         <w:rPr>
@@ -2653,14 +2486,12 @@
         </w:rPr>
         <w:t xml:space="preserve"> [Ilustración]. </w:t>
       </w:r>
-      <w:proofErr w:type="spellStart"/>
       <w:r>
         <w:rPr>
           <w:lang w:val="es-ES" w:eastAsia="es-ES"/>
         </w:rPr>
         <w:t>Flaticon</w:t>
       </w:r>
-      <w:proofErr w:type="spellEnd"/>
       <w:r>
         <w:rPr>
           <w:lang w:val="es-ES" w:eastAsia="es-ES"/>
@@ -2707,7 +2538,6 @@
           <w:lang w:val="es-ES" w:eastAsia="es-ES"/>
         </w:rPr>
       </w:pPr>
-      <w:proofErr w:type="spellStart"/>
       <w:r>
         <w:rPr>
           <w:b/>
@@ -2716,7 +2546,6 @@
         </w:rPr>
         <w:t>Loader</w:t>
       </w:r>
-      <w:proofErr w:type="spellEnd"/>
     </w:p>
     <w:p>
       <w:pPr>
@@ -2742,7 +2571,6 @@
         </w:rPr>
         <w:t>ᴘʟᴀᴛᴀ</w:t>
       </w:r>
-      <w:proofErr w:type="spellStart"/>
       <w:r>
         <w:rPr>
           <w:i/>
@@ -2758,9 +2586,16 @@
           <w:iCs/>
           <w:lang w:val="es-ES" w:eastAsia="es-ES"/>
         </w:rPr>
-        <w:t>ᴏʀ</w:t>
-      </w:r>
-      <w:proofErr w:type="spellEnd"/>
+        <w:t>ᴏʀᴍᴀ</w:t>
+      </w:r>
+      <w:r>
+        <w:rPr>
+          <w:i/>
+          <w:iCs/>
+          <w:lang w:val="es-ES" w:eastAsia="es-ES"/>
+        </w:rPr>
+        <w:t xml:space="preserve">s </w:t>
+      </w:r>
       <w:r>
         <w:rPr>
           <w:rFonts w:ascii="Arial" w:hAnsi="Arial" w:cs="Arial"/>
@@ -2768,7 +2603,7 @@
           <w:iCs/>
           <w:lang w:val="es-ES" w:eastAsia="es-ES"/>
         </w:rPr>
-        <w:t>ᴍᴀ</w:t>
+        <w:t>ᴅᴇ</w:t>
       </w:r>
       <w:r>
         <w:rPr>
@@ -2776,7 +2611,7 @@
           <w:iCs/>
           <w:lang w:val="es-ES" w:eastAsia="es-ES"/>
         </w:rPr>
-        <w:t xml:space="preserve">s </w:t>
+        <w:t xml:space="preserve"> </w:t>
       </w:r>
       <w:r>
         <w:rPr>
@@ -2785,7 +2620,7 @@
           <w:iCs/>
           <w:lang w:val="es-ES" w:eastAsia="es-ES"/>
         </w:rPr>
-        <w:t>ᴅᴇ</w:t>
+        <w:t>ʟᴇᴄᴛᴜʀᴀ</w:t>
       </w:r>
       <w:r>
         <w:rPr>
@@ -2793,42 +2628,7 @@
           <w:iCs/>
           <w:lang w:val="es-ES" w:eastAsia="es-ES"/>
         </w:rPr>
-        <w:t xml:space="preserve"> </w:t>
-      </w:r>
-      <w:r>
-        <w:rPr>
-          <w:rFonts w:ascii="Arial" w:hAnsi="Arial" w:cs="Arial"/>
-          <w:i/>
-          <w:iCs/>
-          <w:lang w:val="es-ES" w:eastAsia="es-ES"/>
-        </w:rPr>
-        <w:t>ʟᴇᴄᴛᴜʀᴀ</w:t>
-      </w:r>
-      <w:r>
-        <w:rPr>
-          <w:i/>
-          <w:iCs/>
-          <w:lang w:val="es-ES" w:eastAsia="es-ES"/>
-        </w:rPr>
-        <w:t xml:space="preserve"> (2/4) | </w:t>
-      </w:r>
-      <w:proofErr w:type="spellStart"/>
-      <w:r>
-        <w:rPr>
-          <w:i/>
-          <w:iCs/>
-          <w:lang w:val="es-ES" w:eastAsia="es-ES"/>
-        </w:rPr>
-        <w:t>Haikyuu</w:t>
-      </w:r>
-      <w:proofErr w:type="spellEnd"/>
-      <w:r>
-        <w:rPr>
-          <w:i/>
-          <w:iCs/>
-          <w:lang w:val="es-ES" w:eastAsia="es-ES"/>
-        </w:rPr>
-        <w:t>!!Amino</w:t>
+        <w:t xml:space="preserve"> (2/4) | Haikyuu!!Amino</w:t>
       </w:r>
       <w:r>
         <w:rPr>
@@ -2892,67 +2692,25 @@
           <w:lang w:val="es-ES" w:eastAsia="es-ES"/>
         </w:rPr>
       </w:pPr>
-      <w:proofErr w:type="spellStart"/>
-      <w:r>
-        <w:rPr>
-          <w:lang w:val="es-ES" w:eastAsia="es-ES"/>
-        </w:rPr>
-        <w:t>Smashicons</w:t>
-      </w:r>
-      <w:proofErr w:type="spellEnd"/>
-      <w:r>
-        <w:rPr>
-          <w:lang w:val="es-ES" w:eastAsia="es-ES"/>
-        </w:rPr>
-        <w:t xml:space="preserve">. (s. f.-b). </w:t>
-      </w:r>
-      <w:proofErr w:type="spellStart"/>
+      <w:r>
+        <w:rPr>
+          <w:lang w:val="es-ES" w:eastAsia="es-ES"/>
+        </w:rPr>
+        <w:t xml:space="preserve">Smashicons. (s. f.-b). </w:t>
+      </w:r>
       <w:r>
         <w:rPr>
           <w:i/>
           <w:iCs/>
           <w:lang w:val="es-ES" w:eastAsia="es-ES"/>
         </w:rPr>
-        <w:t>Gloves</w:t>
-      </w:r>
-      <w:proofErr w:type="spellEnd"/>
-      <w:r>
-        <w:rPr>
-          <w:i/>
-          <w:iCs/>
-          <w:lang w:val="es-ES" w:eastAsia="es-ES"/>
-        </w:rPr>
-        <w:t xml:space="preserve"> free </w:t>
-      </w:r>
-      <w:proofErr w:type="spellStart"/>
-      <w:r>
-        <w:rPr>
-          <w:i/>
-          <w:iCs/>
-          <w:lang w:val="es-ES" w:eastAsia="es-ES"/>
-        </w:rPr>
-        <w:t>icon</w:t>
-      </w:r>
-      <w:proofErr w:type="spellEnd"/>
-      <w:r>
-        <w:rPr>
-          <w:lang w:val="es-ES" w:eastAsia="es-ES"/>
-        </w:rPr>
-        <w:t xml:space="preserve"> [Ilustración]. </w:t>
-      </w:r>
-      <w:proofErr w:type="spellStart"/>
-      <w:r>
-        <w:rPr>
-          <w:lang w:val="es-ES" w:eastAsia="es-ES"/>
-        </w:rPr>
-        <w:t>Flaticon</w:t>
-      </w:r>
-      <w:proofErr w:type="spellEnd"/>
-      <w:r>
-        <w:rPr>
-          <w:lang w:val="es-ES" w:eastAsia="es-ES"/>
-        </w:rPr>
-        <w:t xml:space="preserve">. </w:t>
+        <w:t>Gloves free icon</w:t>
+      </w:r>
+      <w:r>
+        <w:rPr>
+          <w:lang w:val="es-ES" w:eastAsia="es-ES"/>
+        </w:rPr>
+        <w:t xml:space="preserve"> [Ilustración]. Flaticon. </w:t>
       </w:r>
       <w:hyperlink r:id="rId19" w:history="1">
         <w:r>
@@ -2991,67 +2749,42 @@
           <w:lang w:val="es-ES" w:eastAsia="es-ES"/>
         </w:rPr>
       </w:pPr>
-      <w:proofErr w:type="spellStart"/>
-      <w:r>
-        <w:rPr>
-          <w:lang w:val="es-ES" w:eastAsia="es-ES"/>
-        </w:rPr>
-        <w:t>Freepik</w:t>
-      </w:r>
-      <w:proofErr w:type="spellEnd"/>
-      <w:r>
-        <w:rPr>
-          <w:lang w:val="es-ES" w:eastAsia="es-ES"/>
-        </w:rPr>
-        <w:t xml:space="preserve">. (s. f.-b). </w:t>
-      </w:r>
-      <w:proofErr w:type="spellStart"/>
+    </w:p>
+    <w:p>
+      <w:pPr>
+        <w:ind w:left="708"/>
+        <w:rPr>
+          <w:lang w:val="es-ES" w:eastAsia="es-ES"/>
+        </w:rPr>
+      </w:pPr>
+    </w:p>
+    <w:p>
+      <w:pPr>
+        <w:ind w:left="708"/>
+        <w:rPr>
+          <w:lang w:val="es-ES" w:eastAsia="es-ES"/>
+        </w:rPr>
+      </w:pPr>
+      <w:r>
+        <w:rPr>
+          <w:lang w:val="es-ES" w:eastAsia="es-ES"/>
+        </w:rPr>
+        <w:lastRenderedPageBreak/>
+        <w:t xml:space="preserve">Freepik. (s. f.-b). </w:t>
+      </w:r>
       <w:r>
         <w:rPr>
           <w:i/>
           <w:iCs/>
           <w:lang w:val="es-ES" w:eastAsia="es-ES"/>
         </w:rPr>
-        <w:t>Soap</w:t>
-      </w:r>
-      <w:proofErr w:type="spellEnd"/>
-      <w:r>
-        <w:rPr>
-          <w:i/>
-          <w:iCs/>
-          <w:lang w:val="es-ES" w:eastAsia="es-ES"/>
-        </w:rPr>
-        <w:t xml:space="preserve"> free </w:t>
-      </w:r>
-      <w:proofErr w:type="spellStart"/>
-      <w:r>
-        <w:rPr>
-          <w:i/>
-          <w:iCs/>
-          <w:lang w:val="es-ES" w:eastAsia="es-ES"/>
-        </w:rPr>
-        <w:t>icon</w:t>
-      </w:r>
-      <w:proofErr w:type="spellEnd"/>
-      <w:r>
-        <w:rPr>
-          <w:lang w:val="es-ES" w:eastAsia="es-ES"/>
-        </w:rPr>
-        <w:t xml:space="preserve"> [Ilustración]. </w:t>
-      </w:r>
-      <w:proofErr w:type="spellStart"/>
-      <w:r>
-        <w:rPr>
-          <w:lang w:val="es-ES" w:eastAsia="es-ES"/>
-        </w:rPr>
-        <w:t>Flaticon</w:t>
-      </w:r>
-      <w:proofErr w:type="spellEnd"/>
-      <w:r>
-        <w:rPr>
-          <w:lang w:val="es-ES" w:eastAsia="es-ES"/>
-        </w:rPr>
-        <w:t xml:space="preserve">. </w:t>
+        <w:t>Soap free icon</w:t>
+      </w:r>
+      <w:r>
+        <w:rPr>
+          <w:lang w:val="es-ES" w:eastAsia="es-ES"/>
+        </w:rPr>
+        <w:t xml:space="preserve"> [Ilustración]. Flaticon. </w:t>
       </w:r>
       <w:hyperlink r:id="rId20" w:history="1">
         <w:r>
@@ -3090,20 +2823,11 @@
           <w:lang w:val="es-ES" w:eastAsia="es-ES"/>
         </w:rPr>
       </w:pPr>
-      <w:proofErr w:type="spellStart"/>
-      <w:r>
-        <w:rPr>
-          <w:lang w:val="es-ES" w:eastAsia="es-ES"/>
-        </w:rPr>
-        <w:lastRenderedPageBreak/>
-        <w:t>Freepik</w:t>
-      </w:r>
-      <w:proofErr w:type="spellEnd"/>
-      <w:r>
-        <w:rPr>
-          <w:lang w:val="es-ES" w:eastAsia="es-ES"/>
-        </w:rPr>
-        <w:t xml:space="preserve">. (s. f.). </w:t>
+      <w:r>
+        <w:rPr>
+          <w:lang w:val="es-ES" w:eastAsia="es-ES"/>
+        </w:rPr>
+        <w:t xml:space="preserve">Freepik. (s. f.). </w:t>
       </w:r>
       <w:r>
         <w:rPr>
@@ -3117,21 +2841,7 @@
         <w:rPr>
           <w:lang w:val="es-ES" w:eastAsia="es-ES"/>
         </w:rPr>
-        <w:t xml:space="preserve"> [Ilustración]. </w:t>
-      </w:r>
-      <w:proofErr w:type="spellStart"/>
-      <w:r>
-        <w:rPr>
-          <w:lang w:val="es-ES" w:eastAsia="es-ES"/>
-        </w:rPr>
-        <w:t>Flaticon</w:t>
-      </w:r>
-      <w:proofErr w:type="spellEnd"/>
-      <w:r>
-        <w:rPr>
-          <w:lang w:val="es-ES" w:eastAsia="es-ES"/>
-        </w:rPr>
-        <w:t xml:space="preserve">. </w:t>
+        <w:t xml:space="preserve"> [Ilustración]. Flaticon. </w:t>
       </w:r>
       <w:hyperlink r:id="rId21" w:history="1">
         <w:r>
@@ -3170,19 +2880,11 @@
           <w:lang w:val="es-ES" w:eastAsia="es-ES"/>
         </w:rPr>
       </w:pPr>
-      <w:proofErr w:type="spellStart"/>
-      <w:r>
-        <w:rPr>
-          <w:lang w:val="es-ES" w:eastAsia="es-ES"/>
-        </w:rPr>
-        <w:t>Freepik</w:t>
-      </w:r>
-      <w:proofErr w:type="spellEnd"/>
-      <w:r>
-        <w:rPr>
-          <w:lang w:val="es-ES" w:eastAsia="es-ES"/>
-        </w:rPr>
-        <w:t xml:space="preserve">. (s. f.-b). </w:t>
+      <w:r>
+        <w:rPr>
+          <w:lang w:val="es-ES" w:eastAsia="es-ES"/>
+        </w:rPr>
+        <w:t xml:space="preserve">Freepik. (s. f.-b). </w:t>
       </w:r>
       <w:r>
         <w:rPr>
@@ -3190,55 +2892,13 @@
           <w:iCs/>
           <w:lang w:val="es-ES" w:eastAsia="es-ES"/>
         </w:rPr>
-        <w:t xml:space="preserve">Medical </w:t>
-      </w:r>
-      <w:proofErr w:type="spellStart"/>
-      <w:r>
-        <w:rPr>
-          <w:i/>
-          <w:iCs/>
-          <w:lang w:val="es-ES" w:eastAsia="es-ES"/>
-        </w:rPr>
-        <w:t>Mask</w:t>
-      </w:r>
-      <w:proofErr w:type="spellEnd"/>
-      <w:r>
-        <w:rPr>
-          <w:i/>
-          <w:iCs/>
-          <w:lang w:val="es-ES" w:eastAsia="es-ES"/>
-        </w:rPr>
-        <w:t xml:space="preserve"> free </w:t>
-      </w:r>
-      <w:proofErr w:type="spellStart"/>
-      <w:r>
-        <w:rPr>
-          <w:i/>
-          <w:iCs/>
-          <w:lang w:val="es-ES" w:eastAsia="es-ES"/>
-        </w:rPr>
-        <w:t>icon</w:t>
-      </w:r>
-      <w:proofErr w:type="spellEnd"/>
-      <w:r>
-        <w:rPr>
-          <w:lang w:val="es-ES" w:eastAsia="es-ES"/>
-        </w:rPr>
-        <w:t xml:space="preserve"> [Ilustración]. </w:t>
-      </w:r>
-      <w:proofErr w:type="spellStart"/>
-      <w:r>
-        <w:rPr>
-          <w:lang w:val="es-ES" w:eastAsia="es-ES"/>
-        </w:rPr>
-        <w:t>Flaticon</w:t>
-      </w:r>
-      <w:proofErr w:type="spellEnd"/>
-      <w:r>
-        <w:rPr>
-          <w:lang w:val="es-ES" w:eastAsia="es-ES"/>
-        </w:rPr>
-        <w:t xml:space="preserve">. </w:t>
+        <w:t>Medical Mask free icon</w:t>
+      </w:r>
+      <w:r>
+        <w:rPr>
+          <w:lang w:val="es-ES" w:eastAsia="es-ES"/>
+        </w:rPr>
+        <w:t xml:space="preserve"> [Ilustración]. Flaticon. </w:t>
       </w:r>
       <w:hyperlink r:id="rId22" w:history="1">
         <w:r>
@@ -3302,19 +2962,11 @@
           <w:lang w:val="es-ES" w:eastAsia="es-ES"/>
         </w:rPr>
       </w:pPr>
-      <w:proofErr w:type="spellStart"/>
-      <w:r>
-        <w:rPr>
-          <w:lang w:val="es-ES" w:eastAsia="es-ES"/>
-        </w:rPr>
-        <w:t>Smashicons</w:t>
-      </w:r>
-      <w:proofErr w:type="spellEnd"/>
-      <w:r>
-        <w:rPr>
-          <w:lang w:val="es-ES" w:eastAsia="es-ES"/>
-        </w:rPr>
-        <w:t xml:space="preserve">. (s. f.). </w:t>
+      <w:r>
+        <w:rPr>
+          <w:lang w:val="es-ES" w:eastAsia="es-ES"/>
+        </w:rPr>
+        <w:t xml:space="preserve">Smashicons. (s. f.). </w:t>
       </w:r>
       <w:r>
         <w:rPr>
@@ -3328,21 +2980,7 @@
         <w:rPr>
           <w:lang w:val="es-ES" w:eastAsia="es-ES"/>
         </w:rPr>
-        <w:t xml:space="preserve"> [Ilustración]. </w:t>
-      </w:r>
-      <w:proofErr w:type="spellStart"/>
-      <w:r>
-        <w:rPr>
-          <w:lang w:val="es-ES" w:eastAsia="es-ES"/>
-        </w:rPr>
-        <w:t>Flaticon</w:t>
-      </w:r>
-      <w:proofErr w:type="spellEnd"/>
-      <w:r>
-        <w:rPr>
-          <w:lang w:val="es-ES" w:eastAsia="es-ES"/>
-        </w:rPr>
-        <w:t xml:space="preserve">. </w:t>
+        <w:t xml:space="preserve"> [Ilustración]. Flaticon. </w:t>
       </w:r>
       <w:hyperlink r:id="rId23" w:history="1">
         <w:r>
@@ -3375,19 +3013,11 @@
           <w:lang w:val="es-ES" w:eastAsia="es-ES"/>
         </w:rPr>
       </w:pPr>
-      <w:proofErr w:type="spellStart"/>
-      <w:r>
-        <w:rPr>
-          <w:lang w:val="es-ES" w:eastAsia="es-ES"/>
-        </w:rPr>
-        <w:t>Freepik</w:t>
-      </w:r>
-      <w:proofErr w:type="spellEnd"/>
-      <w:r>
-        <w:rPr>
-          <w:lang w:val="es-ES" w:eastAsia="es-ES"/>
-        </w:rPr>
-        <w:t xml:space="preserve">. (s. f.). </w:t>
+      <w:r>
+        <w:rPr>
+          <w:lang w:val="es-ES" w:eastAsia="es-ES"/>
+        </w:rPr>
+        <w:t xml:space="preserve">Freepik. (s. f.). </w:t>
       </w:r>
       <w:r>
         <w:rPr>
@@ -3401,21 +3031,7 @@
         <w:rPr>
           <w:lang w:val="es-ES" w:eastAsia="es-ES"/>
         </w:rPr>
-        <w:t xml:space="preserve"> [Ilustración]. </w:t>
-      </w:r>
-      <w:proofErr w:type="spellStart"/>
-      <w:r>
-        <w:rPr>
-          <w:lang w:val="es-ES" w:eastAsia="es-ES"/>
-        </w:rPr>
-        <w:t>Flaticon</w:t>
-      </w:r>
-      <w:proofErr w:type="spellEnd"/>
-      <w:r>
-        <w:rPr>
-          <w:lang w:val="es-ES" w:eastAsia="es-ES"/>
-        </w:rPr>
-        <w:t xml:space="preserve">. </w:t>
+        <w:t xml:space="preserve"> [Ilustración]. Flaticon. </w:t>
       </w:r>
       <w:hyperlink r:id="rId24" w:history="1">
         <w:r>
@@ -3448,19 +3064,11 @@
           <w:lang w:val="es-ES" w:eastAsia="es-ES"/>
         </w:rPr>
       </w:pPr>
-      <w:proofErr w:type="spellStart"/>
-      <w:r>
-        <w:rPr>
-          <w:lang w:val="es-ES" w:eastAsia="es-ES"/>
-        </w:rPr>
-        <w:t>Freepik</w:t>
-      </w:r>
-      <w:proofErr w:type="spellEnd"/>
-      <w:r>
-        <w:rPr>
-          <w:lang w:val="es-ES" w:eastAsia="es-ES"/>
-        </w:rPr>
-        <w:t xml:space="preserve">. (s. f.-a). </w:t>
+      <w:r>
+        <w:rPr>
+          <w:lang w:val="es-ES" w:eastAsia="es-ES"/>
+        </w:rPr>
+        <w:t xml:space="preserve">Freepik. (s. f.-a). </w:t>
       </w:r>
       <w:r>
         <w:rPr>
@@ -3474,21 +3082,7 @@
         <w:rPr>
           <w:lang w:val="es-ES" w:eastAsia="es-ES"/>
         </w:rPr>
-        <w:t xml:space="preserve"> [Ilustración]. </w:t>
-      </w:r>
-      <w:proofErr w:type="spellStart"/>
-      <w:r>
-        <w:rPr>
-          <w:lang w:val="es-ES" w:eastAsia="es-ES"/>
-        </w:rPr>
-        <w:t>Flaticon</w:t>
-      </w:r>
-      <w:proofErr w:type="spellEnd"/>
-      <w:r>
-        <w:rPr>
-          <w:lang w:val="es-ES" w:eastAsia="es-ES"/>
-        </w:rPr>
-        <w:t xml:space="preserve">. </w:t>
+        <w:t xml:space="preserve"> [Ilustración]. Flaticon. </w:t>
       </w:r>
       <w:hyperlink r:id="rId25" w:history="1">
         <w:r>
@@ -3521,19 +3115,11 @@
           <w:lang w:val="es-ES" w:eastAsia="es-ES"/>
         </w:rPr>
       </w:pPr>
-      <w:proofErr w:type="spellStart"/>
-      <w:r>
-        <w:rPr>
-          <w:lang w:val="es-ES" w:eastAsia="es-ES"/>
-        </w:rPr>
-        <w:t>Freepik</w:t>
-      </w:r>
-      <w:proofErr w:type="spellEnd"/>
-      <w:r>
-        <w:rPr>
-          <w:lang w:val="es-ES" w:eastAsia="es-ES"/>
-        </w:rPr>
-        <w:t xml:space="preserve">. (s. f.-c). </w:t>
+      <w:r>
+        <w:rPr>
+          <w:lang w:val="es-ES" w:eastAsia="es-ES"/>
+        </w:rPr>
+        <w:t xml:space="preserve">Freepik. (s. f.-c). </w:t>
       </w:r>
       <w:r>
         <w:rPr>
@@ -3547,21 +3133,7 @@
         <w:rPr>
           <w:lang w:val="es-ES" w:eastAsia="es-ES"/>
         </w:rPr>
-        <w:t xml:space="preserve"> [Ilustración]. </w:t>
-      </w:r>
-      <w:proofErr w:type="spellStart"/>
-      <w:r>
-        <w:rPr>
-          <w:lang w:val="es-ES" w:eastAsia="es-ES"/>
-        </w:rPr>
-        <w:t>Flaticon</w:t>
-      </w:r>
-      <w:proofErr w:type="spellEnd"/>
-      <w:r>
-        <w:rPr>
-          <w:lang w:val="es-ES" w:eastAsia="es-ES"/>
-        </w:rPr>
-        <w:t xml:space="preserve">. </w:t>
+        <w:t xml:space="preserve"> [Ilustración]. Flaticon. </w:t>
       </w:r>
       <w:hyperlink r:id="rId26" w:history="1">
         <w:r>
@@ -3594,19 +3166,11 @@
           <w:lang w:val="es-ES" w:eastAsia="es-ES"/>
         </w:rPr>
       </w:pPr>
-      <w:proofErr w:type="spellStart"/>
-      <w:r>
-        <w:rPr>
-          <w:lang w:val="es-ES" w:eastAsia="es-ES"/>
-        </w:rPr>
-        <w:t>Freepik</w:t>
-      </w:r>
-      <w:proofErr w:type="spellEnd"/>
-      <w:r>
-        <w:rPr>
-          <w:lang w:val="es-ES" w:eastAsia="es-ES"/>
-        </w:rPr>
-        <w:t xml:space="preserve">. (s. f.-d). </w:t>
+      <w:r>
+        <w:rPr>
+          <w:lang w:val="es-ES" w:eastAsia="es-ES"/>
+        </w:rPr>
+        <w:t xml:space="preserve">Freepik. (s. f.-d). </w:t>
       </w:r>
       <w:r>
         <w:rPr>
@@ -3620,21 +3184,7 @@
         <w:rPr>
           <w:lang w:val="es-ES" w:eastAsia="es-ES"/>
         </w:rPr>
-        <w:t xml:space="preserve"> [Ilustración]. </w:t>
-      </w:r>
-      <w:proofErr w:type="spellStart"/>
-      <w:r>
-        <w:rPr>
-          <w:lang w:val="es-ES" w:eastAsia="es-ES"/>
-        </w:rPr>
-        <w:t>Flaticon</w:t>
-      </w:r>
-      <w:proofErr w:type="spellEnd"/>
-      <w:r>
-        <w:rPr>
-          <w:lang w:val="es-ES" w:eastAsia="es-ES"/>
-        </w:rPr>
-        <w:t xml:space="preserve">. </w:t>
+        <w:t xml:space="preserve"> [Ilustración]. Flaticon. </w:t>
       </w:r>
       <w:hyperlink r:id="rId27" w:history="1">
         <w:r>
@@ -3692,19 +3242,11 @@
           <w:lang w:val="es-ES" w:eastAsia="es-ES"/>
         </w:rPr>
       </w:pPr>
-      <w:proofErr w:type="spellStart"/>
-      <w:r>
-        <w:rPr>
-          <w:lang w:val="es-ES" w:eastAsia="es-ES"/>
-        </w:rPr>
-        <w:t>Poszwa</w:t>
-      </w:r>
-      <w:proofErr w:type="spellEnd"/>
-      <w:r>
-        <w:rPr>
-          <w:lang w:val="es-ES" w:eastAsia="es-ES"/>
-        </w:rPr>
-        <w:t xml:space="preserve">, T. A. (2005, 13 septiembre). </w:t>
+      <w:r>
+        <w:rPr>
+          <w:lang w:val="es-ES" w:eastAsia="es-ES"/>
+        </w:rPr>
+        <w:t xml:space="preserve">Poszwa, T. A. (2005, 13 septiembre). </w:t>
       </w:r>
       <w:r>
         <w:rPr>
@@ -3764,33 +3306,12 @@
           <w:lang w:val="es-ES" w:eastAsia="es-ES"/>
         </w:rPr>
       </w:pPr>
-      <w:proofErr w:type="spellStart"/>
-      <w:r>
-        <w:rPr>
-          <w:lang w:val="es-ES" w:eastAsia="es-ES"/>
-        </w:rPr>
-        <w:t>pplahotya</w:t>
-      </w:r>
-      <w:proofErr w:type="spellEnd"/>
-      <w:r>
-        <w:rPr>
-          <w:lang w:val="es-ES" w:eastAsia="es-ES"/>
-        </w:rPr>
-        <w:t xml:space="preserve">. (2020). Servicio de sustitución de ventanas ilustración plana. mensajeros alegres que llevan nuevos personajes de dibujos animados de cristal. constructores, expertos en instalación que llevan el cristal de las ventanas al apartamento Vector Premium [Ilustración]. </w:t>
-      </w:r>
-      <w:proofErr w:type="spellStart"/>
-      <w:r>
-        <w:rPr>
-          <w:lang w:val="es-ES" w:eastAsia="es-ES"/>
-        </w:rPr>
-        <w:t>Freepik</w:t>
-      </w:r>
-      <w:proofErr w:type="spellEnd"/>
-      <w:r>
-        <w:rPr>
-          <w:lang w:val="es-ES" w:eastAsia="es-ES"/>
-        </w:rPr>
-        <w:t xml:space="preserve">. </w:t>
+      <w:r>
+        <w:rPr>
+          <w:lang w:val="es-ES" w:eastAsia="es-ES"/>
+        </w:rPr>
+        <w:lastRenderedPageBreak/>
+        <w:t xml:space="preserve">pplahotya. (2020). Servicio de sustitución de ventanas ilustración plana. mensajeros alegres que llevan nuevos personajes de dibujos animados de cristal. constructores, expertos en instalación que llevan el cristal de las ventanas al apartamento Vector Premium [Ilustración]. Freepik. </w:t>
       </w:r>
       <w:hyperlink r:id="rId29" w:history="1">
         <w:r>
@@ -3798,15 +3319,7 @@
             <w:rStyle w:val="Hipervnculo"/>
             <w:lang w:val="es-ES" w:eastAsia="es-ES"/>
           </w:rPr>
-          <w:t>https://www.freepik.es/vector-premium/servicio-sustitucion-ventanas-ilustracion-plana-mensajeros-alegres-que-llevan-nuevos-</w:t>
-        </w:r>
-        <w:r>
-          <w:rPr>
-            <w:rStyle w:val="Hipervnculo"/>
-            <w:lang w:val="es-ES" w:eastAsia="es-ES"/>
-          </w:rPr>
-          <w:lastRenderedPageBreak/>
-          <w:t>personajes-dibujos-animados-cristal-constructores-expertos-instalacion-que-llevan-cristal-ventanas-al-apartamento_6716043.htm</w:t>
+          <w:t>https://www.freepik.es/vector-premium/servicio-sustitucion-ventanas-ilustracion-plana-mensajeros-alegres-que-llevan-nuevos-personajes-dibujos-animados-cristal-constructores-expertos-instalacion-que-llevan-cristal-ventanas-al-apartamento_6716043.htm</w:t>
         </w:r>
       </w:hyperlink>
     </w:p>
@@ -3876,107 +3389,19 @@
           <w:lang w:val="es-ES" w:eastAsia="es-ES"/>
         </w:rPr>
       </w:pPr>
-      <w:proofErr w:type="spellStart"/>
       <w:r>
         <w:rPr>
           <w:i/>
           <w:iCs/>
           <w:lang w:val="es-ES" w:eastAsia="es-ES"/>
         </w:rPr>
-        <w:t>Animated</w:t>
-      </w:r>
-      <w:proofErr w:type="spellEnd"/>
-      <w:r>
-        <w:rPr>
-          <w:i/>
-          <w:iCs/>
-          <w:lang w:val="es-ES" w:eastAsia="es-ES"/>
-        </w:rPr>
-        <w:t xml:space="preserve"> </w:t>
-      </w:r>
-      <w:proofErr w:type="spellStart"/>
-      <w:r>
-        <w:rPr>
-          <w:i/>
-          <w:iCs/>
-          <w:lang w:val="es-ES" w:eastAsia="es-ES"/>
-        </w:rPr>
-        <w:t>Atom</w:t>
-      </w:r>
-      <w:proofErr w:type="spellEnd"/>
-      <w:r>
-        <w:rPr>
-          <w:i/>
-          <w:iCs/>
-          <w:lang w:val="es-ES" w:eastAsia="es-ES"/>
-        </w:rPr>
-        <w:t xml:space="preserve"> Png - </w:t>
-      </w:r>
-      <w:proofErr w:type="spellStart"/>
-      <w:r>
-        <w:rPr>
-          <w:i/>
-          <w:iCs/>
-          <w:lang w:val="es-ES" w:eastAsia="es-ES"/>
-        </w:rPr>
-        <w:t>Atom</w:t>
-      </w:r>
-      <w:proofErr w:type="spellEnd"/>
-      <w:r>
-        <w:rPr>
-          <w:i/>
-          <w:iCs/>
-          <w:lang w:val="es-ES" w:eastAsia="es-ES"/>
-        </w:rPr>
-        <w:t xml:space="preserve"> Png </w:t>
-      </w:r>
-      <w:proofErr w:type="spellStart"/>
-      <w:r>
-        <w:rPr>
-          <w:i/>
-          <w:iCs/>
-          <w:lang w:val="es-ES" w:eastAsia="es-ES"/>
-        </w:rPr>
-        <w:t>Animated</w:t>
-      </w:r>
-      <w:proofErr w:type="spellEnd"/>
-      <w:r>
-        <w:rPr>
-          <w:i/>
-          <w:iCs/>
-          <w:lang w:val="es-ES" w:eastAsia="es-ES"/>
-        </w:rPr>
-        <w:t xml:space="preserve"> </w:t>
-      </w:r>
-      <w:proofErr w:type="spellStart"/>
-      <w:r>
-        <w:rPr>
-          <w:i/>
-          <w:iCs/>
-          <w:lang w:val="es-ES" w:eastAsia="es-ES"/>
-        </w:rPr>
-        <w:t>Clipart</w:t>
-      </w:r>
-      <w:proofErr w:type="spellEnd"/>
-      <w:r>
-        <w:rPr>
-          <w:lang w:val="es-ES" w:eastAsia="es-ES"/>
-        </w:rPr>
-        <w:t xml:space="preserve">. (s. f.). [Ilustración]. </w:t>
-      </w:r>
-      <w:proofErr w:type="spellStart"/>
-      <w:r>
-        <w:rPr>
-          <w:lang w:val="es-ES" w:eastAsia="es-ES"/>
-        </w:rPr>
-        <w:t>Pikpng</w:t>
-      </w:r>
-      <w:proofErr w:type="spellEnd"/>
-      <w:r>
-        <w:rPr>
-          <w:lang w:val="es-ES" w:eastAsia="es-ES"/>
-        </w:rPr>
-        <w:t xml:space="preserve">. </w:t>
+        <w:t>Animated Atom Png - Atom Png Animated Clipart</w:t>
+      </w:r>
+      <w:r>
+        <w:rPr>
+          <w:lang w:val="es-ES" w:eastAsia="es-ES"/>
+        </w:rPr>
+        <w:t xml:space="preserve">. (s. f.). [Ilustración]. Pikpng. </w:t>
       </w:r>
       <w:hyperlink r:id="rId31" w:history="1">
         <w:r>
@@ -4009,19 +3434,11 @@
           <w:lang w:val="es-ES" w:eastAsia="es-ES"/>
         </w:rPr>
       </w:pPr>
-      <w:proofErr w:type="spellStart"/>
-      <w:r>
-        <w:rPr>
-          <w:lang w:val="es-ES" w:eastAsia="es-ES"/>
-        </w:rPr>
-        <w:t>Freepik</w:t>
-      </w:r>
-      <w:proofErr w:type="spellEnd"/>
-      <w:r>
-        <w:rPr>
-          <w:lang w:val="es-ES" w:eastAsia="es-ES"/>
-        </w:rPr>
-        <w:t xml:space="preserve">. (s. f.). </w:t>
+      <w:r>
+        <w:rPr>
+          <w:lang w:val="es-ES" w:eastAsia="es-ES"/>
+        </w:rPr>
+        <w:t xml:space="preserve">Freepik. (s. f.). </w:t>
       </w:r>
       <w:r>
         <w:rPr>
@@ -4037,14 +3454,12 @@
         </w:rPr>
         <w:t xml:space="preserve"> [Ilustración]. </w:t>
       </w:r>
-      <w:proofErr w:type="spellStart"/>
       <w:r>
         <w:rPr>
           <w:lang w:val="es-ES" w:eastAsia="es-ES"/>
         </w:rPr>
         <w:t>Flaticon</w:t>
       </w:r>
-      <w:proofErr w:type="spellEnd"/>
       <w:r>
         <w:rPr>
           <w:lang w:val="es-ES" w:eastAsia="es-ES"/>
@@ -4082,19 +3497,11 @@
           <w:lang w:val="es-ES" w:eastAsia="es-ES"/>
         </w:rPr>
       </w:pPr>
-      <w:proofErr w:type="spellStart"/>
-      <w:r>
-        <w:rPr>
-          <w:lang w:val="es-ES" w:eastAsia="es-ES"/>
-        </w:rPr>
-        <w:t>Freepik</w:t>
-      </w:r>
-      <w:proofErr w:type="spellEnd"/>
-      <w:r>
-        <w:rPr>
-          <w:lang w:val="es-ES" w:eastAsia="es-ES"/>
-        </w:rPr>
-        <w:t xml:space="preserve">. (s. f.-a). </w:t>
+      <w:r>
+        <w:rPr>
+          <w:lang w:val="es-ES" w:eastAsia="es-ES"/>
+        </w:rPr>
+        <w:t xml:space="preserve">Freepik. (s. f.-a). </w:t>
       </w:r>
       <w:r>
         <w:rPr>
@@ -4110,14 +3517,12 @@
         </w:rPr>
         <w:t xml:space="preserve"> [Ilustración]. </w:t>
       </w:r>
-      <w:proofErr w:type="spellStart"/>
       <w:r>
         <w:rPr>
           <w:lang w:val="es-ES" w:eastAsia="es-ES"/>
         </w:rPr>
         <w:t>Flaticon</w:t>
       </w:r>
-      <w:proofErr w:type="spellEnd"/>
       <w:r>
         <w:rPr>
           <w:lang w:val="es-ES" w:eastAsia="es-ES"/>
@@ -4155,19 +3560,11 @@
           <w:lang w:val="es-ES" w:eastAsia="es-ES"/>
         </w:rPr>
       </w:pPr>
-      <w:proofErr w:type="spellStart"/>
-      <w:r>
-        <w:rPr>
-          <w:lang w:val="es-ES" w:eastAsia="es-ES"/>
-        </w:rPr>
-        <w:t>Freepik</w:t>
-      </w:r>
-      <w:proofErr w:type="spellEnd"/>
-      <w:r>
-        <w:rPr>
-          <w:lang w:val="es-ES" w:eastAsia="es-ES"/>
-        </w:rPr>
-        <w:t xml:space="preserve">. (s. f.-b). </w:t>
+      <w:r>
+        <w:rPr>
+          <w:lang w:val="es-ES" w:eastAsia="es-ES"/>
+        </w:rPr>
+        <w:t xml:space="preserve">Freepik. (s. f.-b). </w:t>
       </w:r>
       <w:r>
         <w:rPr>
@@ -4181,21 +3578,7 @@
         <w:rPr>
           <w:lang w:val="es-ES" w:eastAsia="es-ES"/>
         </w:rPr>
-        <w:t xml:space="preserve"> [Ilustración]. </w:t>
-      </w:r>
-      <w:proofErr w:type="spellStart"/>
-      <w:r>
-        <w:rPr>
-          <w:lang w:val="es-ES" w:eastAsia="es-ES"/>
-        </w:rPr>
-        <w:t>Flaticon</w:t>
-      </w:r>
-      <w:proofErr w:type="spellEnd"/>
-      <w:r>
-        <w:rPr>
-          <w:lang w:val="es-ES" w:eastAsia="es-ES"/>
-        </w:rPr>
-        <w:t xml:space="preserve">. </w:t>
+        <w:t xml:space="preserve"> [Ilustración]. Flaticon. </w:t>
       </w:r>
       <w:hyperlink r:id="rId34" w:history="1">
         <w:r>
@@ -4228,19 +3611,11 @@
           <w:lang w:val="es-ES" w:eastAsia="es-ES"/>
         </w:rPr>
       </w:pPr>
-      <w:proofErr w:type="spellStart"/>
-      <w:r>
-        <w:rPr>
-          <w:lang w:val="es-ES" w:eastAsia="es-ES"/>
-        </w:rPr>
-        <w:t>Freepik</w:t>
-      </w:r>
-      <w:proofErr w:type="spellEnd"/>
-      <w:r>
-        <w:rPr>
-          <w:lang w:val="es-ES" w:eastAsia="es-ES"/>
-        </w:rPr>
-        <w:t xml:space="preserve">. (s. f.-d). </w:t>
+      <w:r>
+        <w:rPr>
+          <w:lang w:val="es-ES" w:eastAsia="es-ES"/>
+        </w:rPr>
+        <w:t xml:space="preserve">Freepik. (s. f.-d). </w:t>
       </w:r>
       <w:r>
         <w:rPr>
@@ -4254,21 +3629,7 @@
         <w:rPr>
           <w:lang w:val="es-ES" w:eastAsia="es-ES"/>
         </w:rPr>
-        <w:t xml:space="preserve"> [Ilustración]. </w:t>
-      </w:r>
-      <w:proofErr w:type="spellStart"/>
-      <w:r>
-        <w:rPr>
-          <w:lang w:val="es-ES" w:eastAsia="es-ES"/>
-        </w:rPr>
-        <w:t>Flaticon</w:t>
-      </w:r>
-      <w:proofErr w:type="spellEnd"/>
-      <w:r>
-        <w:rPr>
-          <w:lang w:val="es-ES" w:eastAsia="es-ES"/>
-        </w:rPr>
-        <w:t xml:space="preserve">. </w:t>
+        <w:t xml:space="preserve"> [Ilustración]. Flaticon. </w:t>
       </w:r>
       <w:hyperlink r:id="rId35" w:history="1">
         <w:r>
@@ -4301,19 +3662,11 @@
           <w:lang w:val="es-ES" w:eastAsia="es-ES"/>
         </w:rPr>
       </w:pPr>
-      <w:proofErr w:type="spellStart"/>
-      <w:r>
-        <w:rPr>
-          <w:lang w:val="es-ES" w:eastAsia="es-ES"/>
-        </w:rPr>
-        <w:t>Freepik</w:t>
-      </w:r>
-      <w:proofErr w:type="spellEnd"/>
-      <w:r>
-        <w:rPr>
-          <w:lang w:val="es-ES" w:eastAsia="es-ES"/>
-        </w:rPr>
-        <w:t xml:space="preserve">. (s. f.-d). </w:t>
+      <w:r>
+        <w:rPr>
+          <w:lang w:val="es-ES" w:eastAsia="es-ES"/>
+        </w:rPr>
+        <w:t xml:space="preserve">Freepik. (s. f.-d). </w:t>
       </w:r>
       <w:r>
         <w:rPr>
@@ -4327,21 +3680,7 @@
         <w:rPr>
           <w:lang w:val="es-ES" w:eastAsia="es-ES"/>
         </w:rPr>
-        <w:t xml:space="preserve"> [Ilustración]. </w:t>
-      </w:r>
-      <w:proofErr w:type="spellStart"/>
-      <w:r>
-        <w:rPr>
-          <w:lang w:val="es-ES" w:eastAsia="es-ES"/>
-        </w:rPr>
-        <w:t>Flaticon</w:t>
-      </w:r>
-      <w:proofErr w:type="spellEnd"/>
-      <w:r>
-        <w:rPr>
-          <w:lang w:val="es-ES" w:eastAsia="es-ES"/>
-        </w:rPr>
-        <w:t xml:space="preserve">. </w:t>
+        <w:t xml:space="preserve"> [Ilustración]. Flaticon. </w:t>
       </w:r>
       <w:hyperlink r:id="rId36" w:history="1">
         <w:r>
@@ -4374,19 +3713,11 @@
           <w:lang w:val="es-ES" w:eastAsia="es-ES"/>
         </w:rPr>
       </w:pPr>
-      <w:proofErr w:type="spellStart"/>
-      <w:r>
-        <w:rPr>
-          <w:lang w:val="es-ES" w:eastAsia="es-ES"/>
-        </w:rPr>
-        <w:t>Freepik</w:t>
-      </w:r>
-      <w:proofErr w:type="spellEnd"/>
-      <w:r>
-        <w:rPr>
-          <w:lang w:val="es-ES" w:eastAsia="es-ES"/>
-        </w:rPr>
-        <w:t xml:space="preserve">. (s. f.-a). </w:t>
+      <w:r>
+        <w:rPr>
+          <w:lang w:val="es-ES" w:eastAsia="es-ES"/>
+        </w:rPr>
+        <w:t xml:space="preserve">Freepik. (s. f.-a). </w:t>
       </w:r>
       <w:r>
         <w:rPr>
@@ -4400,21 +3731,7 @@
         <w:rPr>
           <w:lang w:val="es-ES" w:eastAsia="es-ES"/>
         </w:rPr>
-        <w:t xml:space="preserve"> [Ilustración]. </w:t>
-      </w:r>
-      <w:proofErr w:type="spellStart"/>
-      <w:r>
-        <w:rPr>
-          <w:lang w:val="es-ES" w:eastAsia="es-ES"/>
-        </w:rPr>
-        <w:t>Flaticon</w:t>
-      </w:r>
-      <w:proofErr w:type="spellEnd"/>
-      <w:r>
-        <w:rPr>
-          <w:lang w:val="es-ES" w:eastAsia="es-ES"/>
-        </w:rPr>
-        <w:t xml:space="preserve">. </w:t>
+        <w:t xml:space="preserve"> [Ilustración]. Flaticon. </w:t>
       </w:r>
       <w:hyperlink r:id="rId37" w:history="1">
         <w:r>
@@ -4473,103 +3790,37 @@
           <w:shd w:val="clear" w:color="auto" w:fill="FFFFFF"/>
         </w:rPr>
       </w:pPr>
-      <w:proofErr w:type="spellStart"/>
       <w:r>
         <w:rPr>
           <w:i/>
           <w:iCs/>
           <w:shd w:val="clear" w:color="auto" w:fill="FFFFFF"/>
         </w:rPr>
-        <w:t>Barrel</w:t>
-      </w:r>
-      <w:proofErr w:type="spellEnd"/>
+        <w:t xml:space="preserve">Barrel </w:t>
+      </w:r>
+      <w:proofErr w:type="gramStart"/>
       <w:r>
         <w:rPr>
           <w:i/>
           <w:iCs/>
           <w:shd w:val="clear" w:color="auto" w:fill="FFFFFF"/>
         </w:rPr>
-        <w:t xml:space="preserve"> </w:t>
-      </w:r>
-      <w:proofErr w:type="spellStart"/>
-      <w:proofErr w:type="gramStart"/>
+        <w:t>Breaking »</w:t>
+      </w:r>
+      <w:proofErr w:type="gramEnd"/>
       <w:r>
         <w:rPr>
           <w:i/>
           <w:iCs/>
           <w:shd w:val="clear" w:color="auto" w:fill="FFFFFF"/>
         </w:rPr>
-        <w:t>Breaking</w:t>
-      </w:r>
-      <w:proofErr w:type="spellEnd"/>
-      <w:r>
-        <w:rPr>
-          <w:i/>
-          <w:iCs/>
+        <w:t xml:space="preserve"> Barrel Break 3.wav</w:t>
+      </w:r>
+      <w:r>
+        <w:rPr>
           <w:shd w:val="clear" w:color="auto" w:fill="FFFFFF"/>
         </w:rPr>
-        <w:t xml:space="preserve"> »</w:t>
-      </w:r>
-      <w:proofErr w:type="gramEnd"/>
-      <w:r>
-        <w:rPr>
-          <w:i/>
-          <w:iCs/>
-          <w:shd w:val="clear" w:color="auto" w:fill="FFFFFF"/>
-        </w:rPr>
-        <w:t xml:space="preserve"> </w:t>
-      </w:r>
-      <w:proofErr w:type="spellStart"/>
-      <w:r>
-        <w:rPr>
-          <w:i/>
-          <w:iCs/>
-          <w:shd w:val="clear" w:color="auto" w:fill="FFFFFF"/>
-        </w:rPr>
-        <w:t>Barrel</w:t>
-      </w:r>
-      <w:proofErr w:type="spellEnd"/>
-      <w:r>
-        <w:rPr>
-          <w:i/>
-          <w:iCs/>
-          <w:shd w:val="clear" w:color="auto" w:fill="FFFFFF"/>
-        </w:rPr>
-        <w:t xml:space="preserve"> Break 3.wav</w:t>
-      </w:r>
-      <w:r>
-        <w:rPr>
-          <w:shd w:val="clear" w:color="auto" w:fill="FFFFFF"/>
-        </w:rPr>
-        <w:t xml:space="preserve">. (2009). [Online]. </w:t>
-      </w:r>
-      <w:proofErr w:type="spellStart"/>
-      <w:r>
-        <w:rPr>
-          <w:shd w:val="clear" w:color="auto" w:fill="FFFFFF"/>
-        </w:rPr>
-        <w:t>Retrieved</w:t>
-      </w:r>
-      <w:proofErr w:type="spellEnd"/>
-      <w:r>
-        <w:rPr>
-          <w:shd w:val="clear" w:color="auto" w:fill="FFFFFF"/>
-        </w:rPr>
-        <w:t xml:space="preserve"> </w:t>
-      </w:r>
-      <w:proofErr w:type="spellStart"/>
-      <w:r>
-        <w:rPr>
-          <w:shd w:val="clear" w:color="auto" w:fill="FFFFFF"/>
-        </w:rPr>
-        <w:t>from</w:t>
-      </w:r>
-      <w:proofErr w:type="spellEnd"/>
-      <w:r>
-        <w:rPr>
-          <w:shd w:val="clear" w:color="auto" w:fill="FFFFFF"/>
-        </w:rPr>
-        <w:t xml:space="preserve"> </w:t>
+        <w:t xml:space="preserve">. (2009). [Online]. Retrieved from </w:t>
       </w:r>
       <w:hyperlink r:id="rId38" w:history="1">
         <w:r>
@@ -4594,58 +3845,8 @@
         <w:rPr>
           <w:shd w:val="clear" w:color="auto" w:fill="FFFFFF"/>
         </w:rPr>
-        <w:t xml:space="preserve">Licencia: </w:t>
-      </w:r>
-      <w:proofErr w:type="spellStart"/>
-      <w:r>
-        <w:rPr>
-          <w:shd w:val="clear" w:color="auto" w:fill="FFFFFF"/>
-        </w:rPr>
-        <w:t>Creative</w:t>
-      </w:r>
-      <w:proofErr w:type="spellEnd"/>
-      <w:r>
-        <w:rPr>
-          <w:shd w:val="clear" w:color="auto" w:fill="FFFFFF"/>
-        </w:rPr>
-        <w:t xml:space="preserve"> </w:t>
-      </w:r>
-      <w:proofErr w:type="spellStart"/>
-      <w:r>
-        <w:rPr>
-          <w:shd w:val="clear" w:color="auto" w:fill="FFFFFF"/>
-        </w:rPr>
-        <w:t>Commons</w:t>
-      </w:r>
-      <w:proofErr w:type="spellEnd"/>
-      <w:r>
-        <w:rPr>
-          <w:shd w:val="clear" w:color="auto" w:fill="FFFFFF"/>
-        </w:rPr>
-        <w:t xml:space="preserve"> y </w:t>
-      </w:r>
-      <w:proofErr w:type="spellStart"/>
-      <w:r>
-        <w:rPr>
-          <w:shd w:val="clear" w:color="auto" w:fill="FFFFFF"/>
-        </w:rPr>
-        <w:t>Attribution</w:t>
-      </w:r>
-      <w:proofErr w:type="spellEnd"/>
-      <w:r>
-        <w:rPr>
-          <w:shd w:val="clear" w:color="auto" w:fill="FFFFFF"/>
-        </w:rPr>
-        <w:t xml:space="preserve"> </w:t>
-      </w:r>
-      <w:proofErr w:type="spellStart"/>
-      <w:r>
-        <w:rPr>
-          <w:shd w:val="clear" w:color="auto" w:fill="FFFFFF"/>
-        </w:rPr>
-        <w:t>License</w:t>
-      </w:r>
-      <w:proofErr w:type="spellEnd"/>
+        <w:t>Licencia: Creative Commons y Attribution License</w:t>
+      </w:r>
     </w:p>
     <w:p>
       <w:pPr>
@@ -4689,21 +3890,8 @@
         <w:t>.</w:t>
       </w:r>
       <w:r>
-        <w:t xml:space="preserve"> (2020). [Online]. </w:t>
-      </w:r>
-      <w:proofErr w:type="spellStart"/>
-      <w:r>
-        <w:t>Retrieved</w:t>
-      </w:r>
-      <w:proofErr w:type="spellEnd"/>
-      <w:r>
-        <w:t xml:space="preserve"> </w:t>
-      </w:r>
-      <w:proofErr w:type="spellStart"/>
-      <w:r>
-        <w:t>from</w:t>
-      </w:r>
-      <w:proofErr w:type="spellEnd"/>
+        <w:t xml:space="preserve"> (2020). [Online]. Retrieved from</w:t>
+      </w:r>
       <w:r>
         <w:rPr>
           <w:shd w:val="clear" w:color="auto" w:fill="FFFFFF"/>
@@ -4733,58 +3921,8 @@
         <w:rPr>
           <w:shd w:val="clear" w:color="auto" w:fill="FFFFFF"/>
         </w:rPr>
-        <w:t xml:space="preserve">Licencia: </w:t>
-      </w:r>
-      <w:proofErr w:type="spellStart"/>
-      <w:r>
-        <w:rPr>
-          <w:shd w:val="clear" w:color="auto" w:fill="FFFFFF"/>
-        </w:rPr>
-        <w:t>Creative</w:t>
-      </w:r>
-      <w:proofErr w:type="spellEnd"/>
-      <w:r>
-        <w:rPr>
-          <w:shd w:val="clear" w:color="auto" w:fill="FFFFFF"/>
-        </w:rPr>
-        <w:t xml:space="preserve"> </w:t>
-      </w:r>
-      <w:proofErr w:type="spellStart"/>
-      <w:r>
-        <w:rPr>
-          <w:shd w:val="clear" w:color="auto" w:fill="FFFFFF"/>
-        </w:rPr>
-        <w:t>Commons</w:t>
-      </w:r>
-      <w:proofErr w:type="spellEnd"/>
-      <w:r>
-        <w:rPr>
-          <w:shd w:val="clear" w:color="auto" w:fill="FFFFFF"/>
-        </w:rPr>
-        <w:t xml:space="preserve"> y </w:t>
-      </w:r>
-      <w:proofErr w:type="spellStart"/>
-      <w:r>
-        <w:rPr>
-          <w:shd w:val="clear" w:color="auto" w:fill="FFFFFF"/>
-        </w:rPr>
-        <w:t>Attribution</w:t>
-      </w:r>
-      <w:proofErr w:type="spellEnd"/>
-      <w:r>
-        <w:rPr>
-          <w:shd w:val="clear" w:color="auto" w:fill="FFFFFF"/>
-        </w:rPr>
-        <w:t xml:space="preserve"> </w:t>
-      </w:r>
-      <w:proofErr w:type="spellStart"/>
-      <w:r>
-        <w:rPr>
-          <w:shd w:val="clear" w:color="auto" w:fill="FFFFFF"/>
-        </w:rPr>
-        <w:t>License</w:t>
-      </w:r>
-      <w:proofErr w:type="spellEnd"/>
+        <w:t>Licencia: Creative Commons y Attribution License</w:t>
+      </w:r>
     </w:p>
     <w:p>
       <w:pPr>
@@ -4821,21 +3959,8 @@
         </w:r>
       </w:hyperlink>
       <w:r>
-        <w:t xml:space="preserve">. (2019). [Online]. </w:t>
-      </w:r>
-      <w:proofErr w:type="spellStart"/>
-      <w:r>
-        <w:t>Retrieved</w:t>
-      </w:r>
-      <w:proofErr w:type="spellEnd"/>
-      <w:r>
-        <w:t xml:space="preserve"> </w:t>
-      </w:r>
-      <w:proofErr w:type="spellStart"/>
-      <w:r>
-        <w:t>from</w:t>
-      </w:r>
-      <w:proofErr w:type="spellEnd"/>
+        <w:t>. (2019). [Online]. Retrieved from</w:t>
+      </w:r>
       <w:r>
         <w:rPr>
           <w:shd w:val="clear" w:color="auto" w:fill="FFFFFF"/>
@@ -4865,58 +3990,8 @@
         <w:rPr>
           <w:shd w:val="clear" w:color="auto" w:fill="FFFFFF"/>
         </w:rPr>
-        <w:t xml:space="preserve">Licencia: </w:t>
-      </w:r>
-      <w:proofErr w:type="spellStart"/>
-      <w:r>
-        <w:rPr>
-          <w:shd w:val="clear" w:color="auto" w:fill="FFFFFF"/>
-        </w:rPr>
-        <w:t>Creative</w:t>
-      </w:r>
-      <w:proofErr w:type="spellEnd"/>
-      <w:r>
-        <w:rPr>
-          <w:shd w:val="clear" w:color="auto" w:fill="FFFFFF"/>
-        </w:rPr>
-        <w:t xml:space="preserve"> </w:t>
-      </w:r>
-      <w:proofErr w:type="spellStart"/>
-      <w:r>
-        <w:rPr>
-          <w:shd w:val="clear" w:color="auto" w:fill="FFFFFF"/>
-        </w:rPr>
-        <w:t>Commons</w:t>
-      </w:r>
-      <w:proofErr w:type="spellEnd"/>
-      <w:r>
-        <w:rPr>
-          <w:shd w:val="clear" w:color="auto" w:fill="FFFFFF"/>
-        </w:rPr>
-        <w:t xml:space="preserve"> y </w:t>
-      </w:r>
-      <w:proofErr w:type="spellStart"/>
-      <w:r>
-        <w:rPr>
-          <w:shd w:val="clear" w:color="auto" w:fill="FFFFFF"/>
-        </w:rPr>
-        <w:t>Attribution</w:t>
-      </w:r>
-      <w:proofErr w:type="spellEnd"/>
-      <w:r>
-        <w:rPr>
-          <w:shd w:val="clear" w:color="auto" w:fill="FFFFFF"/>
-        </w:rPr>
-        <w:t xml:space="preserve"> </w:t>
-      </w:r>
-      <w:proofErr w:type="spellStart"/>
-      <w:r>
-        <w:rPr>
-          <w:shd w:val="clear" w:color="auto" w:fill="FFFFFF"/>
-        </w:rPr>
-        <w:t>License</w:t>
-      </w:r>
-      <w:proofErr w:type="spellEnd"/>
+        <w:t>Licencia: Creative Commons y Attribution License</w:t>
+      </w:r>
     </w:p>
     <w:p>
       <w:pPr>
@@ -4958,21 +4033,8 @@
         <w:t>.</w:t>
       </w:r>
       <w:r>
-        <w:t xml:space="preserve"> (2013). [Online]. </w:t>
-      </w:r>
-      <w:proofErr w:type="spellStart"/>
-      <w:r>
-        <w:t>Retrieved</w:t>
-      </w:r>
-      <w:proofErr w:type="spellEnd"/>
-      <w:r>
-        <w:t xml:space="preserve"> </w:t>
-      </w:r>
-      <w:proofErr w:type="spellStart"/>
-      <w:r>
-        <w:t>from</w:t>
-      </w:r>
-      <w:proofErr w:type="spellEnd"/>
+        <w:t xml:space="preserve"> (2013). [Online]. Retrieved from</w:t>
+      </w:r>
       <w:r>
         <w:rPr>
           <w:shd w:val="clear" w:color="auto" w:fill="FFFFFF"/>
@@ -5002,58 +4064,8 @@
         <w:rPr>
           <w:shd w:val="clear" w:color="auto" w:fill="FFFFFF"/>
         </w:rPr>
-        <w:t xml:space="preserve">Licencia: </w:t>
-      </w:r>
-      <w:proofErr w:type="spellStart"/>
-      <w:r>
-        <w:rPr>
-          <w:shd w:val="clear" w:color="auto" w:fill="FFFFFF"/>
-        </w:rPr>
-        <w:t>Creative</w:t>
-      </w:r>
-      <w:proofErr w:type="spellEnd"/>
-      <w:r>
-        <w:rPr>
-          <w:shd w:val="clear" w:color="auto" w:fill="FFFFFF"/>
-        </w:rPr>
-        <w:t xml:space="preserve"> </w:t>
-      </w:r>
-      <w:proofErr w:type="spellStart"/>
-      <w:r>
-        <w:rPr>
-          <w:shd w:val="clear" w:color="auto" w:fill="FFFFFF"/>
-        </w:rPr>
-        <w:t>Commons</w:t>
-      </w:r>
-      <w:proofErr w:type="spellEnd"/>
-      <w:r>
-        <w:rPr>
-          <w:shd w:val="clear" w:color="auto" w:fill="FFFFFF"/>
-        </w:rPr>
-        <w:t xml:space="preserve"> y </w:t>
-      </w:r>
-      <w:proofErr w:type="spellStart"/>
-      <w:r>
-        <w:rPr>
-          <w:shd w:val="clear" w:color="auto" w:fill="FFFFFF"/>
-        </w:rPr>
-        <w:t>Attribution</w:t>
-      </w:r>
-      <w:proofErr w:type="spellEnd"/>
-      <w:r>
-        <w:rPr>
-          <w:shd w:val="clear" w:color="auto" w:fill="FFFFFF"/>
-        </w:rPr>
-        <w:t xml:space="preserve"> </w:t>
-      </w:r>
-      <w:proofErr w:type="spellStart"/>
-      <w:r>
-        <w:rPr>
-          <w:shd w:val="clear" w:color="auto" w:fill="FFFFFF"/>
-        </w:rPr>
-        <w:t>License</w:t>
-      </w:r>
-      <w:proofErr w:type="spellEnd"/>
+        <w:t>Licencia: Creative Commons y Attribution License</w:t>
+      </w:r>
     </w:p>
     <w:p>
       <w:pPr>
@@ -5095,21 +4107,8 @@
         <w:t>.</w:t>
       </w:r>
       <w:r>
-        <w:t xml:space="preserve"> (2021). [Online]. </w:t>
-      </w:r>
-      <w:proofErr w:type="spellStart"/>
-      <w:r>
-        <w:t>Retrieved</w:t>
-      </w:r>
-      <w:proofErr w:type="spellEnd"/>
-      <w:r>
-        <w:t xml:space="preserve"> </w:t>
-      </w:r>
-      <w:proofErr w:type="spellStart"/>
-      <w:r>
-        <w:t>from</w:t>
-      </w:r>
-      <w:proofErr w:type="spellEnd"/>
+        <w:t xml:space="preserve"> (2021). [Online]. Retrieved from</w:t>
+      </w:r>
       <w:r>
         <w:rPr>
           <w:shd w:val="clear" w:color="auto" w:fill="FFFFFF"/>
@@ -5139,58 +4138,8 @@
         <w:rPr>
           <w:shd w:val="clear" w:color="auto" w:fill="FFFFFF"/>
         </w:rPr>
-        <w:t xml:space="preserve">Licencia: </w:t>
-      </w:r>
-      <w:proofErr w:type="spellStart"/>
-      <w:r>
-        <w:rPr>
-          <w:shd w:val="clear" w:color="auto" w:fill="FFFFFF"/>
-        </w:rPr>
-        <w:t>Creative</w:t>
-      </w:r>
-      <w:proofErr w:type="spellEnd"/>
-      <w:r>
-        <w:rPr>
-          <w:shd w:val="clear" w:color="auto" w:fill="FFFFFF"/>
-        </w:rPr>
-        <w:t xml:space="preserve"> </w:t>
-      </w:r>
-      <w:proofErr w:type="spellStart"/>
-      <w:r>
-        <w:rPr>
-          <w:shd w:val="clear" w:color="auto" w:fill="FFFFFF"/>
-        </w:rPr>
-        <w:t>Commons</w:t>
-      </w:r>
-      <w:proofErr w:type="spellEnd"/>
-      <w:r>
-        <w:rPr>
-          <w:shd w:val="clear" w:color="auto" w:fill="FFFFFF"/>
-        </w:rPr>
-        <w:t xml:space="preserve"> y </w:t>
-      </w:r>
-      <w:proofErr w:type="spellStart"/>
-      <w:r>
-        <w:rPr>
-          <w:shd w:val="clear" w:color="auto" w:fill="FFFFFF"/>
-        </w:rPr>
-        <w:t>Attribution</w:t>
-      </w:r>
-      <w:proofErr w:type="spellEnd"/>
-      <w:r>
-        <w:rPr>
-          <w:shd w:val="clear" w:color="auto" w:fill="FFFFFF"/>
-        </w:rPr>
-        <w:t xml:space="preserve"> </w:t>
-      </w:r>
-      <w:proofErr w:type="spellStart"/>
-      <w:r>
-        <w:rPr>
-          <w:shd w:val="clear" w:color="auto" w:fill="FFFFFF"/>
-        </w:rPr>
-        <w:t>License</w:t>
-      </w:r>
-      <w:proofErr w:type="spellEnd"/>
+        <w:t>Licencia: Creative Commons y Attribution License</w:t>
+      </w:r>
     </w:p>
     <w:p>
       <w:pPr>
@@ -5246,13 +4195,8 @@
       <w:pPr>
         <w:ind w:left="708"/>
       </w:pPr>
-      <w:proofErr w:type="spellStart"/>
-      <w:r>
-        <w:t>Scribbr</w:t>
-      </w:r>
-      <w:proofErr w:type="spellEnd"/>
-      <w:r>
-        <w:t xml:space="preserve">. (2021, 1 marzo). </w:t>
+      <w:r>
+        <w:t xml:space="preserve">Scribbr. (2021, 1 marzo). </w:t>
       </w:r>
       <w:r>
         <w:rPr>
@@ -5277,13 +4221,8 @@
       <w:pPr>
         <w:ind w:left="708"/>
       </w:pPr>
-      <w:proofErr w:type="spellStart"/>
-      <w:r>
-        <w:t>iloveimg</w:t>
-      </w:r>
-      <w:proofErr w:type="spellEnd"/>
-      <w:r>
-        <w:t xml:space="preserve">. (2016). </w:t>
+      <w:r>
+        <w:t xml:space="preserve">iloveimg. (2016). </w:t>
       </w:r>
       <w:r>
         <w:rPr>
@@ -5293,15 +4232,7 @@
         <w:t>Redimensiona muchas imágenes a la vez online</w:t>
       </w:r>
       <w:r>
-        <w:t xml:space="preserve">. </w:t>
-      </w:r>
-      <w:proofErr w:type="spellStart"/>
-      <w:r>
-        <w:t>iLoveIMG</w:t>
-      </w:r>
-      <w:proofErr w:type="spellEnd"/>
-      <w:r>
-        <w:t xml:space="preserve"> | Herramientas online para editar imágenes. </w:t>
+        <w:t xml:space="preserve">. iLoveIMG | Herramientas online para editar imágenes. </w:t>
       </w:r>
       <w:hyperlink r:id="rId53" w:history="1">
         <w:r>

</xml_diff>